<commit_message>
Implement data filter to activities report
</commit_message>
<xml_diff>
--- a/docx templates/activities template.docx
+++ b/docx templates/activities template.docx
@@ -504,11 +504,7 @@
       <w:pPr>
         <w:pStyle w:val="ListParagraph"/>
         <w:ind w:left="270" w:hanging="0"/>
-        <w:rPr>
-          <w:rFonts w:ascii="Cordia New" w:hAnsi="Cordia New" w:cs="Cordia New" w:asciiTheme="minorBidi" w:hAnsiTheme="minorBidi"/>
-          <w:sz w:val="30"/>
-          <w:szCs w:val="30"/>
-        </w:rPr>
+        <w:rPr/>
       </w:pPr>
       <w:r>
         <w:rPr>
@@ -546,11 +542,19 @@
       </w:r>
       <w:r>
         <w:rPr>
-          <w:rFonts w:cs="Cordia New" w:ascii="Cordia New" w:hAnsi="Cordia New" w:asciiTheme="minorBidi" w:hAnsiTheme="minorBidi"/>
-          <w:sz w:val="30"/>
-          <w:szCs w:val="30"/>
-        </w:rPr>
-        <w:t xml:space="preserve">TODO </w:t>
+          <w:rFonts w:ascii="Cordia New" w:hAnsi="Cordia New" w:asciiTheme="minorBidi" w:hAnsiTheme="minorBidi"/>
+          <w:sz w:val="30"/>
+          <w:szCs w:val="30"/>
+        </w:rPr>
+        <w:t>{startDate}</w:t>
+      </w:r>
+      <w:r>
+        <w:rPr>
+          <w:rFonts w:cs="Cordia New" w:ascii="Cordia New" w:hAnsi="Cordia New" w:asciiTheme="minorBidi" w:hAnsiTheme="minorBidi"/>
+          <w:sz w:val="30"/>
+          <w:szCs w:val="30"/>
+        </w:rPr>
+        <w:t xml:space="preserve"> </w:t>
       </w:r>
       <w:r>
         <w:rPr>
@@ -563,11 +567,19 @@
       </w:r>
       <w:r>
         <w:rPr>
-          <w:rFonts w:cs="Cordia New" w:ascii="Cordia New" w:hAnsi="Cordia New" w:asciiTheme="minorBidi" w:hAnsiTheme="minorBidi"/>
-          <w:sz w:val="30"/>
-          <w:szCs w:val="30"/>
-        </w:rPr>
-        <w:t>TODO)</w:t>
+          <w:rFonts w:ascii="Cordia New" w:hAnsi="Cordia New" w:asciiTheme="minorBidi" w:hAnsiTheme="minorBidi"/>
+          <w:sz w:val="30"/>
+          <w:szCs w:val="30"/>
+        </w:rPr>
+        <w:t>{endDate}</w:t>
+      </w:r>
+      <w:r>
+        <w:rPr>
+          <w:rFonts w:cs="Cordia New" w:ascii="Cordia New" w:hAnsi="Cordia New" w:asciiTheme="minorBidi" w:hAnsiTheme="minorBidi"/>
+          <w:sz w:val="30"/>
+          <w:szCs w:val="30"/>
+        </w:rPr>
+        <w:t>)</w:t>
       </w:r>
     </w:p>
     <w:p>
@@ -632,11 +644,7 @@
         <w:tabs>
           <w:tab w:val="left" w:pos="540" w:leader="none"/>
         </w:tabs>
-        <w:rPr>
-          <w:rFonts w:ascii="Cordia New" w:hAnsi="Cordia New" w:cs="Cordia New" w:asciiTheme="minorBidi" w:hAnsiTheme="minorBidi"/>
-          <w:sz w:val="30"/>
-          <w:szCs w:val="30"/>
-        </w:rPr>
+        <w:rPr/>
       </w:pPr>
       <w:r>
         <w:rPr>
@@ -965,84 +973,147 @@
   <w:abstractNum w:abstractNumId="1">
     <w:lvl w:ilvl="0">
       <w:start w:val="1"/>
-      <w:numFmt w:val="decimal"/>
-      <w:lvlText w:val="%1."/>
+      <w:numFmt w:val="bullet"/>
+      <w:lvlText w:val=""/>
       <w:lvlJc w:val="left"/>
       <w:pPr>
+        <w:tabs>
+          <w:tab w:val="num" w:pos="990"/>
+        </w:tabs>
         <w:ind w:left="990" w:hanging="360"/>
       </w:pPr>
+      <w:rPr>
+        <w:rFonts w:ascii="Symbol" w:hAnsi="Symbol" w:cs="Symbol" w:hint="default"/>
+        <w:rFonts w:cs="OpenSymbol"/>
+      </w:rPr>
     </w:lvl>
     <w:lvl w:ilvl="1">
       <w:start w:val="1"/>
-      <w:numFmt w:val="lowerLetter"/>
-      <w:lvlText w:val="%2."/>
+      <w:numFmt w:val="bullet"/>
+      <w:lvlText w:val="◦"/>
       <w:lvlJc w:val="left"/>
       <w:pPr>
-        <w:ind w:left="1710" w:hanging="360"/>
-      </w:pPr>
+        <w:tabs>
+          <w:tab w:val="num" w:pos="1350"/>
+        </w:tabs>
+        <w:ind w:left="1350" w:hanging="360"/>
+      </w:pPr>
+      <w:rPr>
+        <w:rFonts w:ascii="OpenSymbol" w:hAnsi="OpenSymbol" w:cs="OpenSymbol" w:hint="default"/>
+        <w:rFonts w:cs="OpenSymbol"/>
+      </w:rPr>
     </w:lvl>
     <w:lvl w:ilvl="2">
       <w:start w:val="1"/>
-      <w:numFmt w:val="lowerRoman"/>
-      <w:lvlText w:val="%3."/>
-      <w:lvlJc w:val="right"/>
-      <w:pPr>
-        <w:ind w:left="2430" w:hanging="180"/>
-      </w:pPr>
+      <w:numFmt w:val="bullet"/>
+      <w:lvlText w:val="▪"/>
+      <w:lvlJc w:val="left"/>
+      <w:pPr>
+        <w:tabs>
+          <w:tab w:val="num" w:pos="1710"/>
+        </w:tabs>
+        <w:ind w:left="1710" w:hanging="360"/>
+      </w:pPr>
+      <w:rPr>
+        <w:rFonts w:ascii="OpenSymbol" w:hAnsi="OpenSymbol" w:cs="OpenSymbol" w:hint="default"/>
+        <w:rFonts w:cs="OpenSymbol"/>
+      </w:rPr>
     </w:lvl>
     <w:lvl w:ilvl="3">
       <w:start w:val="1"/>
-      <w:numFmt w:val="decimal"/>
-      <w:lvlText w:val="%4."/>
+      <w:numFmt w:val="bullet"/>
+      <w:lvlText w:val=""/>
       <w:lvlJc w:val="left"/>
       <w:pPr>
-        <w:ind w:left="3150" w:hanging="360"/>
-      </w:pPr>
+        <w:tabs>
+          <w:tab w:val="num" w:pos="2070"/>
+        </w:tabs>
+        <w:ind w:left="2070" w:hanging="360"/>
+      </w:pPr>
+      <w:rPr>
+        <w:rFonts w:ascii="Symbol" w:hAnsi="Symbol" w:cs="Symbol" w:hint="default"/>
+        <w:rFonts w:cs="OpenSymbol"/>
+      </w:rPr>
     </w:lvl>
     <w:lvl w:ilvl="4">
       <w:start w:val="1"/>
-      <w:numFmt w:val="lowerLetter"/>
-      <w:lvlText w:val="%5."/>
+      <w:numFmt w:val="bullet"/>
+      <w:lvlText w:val="◦"/>
       <w:lvlJc w:val="left"/>
       <w:pPr>
-        <w:ind w:left="3870" w:hanging="360"/>
-      </w:pPr>
+        <w:tabs>
+          <w:tab w:val="num" w:pos="2430"/>
+        </w:tabs>
+        <w:ind w:left="2430" w:hanging="360"/>
+      </w:pPr>
+      <w:rPr>
+        <w:rFonts w:ascii="OpenSymbol" w:hAnsi="OpenSymbol" w:cs="OpenSymbol" w:hint="default"/>
+        <w:rFonts w:cs="OpenSymbol"/>
+      </w:rPr>
     </w:lvl>
     <w:lvl w:ilvl="5">
       <w:start w:val="1"/>
-      <w:numFmt w:val="lowerRoman"/>
-      <w:lvlText w:val="%6."/>
-      <w:lvlJc w:val="right"/>
-      <w:pPr>
-        <w:ind w:left="4590" w:hanging="180"/>
-      </w:pPr>
+      <w:numFmt w:val="bullet"/>
+      <w:lvlText w:val="▪"/>
+      <w:lvlJc w:val="left"/>
+      <w:pPr>
+        <w:tabs>
+          <w:tab w:val="num" w:pos="2790"/>
+        </w:tabs>
+        <w:ind w:left="2790" w:hanging="360"/>
+      </w:pPr>
+      <w:rPr>
+        <w:rFonts w:ascii="OpenSymbol" w:hAnsi="OpenSymbol" w:cs="OpenSymbol" w:hint="default"/>
+        <w:rFonts w:cs="OpenSymbol"/>
+      </w:rPr>
     </w:lvl>
     <w:lvl w:ilvl="6">
       <w:start w:val="1"/>
-      <w:numFmt w:val="decimal"/>
-      <w:lvlText w:val="%7."/>
+      <w:numFmt w:val="bullet"/>
+      <w:lvlText w:val=""/>
       <w:lvlJc w:val="left"/>
       <w:pPr>
-        <w:ind w:left="5310" w:hanging="360"/>
-      </w:pPr>
+        <w:tabs>
+          <w:tab w:val="num" w:pos="3150"/>
+        </w:tabs>
+        <w:ind w:left="3150" w:hanging="360"/>
+      </w:pPr>
+      <w:rPr>
+        <w:rFonts w:ascii="Symbol" w:hAnsi="Symbol" w:cs="Symbol" w:hint="default"/>
+        <w:rFonts w:cs="OpenSymbol"/>
+      </w:rPr>
     </w:lvl>
     <w:lvl w:ilvl="7">
       <w:start w:val="1"/>
-      <w:numFmt w:val="lowerLetter"/>
-      <w:lvlText w:val="%8."/>
+      <w:numFmt w:val="bullet"/>
+      <w:lvlText w:val="◦"/>
       <w:lvlJc w:val="left"/>
       <w:pPr>
-        <w:ind w:left="6030" w:hanging="360"/>
-      </w:pPr>
+        <w:tabs>
+          <w:tab w:val="num" w:pos="3510"/>
+        </w:tabs>
+        <w:ind w:left="3510" w:hanging="360"/>
+      </w:pPr>
+      <w:rPr>
+        <w:rFonts w:ascii="OpenSymbol" w:hAnsi="OpenSymbol" w:cs="OpenSymbol" w:hint="default"/>
+        <w:rFonts w:cs="OpenSymbol"/>
+      </w:rPr>
     </w:lvl>
     <w:lvl w:ilvl="8">
       <w:start w:val="1"/>
-      <w:numFmt w:val="lowerRoman"/>
-      <w:lvlText w:val="%9."/>
-      <w:lvlJc w:val="right"/>
-      <w:pPr>
-        <w:ind w:left="6750" w:hanging="180"/>
-      </w:pPr>
+      <w:numFmt w:val="bullet"/>
+      <w:lvlText w:val="▪"/>
+      <w:lvlJc w:val="left"/>
+      <w:pPr>
+        <w:tabs>
+          <w:tab w:val="num" w:pos="3870"/>
+        </w:tabs>
+        <w:ind w:left="3870" w:hanging="360"/>
+      </w:pPr>
+      <w:rPr>
+        <w:rFonts w:ascii="OpenSymbol" w:hAnsi="OpenSymbol" w:cs="OpenSymbol" w:hint="default"/>
+        <w:rFonts w:cs="OpenSymbol"/>
+      </w:rPr>
     </w:lvl>
   </w:abstractNum>
   <w:abstractNum w:abstractNumId="2">
@@ -1179,7 +1250,6 @@
     <w:rPrDefault>
       <w:rPr>
         <w:rFonts w:ascii="Calibri" w:hAnsi="Calibri" w:eastAsia="Calibri" w:cs="Cordia New" w:asciiTheme="minorHAnsi" w:cstheme="minorBidi" w:eastAsiaTheme="minorHAnsi" w:hAnsiTheme="minorHAnsi"/>
-        <w:sz w:val="22"/>
         <w:szCs w:val="28"/>
         <w:lang w:val="en-US" w:eastAsia="en-US" w:bidi="th-TH"/>
       </w:rPr>
@@ -1340,7 +1410,7 @@
     </w:pPr>
     <w:rPr>
       <w:rFonts w:ascii="Calibri" w:hAnsi="Calibri" w:eastAsia="Calibri" w:cs="Cordia New" w:asciiTheme="minorHAnsi" w:cstheme="minorBidi" w:eastAsiaTheme="minorHAnsi" w:hAnsiTheme="minorHAnsi"/>
-      <w:color w:val="auto"/>
+      <w:color w:val="00000A"/>
       <w:sz w:val="22"/>
       <w:szCs w:val="28"/>
       <w:lang w:val="en-US" w:eastAsia="en-US" w:bidi="th-TH"/>
@@ -1374,6 +1444,13 @@
     <w:rPr>
       <w:rFonts w:cs="Cordia New"/>
       <w:sz w:val="44"/>
+    </w:rPr>
+  </w:style>
+  <w:style w:type="character" w:styleId="Bullets">
+    <w:name w:val="Bullets"/>
+    <w:qFormat/>
+    <w:rPr>
+      <w:rFonts w:ascii="OpenSymbol" w:hAnsi="OpenSymbol" w:eastAsia="OpenSymbol" w:cs="OpenSymbol"/>
     </w:rPr>
   </w:style>
   <w:style w:type="paragraph" w:styleId="Heading">

</xml_diff>

<commit_message>
Use govt values in docx template
</commit_message>
<xml_diff>
--- a/docx templates/activities template.docx
+++ b/docx templates/activities template.docx
@@ -652,7 +652,23 @@
           <w:sz w:val="30"/>
           <w:szCs w:val="30"/>
         </w:rPr>
-        <w:t>{-w:p activities}{activity_name}{/activities}</w:t>
+        <w:t>{-w:p activities}{activity_name_</w:t>
+      </w:r>
+      <w:r>
+        <w:rPr>
+          <w:rFonts w:cs="Cordia New" w:ascii="Cordia New" w:hAnsi="Cordia New" w:asciiTheme="minorBidi" w:hAnsiTheme="minorBidi"/>
+          <w:sz w:val="30"/>
+          <w:szCs w:val="30"/>
+        </w:rPr>
+        <w:t>govt</w:t>
+      </w:r>
+      <w:r>
+        <w:rPr>
+          <w:rFonts w:cs="Cordia New" w:ascii="Cordia New" w:hAnsi="Cordia New" w:asciiTheme="minorBidi" w:hAnsiTheme="minorBidi"/>
+          <w:sz w:val="30"/>
+          <w:szCs w:val="30"/>
+        </w:rPr>
+        <w:t>}{/activities}</w:t>
       </w:r>
     </w:p>
     <w:p>
@@ -1451,6 +1467,13 @@
     <w:qFormat/>
     <w:rPr>
       <w:rFonts w:ascii="OpenSymbol" w:hAnsi="OpenSymbol" w:eastAsia="OpenSymbol" w:cs="OpenSymbol"/>
+    </w:rPr>
+  </w:style>
+  <w:style w:type="character" w:styleId="ListLabel2">
+    <w:name w:val="ListLabel 2"/>
+    <w:qFormat/>
+    <w:rPr>
+      <w:rFonts w:cs="OpenSymbol"/>
     </w:rPr>
   </w:style>
   <w:style w:type="paragraph" w:styleId="Heading">

</xml_diff>

<commit_message>
Change bullets to numbers
</commit_message>
<xml_diff>
--- a/docx templates/activities template.docx
+++ b/docx templates/activities template.docx
@@ -589,11 +589,7 @@
           <w:tab w:val="left" w:pos="540" w:leader="none"/>
         </w:tabs>
         <w:ind w:left="270" w:hanging="0"/>
-        <w:rPr>
-          <w:rFonts w:ascii="Cordia New" w:hAnsi="Cordia New" w:cs="Cordia New" w:asciiTheme="minorBidi" w:hAnsiTheme="minorBidi"/>
-          <w:sz w:val="30"/>
-          <w:szCs w:val="30"/>
-        </w:rPr>
+        <w:rPr/>
       </w:pPr>
       <w:r>
         <w:rPr>
@@ -620,18 +616,15 @@
           <w:tab w:val="left" w:pos="540" w:leader="none"/>
         </w:tabs>
         <w:ind w:left="270" w:hanging="0"/>
-        <w:rPr>
-          <w:rFonts w:ascii="Cordia New" w:hAnsi="Cordia New" w:cs="Cordia New" w:asciiTheme="minorBidi" w:hAnsiTheme="minorBidi"/>
-          <w:sz w:val="8"/>
-          <w:szCs w:val="8"/>
-        </w:rPr>
-      </w:pPr>
-      <w:r>
-        <w:rPr>
-          <w:rFonts w:cs="Cordia New" w:ascii="Cordia New" w:hAnsi="Cordia New"/>
-          <w:sz w:val="8"/>
-          <w:szCs w:val="8"/>
-        </w:rPr>
+        <w:rPr/>
+      </w:pPr>
+      <w:r>
+        <w:rPr>
+          <w:rFonts w:ascii="Cordia New" w:hAnsi="Cordia New" w:asciiTheme="minorBidi" w:hAnsiTheme="minorBidi"/>
+          <w:sz w:val="30"/>
+          <w:szCs w:val="30"/>
+        </w:rPr>
+        <w:t>{#activities}</w:t>
       </w:r>
     </w:p>
     <w:p>
@@ -648,27 +641,29 @@
       </w:pPr>
       <w:r>
         <w:rPr>
-          <w:rFonts w:cs="Cordia New" w:ascii="Cordia New" w:hAnsi="Cordia New" w:asciiTheme="minorBidi" w:hAnsiTheme="minorBidi"/>
-          <w:sz w:val="30"/>
-          <w:szCs w:val="30"/>
-        </w:rPr>
-        <w:t>{-w:p activities}{activity_name_</w:t>
-      </w:r>
-      <w:r>
-        <w:rPr>
-          <w:rFonts w:cs="Cordia New" w:ascii="Cordia New" w:hAnsi="Cordia New" w:asciiTheme="minorBidi" w:hAnsiTheme="minorBidi"/>
-          <w:sz w:val="30"/>
-          <w:szCs w:val="30"/>
-        </w:rPr>
-        <w:t>govt</w:t>
-      </w:r>
-      <w:r>
-        <w:rPr>
-          <w:rFonts w:cs="Cordia New" w:ascii="Cordia New" w:hAnsi="Cordia New" w:asciiTheme="minorBidi" w:hAnsiTheme="minorBidi"/>
-          <w:sz w:val="30"/>
-          <w:szCs w:val="30"/>
-        </w:rPr>
-        <w:t>}{/activities}</w:t>
+          <w:rFonts w:ascii="Cordia New" w:hAnsi="Cordia New" w:asciiTheme="minorBidi" w:hAnsiTheme="minorBidi"/>
+          <w:sz w:val="30"/>
+          <w:szCs w:val="30"/>
+        </w:rPr>
+        <w:t>{activity_name_govt}</w:t>
+      </w:r>
+    </w:p>
+    <w:p>
+      <w:pPr>
+        <w:pStyle w:val="ListParagraph"/>
+        <w:tabs>
+          <w:tab w:val="left" w:pos="540" w:leader="none"/>
+        </w:tabs>
+        <w:ind w:left="270" w:hanging="0"/>
+        <w:rPr/>
+      </w:pPr>
+      <w:r>
+        <w:rPr>
+          <w:rFonts w:ascii="Cordia New" w:hAnsi="Cordia New" w:asciiTheme="minorBidi" w:hAnsiTheme="minorBidi"/>
+          <w:sz w:val="30"/>
+          <w:szCs w:val="30"/>
+        </w:rPr>
+        <w:t>{/activities}</w:t>
       </w:r>
     </w:p>
     <w:p>
@@ -989,8 +984,8 @@
   <w:abstractNum w:abstractNumId="1">
     <w:lvl w:ilvl="0">
       <w:start w:val="1"/>
-      <w:numFmt w:val="bullet"/>
-      <w:lvlText w:val=""/>
+      <w:numFmt w:val="decimal"/>
+      <w:lvlText w:val="%1."/>
       <w:lvlJc w:val="left"/>
       <w:pPr>
         <w:tabs>
@@ -998,15 +993,12 @@
         </w:tabs>
         <w:ind w:left="990" w:hanging="360"/>
       </w:pPr>
-      <w:rPr>
-        <w:rFonts w:ascii="Symbol" w:hAnsi="Symbol" w:cs="Symbol" w:hint="default"/>
-        <w:rFonts w:cs="OpenSymbol"/>
-      </w:rPr>
+      <w:rPr/>
     </w:lvl>
     <w:lvl w:ilvl="1">
       <w:start w:val="1"/>
-      <w:numFmt w:val="bullet"/>
-      <w:lvlText w:val="◦"/>
+      <w:numFmt w:val="decimal"/>
+      <w:lvlText w:val="%2."/>
       <w:lvlJc w:val="left"/>
       <w:pPr>
         <w:tabs>
@@ -1014,15 +1006,12 @@
         </w:tabs>
         <w:ind w:left="1350" w:hanging="360"/>
       </w:pPr>
-      <w:rPr>
-        <w:rFonts w:ascii="OpenSymbol" w:hAnsi="OpenSymbol" w:cs="OpenSymbol" w:hint="default"/>
-        <w:rFonts w:cs="OpenSymbol"/>
-      </w:rPr>
+      <w:rPr/>
     </w:lvl>
     <w:lvl w:ilvl="2">
       <w:start w:val="1"/>
-      <w:numFmt w:val="bullet"/>
-      <w:lvlText w:val="▪"/>
+      <w:numFmt w:val="decimal"/>
+      <w:lvlText w:val="%3."/>
       <w:lvlJc w:val="left"/>
       <w:pPr>
         <w:tabs>
@@ -1030,15 +1019,12 @@
         </w:tabs>
         <w:ind w:left="1710" w:hanging="360"/>
       </w:pPr>
-      <w:rPr>
-        <w:rFonts w:ascii="OpenSymbol" w:hAnsi="OpenSymbol" w:cs="OpenSymbol" w:hint="default"/>
-        <w:rFonts w:cs="OpenSymbol"/>
-      </w:rPr>
+      <w:rPr/>
     </w:lvl>
     <w:lvl w:ilvl="3">
       <w:start w:val="1"/>
-      <w:numFmt w:val="bullet"/>
-      <w:lvlText w:val=""/>
+      <w:numFmt w:val="decimal"/>
+      <w:lvlText w:val="%4."/>
       <w:lvlJc w:val="left"/>
       <w:pPr>
         <w:tabs>
@@ -1046,15 +1032,12 @@
         </w:tabs>
         <w:ind w:left="2070" w:hanging="360"/>
       </w:pPr>
-      <w:rPr>
-        <w:rFonts w:ascii="Symbol" w:hAnsi="Symbol" w:cs="Symbol" w:hint="default"/>
-        <w:rFonts w:cs="OpenSymbol"/>
-      </w:rPr>
+      <w:rPr/>
     </w:lvl>
     <w:lvl w:ilvl="4">
       <w:start w:val="1"/>
-      <w:numFmt w:val="bullet"/>
-      <w:lvlText w:val="◦"/>
+      <w:numFmt w:val="decimal"/>
+      <w:lvlText w:val="%5."/>
       <w:lvlJc w:val="left"/>
       <w:pPr>
         <w:tabs>
@@ -1062,15 +1045,12 @@
         </w:tabs>
         <w:ind w:left="2430" w:hanging="360"/>
       </w:pPr>
-      <w:rPr>
-        <w:rFonts w:ascii="OpenSymbol" w:hAnsi="OpenSymbol" w:cs="OpenSymbol" w:hint="default"/>
-        <w:rFonts w:cs="OpenSymbol"/>
-      </w:rPr>
+      <w:rPr/>
     </w:lvl>
     <w:lvl w:ilvl="5">
       <w:start w:val="1"/>
-      <w:numFmt w:val="bullet"/>
-      <w:lvlText w:val="▪"/>
+      <w:numFmt w:val="decimal"/>
+      <w:lvlText w:val="%6."/>
       <w:lvlJc w:val="left"/>
       <w:pPr>
         <w:tabs>
@@ -1078,15 +1058,12 @@
         </w:tabs>
         <w:ind w:left="2790" w:hanging="360"/>
       </w:pPr>
-      <w:rPr>
-        <w:rFonts w:ascii="OpenSymbol" w:hAnsi="OpenSymbol" w:cs="OpenSymbol" w:hint="default"/>
-        <w:rFonts w:cs="OpenSymbol"/>
-      </w:rPr>
+      <w:rPr/>
     </w:lvl>
     <w:lvl w:ilvl="6">
       <w:start w:val="1"/>
-      <w:numFmt w:val="bullet"/>
-      <w:lvlText w:val=""/>
+      <w:numFmt w:val="decimal"/>
+      <w:lvlText w:val="%7."/>
       <w:lvlJc w:val="left"/>
       <w:pPr>
         <w:tabs>
@@ -1094,15 +1071,12 @@
         </w:tabs>
         <w:ind w:left="3150" w:hanging="360"/>
       </w:pPr>
-      <w:rPr>
-        <w:rFonts w:ascii="Symbol" w:hAnsi="Symbol" w:cs="Symbol" w:hint="default"/>
-        <w:rFonts w:cs="OpenSymbol"/>
-      </w:rPr>
+      <w:rPr/>
     </w:lvl>
     <w:lvl w:ilvl="7">
       <w:start w:val="1"/>
-      <w:numFmt w:val="bullet"/>
-      <w:lvlText w:val="◦"/>
+      <w:numFmt w:val="decimal"/>
+      <w:lvlText w:val="%8."/>
       <w:lvlJc w:val="left"/>
       <w:pPr>
         <w:tabs>
@@ -1110,15 +1084,12 @@
         </w:tabs>
         <w:ind w:left="3510" w:hanging="360"/>
       </w:pPr>
-      <w:rPr>
-        <w:rFonts w:ascii="OpenSymbol" w:hAnsi="OpenSymbol" w:cs="OpenSymbol" w:hint="default"/>
-        <w:rFonts w:cs="OpenSymbol"/>
-      </w:rPr>
+      <w:rPr/>
     </w:lvl>
     <w:lvl w:ilvl="8">
       <w:start w:val="1"/>
-      <w:numFmt w:val="bullet"/>
-      <w:lvlText w:val="▪"/>
+      <w:numFmt w:val="decimal"/>
+      <w:lvlText w:val="%9."/>
       <w:lvlJc w:val="left"/>
       <w:pPr>
         <w:tabs>
@@ -1126,10 +1097,7 @@
         </w:tabs>
         <w:ind w:left="3870" w:hanging="360"/>
       </w:pPr>
-      <w:rPr>
-        <w:rFonts w:ascii="OpenSymbol" w:hAnsi="OpenSymbol" w:cs="OpenSymbol" w:hint="default"/>
-        <w:rFonts w:cs="OpenSymbol"/>
-      </w:rPr>
+      <w:rPr/>
     </w:lvl>
   </w:abstractNum>
   <w:abstractNum w:abstractNumId="2">
@@ -1475,6 +1443,18 @@
     <w:rPr>
       <w:rFonts w:cs="OpenSymbol"/>
     </w:rPr>
+  </w:style>
+  <w:style w:type="character" w:styleId="ListLabel3">
+    <w:name w:val="ListLabel 3"/>
+    <w:qFormat/>
+    <w:rPr>
+      <w:rFonts w:cs="OpenSymbol"/>
+    </w:rPr>
+  </w:style>
+  <w:style w:type="character" w:styleId="NumberingSymbols">
+    <w:name w:val="Numbering Symbols"/>
+    <w:qFormat/>
+    <w:rPr/>
   </w:style>
   <w:style w:type="paragraph" w:styleId="Heading">
     <w:name w:val="Heading"/>

</xml_diff>

<commit_message>
Use image when government caption is empty
</commit_message>
<xml_diff>
--- a/docx templates/activities template.docx
+++ b/docx templates/activities template.docx
@@ -513,59 +513,49 @@
     <w:p>
       <w:pPr>
         <w:pStyle w:val="ListParagraph"/>
-        <w:ind w:left="270" w:right="0" w:hanging="0"/>
-        <w:rPr>
-          <w:rFonts w:cs="TH SarabunPSK" w:ascii="TH SarabunPSK" w:hAnsi="TH SarabunPSK"/>
-          <w:b/>
-          <w:bCs/>
-          <w:sz w:val="32"/>
-          <w:szCs w:val="32"/>
-        </w:rPr>
-      </w:pPr>
-      <w:r>
-        <w:rPr>
-          <w:rFonts w:cs="TH SarabunPSK" w:ascii="TH SarabunPSK" w:hAnsi="TH SarabunPSK"/>
-          <w:sz w:val="32"/>
-          <w:szCs w:val="32"/>
-        </w:rPr>
-        <w:t xml:space="preserve">3. </w:t>
-      </w:r>
-      <w:r>
-        <w:rPr>
-          <w:rFonts w:ascii="TH SarabunPSK" w:hAnsi="TH SarabunPSK" w:cs="TH SarabunPSK"/>
-          <w:sz w:val="32"/>
-          <w:sz w:val="32"/>
-          <w:szCs w:val="32"/>
-        </w:rPr>
-        <w:t xml:space="preserve">ได้รับการตรวจลงตราวีซ่าให้อยู่ชั่วคราวในราชอาณาจักรครั้งสุดท้ายตั้งแต่ </w:t>
-      </w:r>
-      <w:r>
-        <w:rPr>
-          <w:rFonts w:cs="TH SarabunPSK" w:ascii="TH SarabunPSK" w:hAnsi="TH SarabunPSK"/>
-          <w:b/>
-          <w:bCs/>
-          <w:sz w:val="32"/>
-          <w:szCs w:val="32"/>
-        </w:rPr>
-        <w:t>{person_visa_start_date}</w:t>
-      </w:r>
-      <w:r>
-        <w:rPr>
-          <w:rFonts w:cs="TH SarabunPSK" w:ascii="TH SarabunPSK" w:hAnsi="TH SarabunPSK"/>
-          <w:sz w:val="32"/>
-          <w:szCs w:val="32"/>
-        </w:rPr>
-        <w:t xml:space="preserve"> – </w:t>
-      </w:r>
-      <w:r>
-        <w:rPr>
-          <w:rFonts w:cs="TH SarabunPSK" w:ascii="TH SarabunPSK" w:hAnsi="TH SarabunPSK"/>
-          <w:b/>
-          <w:bCs/>
-          <w:sz w:val="32"/>
-          <w:szCs w:val="32"/>
-        </w:rPr>
-        <w:t>{person_visa_expire_date}</w:t>
+        <w:tabs>
+          <w:tab w:val="left" w:pos="540" w:leader="none"/>
+        </w:tabs>
+        <w:ind w:left="540" w:right="0" w:hanging="0"/>
+        <w:rPr>
+          <w:rFonts w:cs="TH SarabunPSK" w:ascii="TH SarabunPSK" w:hAnsi="TH SarabunPSK"/>
+          <w:b/>
+          <w:bCs/>
+          <w:sz w:val="32"/>
+          <w:szCs w:val="32"/>
+        </w:rPr>
+      </w:pPr>
+      <w:r>
+        <w:rPr>
+          <w:rFonts w:ascii="TH SarabunPSK" w:hAnsi="TH SarabunPSK" w:cs="TH SarabunPSK"/>
+          <w:b w:val="false"/>
+          <w:b w:val="false"/>
+          <w:bCs w:val="false"/>
+          <w:sz w:val="32"/>
+          <w:sz w:val="32"/>
+          <w:szCs w:val="32"/>
+        </w:rPr>
+        <w:t>สถานที่พัก</w:t>
+      </w:r>
+      <w:r>
+        <w:rPr>
+          <w:rFonts w:cs="TH SarabunPSK" w:ascii="TH SarabunPSK" w:hAnsi="TH SarabunPSK"/>
+          <w:b w:val="false"/>
+          <w:bCs w:val="false"/>
+          <w:sz w:val="32"/>
+          <w:szCs w:val="32"/>
+        </w:rPr>
+        <w:t xml:space="preserve">: </w:t>
+      </w:r>
+      <w:r>
+        <w:rPr>
+          <w:rFonts w:cs="TH SarabunPSK" w:ascii="TH SarabunPSK" w:hAnsi="TH SarabunPSK"/>
+          <w:b/>
+          <w:bCs/>
+          <w:sz w:val="32"/>
+          <w:szCs w:val="32"/>
+        </w:rPr>
+        <w:t>{person_home_address}</w:t>
       </w:r>
     </w:p>
     <w:p>
@@ -586,6 +576,64 @@
           <w:sz w:val="32"/>
           <w:szCs w:val="32"/>
         </w:rPr>
+        <w:t xml:space="preserve">3. </w:t>
+      </w:r>
+      <w:r>
+        <w:rPr>
+          <w:rFonts w:ascii="TH SarabunPSK" w:hAnsi="TH SarabunPSK" w:cs="TH SarabunPSK"/>
+          <w:sz w:val="32"/>
+          <w:sz w:val="32"/>
+          <w:szCs w:val="32"/>
+        </w:rPr>
+        <w:t xml:space="preserve">ได้รับการตรวจลงตราวีซ่าให้อยู่ชั่วคราวในราชอาณาจักรครั้งสุดท้ายตั้งแต่ </w:t>
+      </w:r>
+      <w:r>
+        <w:rPr>
+          <w:rFonts w:cs="TH SarabunPSK" w:ascii="TH SarabunPSK" w:hAnsi="TH SarabunPSK"/>
+          <w:b/>
+          <w:bCs/>
+          <w:sz w:val="32"/>
+          <w:szCs w:val="32"/>
+        </w:rPr>
+        <w:t>{person_visa_start_date}</w:t>
+      </w:r>
+      <w:r>
+        <w:rPr>
+          <w:rFonts w:cs="TH SarabunPSK" w:ascii="TH SarabunPSK" w:hAnsi="TH SarabunPSK"/>
+          <w:sz w:val="32"/>
+          <w:szCs w:val="32"/>
+        </w:rPr>
+        <w:t xml:space="preserve"> – </w:t>
+      </w:r>
+      <w:r>
+        <w:rPr>
+          <w:rFonts w:cs="TH SarabunPSK" w:ascii="TH SarabunPSK" w:hAnsi="TH SarabunPSK"/>
+          <w:b/>
+          <w:bCs/>
+          <w:sz w:val="32"/>
+          <w:szCs w:val="32"/>
+        </w:rPr>
+        <w:t>{person_visa_expire_date}</w:t>
+      </w:r>
+    </w:p>
+    <w:p>
+      <w:pPr>
+        <w:pStyle w:val="ListParagraph"/>
+        <w:ind w:left="270" w:right="0" w:hanging="0"/>
+        <w:rPr>
+          <w:rFonts w:cs="TH SarabunPSK" w:ascii="TH SarabunPSK" w:hAnsi="TH SarabunPSK"/>
+          <w:b/>
+          <w:bCs/>
+          <w:sz w:val="32"/>
+          <w:szCs w:val="32"/>
+        </w:rPr>
+      </w:pPr>
+      <w:r>
+        <w:rPr>
+          <w:rFonts w:cs="TH SarabunPSK" w:ascii="TH SarabunPSK" w:hAnsi="TH SarabunPSK"/>
+          <w:sz w:val="32"/>
+          <w:szCs w:val="32"/>
+        </w:rPr>
         <w:t xml:space="preserve">4. </w:t>
       </w:r>
       <w:r>
@@ -650,6 +698,19 @@
           <w:szCs w:val="32"/>
         </w:rPr>
         <w:t>{endDate})</w:t>
+      </w:r>
+    </w:p>
+    <w:p>
+      <w:pPr>
+        <w:pStyle w:val="ListParagraph"/>
+        <w:tabs>
+          <w:tab w:val="left" w:pos="540" w:leader="none"/>
+        </w:tabs>
+        <w:ind w:left="270" w:right="0" w:hanging="0"/>
+        <w:rPr/>
+      </w:pPr>
+      <w:r>
+        <w:rPr/>
       </w:r>
     </w:p>
     <w:p>
@@ -753,6 +814,42 @@
           <w:szCs w:val="10"/>
         </w:rPr>
         <w:t>{/activities}</w:t>
+      </w:r>
+    </w:p>
+    <w:p>
+      <w:pPr>
+        <w:pStyle w:val="ListParagraph"/>
+        <w:tabs>
+          <w:tab w:val="left" w:pos="540" w:leader="none"/>
+        </w:tabs>
+        <w:spacing w:lineRule="auto" w:line="240" w:before="0" w:after="0"/>
+        <w:ind w:left="270" w:right="0" w:hanging="0"/>
+        <w:rPr>
+          <w:rFonts w:cs="TH SarabunPSK" w:ascii="TH SarabunPSK" w:hAnsi="TH SarabunPSK"/>
+        </w:rPr>
+      </w:pPr>
+      <w:r>
+        <w:rPr>
+          <w:rFonts w:cs="TH SarabunPSK" w:ascii="TH SarabunPSK" w:hAnsi="TH SarabunPSK"/>
+        </w:rPr>
+      </w:r>
+    </w:p>
+    <w:p>
+      <w:pPr>
+        <w:pStyle w:val="ListParagraph"/>
+        <w:tabs>
+          <w:tab w:val="left" w:pos="540" w:leader="none"/>
+        </w:tabs>
+        <w:spacing w:lineRule="auto" w:line="240" w:before="0" w:after="0"/>
+        <w:ind w:left="270" w:right="0" w:hanging="0"/>
+        <w:rPr>
+          <w:rFonts w:cs="TH SarabunPSK" w:ascii="TH SarabunPSK" w:hAnsi="TH SarabunPSK"/>
+        </w:rPr>
+      </w:pPr>
+      <w:r>
+        <w:rPr>
+          <w:rFonts w:cs="TH SarabunPSK" w:ascii="TH SarabunPSK" w:hAnsi="TH SarabunPSK"/>
+        </w:rPr>
       </w:r>
     </w:p>
     <w:p>
@@ -849,17 +946,7 @@
           <w:sz w:val="32"/>
           <w:szCs w:val="32"/>
         </w:rPr>
-        <w:t>({person_name}</w:t>
-      </w:r>
-      <w:r>
-        <w:rPr>
-          <w:rFonts w:cs="TH SarabunPSK" w:ascii="TH SarabunPSK" w:hAnsi="TH SarabunPSK"/>
-          <w:b/>
-          <w:bCs/>
-          <w:sz w:val="32"/>
-          <w:szCs w:val="32"/>
-        </w:rPr>
-        <w:t>)</w:t>
+        <w:t>({person_name})</w:t>
       </w:r>
     </w:p>
     <w:p>
@@ -1133,13 +1220,15 @@
         <w:spacing w:lineRule="auto" w:line="240" w:before="0" w:after="0"/>
         <w:rPr>
           <w:rFonts w:cs="TH SarabunPSK" w:ascii="TH SarabunPSK" w:hAnsi="TH SarabunPSK"/>
-          <w:szCs w:val="22"/>
-        </w:rPr>
-      </w:pPr>
-      <w:r>
-        <w:rPr>
-          <w:rFonts w:cs="TH SarabunPSK" w:ascii="TH SarabunPSK" w:hAnsi="TH SarabunPSK"/>
-          <w:szCs w:val="22"/>
+          <w:sz w:val="12"/>
+          <w:szCs w:val="12"/>
+        </w:rPr>
+      </w:pPr>
+      <w:r>
+        <w:rPr>
+          <w:rFonts w:cs="TH SarabunPSK" w:ascii="TH SarabunPSK" w:hAnsi="TH SarabunPSK"/>
+          <w:sz w:val="12"/>
+          <w:szCs w:val="12"/>
         </w:rPr>
         <w:t>{/staffs}</w:t>
       </w:r>
@@ -1319,7 +1408,7 @@
       <w:widowControl/>
       <w:suppressAutoHyphens w:val="true"/>
       <w:bidi w:val="0"/>
-      <w:spacing w:before="0" w:after="200" w:lineRule="auto" w:line="276"/>
+      <w:spacing w:lineRule="auto" w:line="276" w:before="0" w:after="200"/>
       <w:jc w:val="left"/>
     </w:pPr>
     <w:rPr>
@@ -1384,6 +1473,14 @@
     <w:name w:val="Numbering Symbols"/>
     <w:qFormat/>
     <w:rPr/>
+  </w:style>
+  <w:style w:type="character" w:styleId="InternetLink">
+    <w:name w:val="Internet Link"/>
+    <w:rPr>
+      <w:color w:val="000080"/>
+      <w:u w:val="single"/>
+      <w:lang w:val="zxx" w:eastAsia="zxx" w:bidi="zxx"/>
+    </w:rPr>
   </w:style>
   <w:style w:type="paragraph" w:styleId="Heading" w:customStyle="1">
     <w:name w:val="Heading"/>

</xml_diff>

<commit_message>
Show image captions instead of activity titles in the report
</commit_message>
<xml_diff>
--- a/docx templates/activities template.docx
+++ b/docx templates/activities template.docx
@@ -765,7 +765,23 @@
           <w:sz w:val="10"/>
           <w:szCs w:val="10"/>
         </w:rPr>
-        <w:t>{#activities}</w:t>
+        <w:t>{#</w:t>
+      </w:r>
+      <w:r>
+        <w:rPr>
+          <w:rFonts w:cs="TH SarabunPSK" w:ascii="TH SarabunPSK" w:hAnsi="TH SarabunPSK"/>
+          <w:sz w:val="10"/>
+          <w:szCs w:val="10"/>
+        </w:rPr>
+        <w:t>activity_image_captions</w:t>
+      </w:r>
+      <w:r>
+        <w:rPr>
+          <w:rFonts w:cs="TH SarabunPSK" w:ascii="TH SarabunPSK" w:hAnsi="TH SarabunPSK"/>
+          <w:sz w:val="10"/>
+          <w:szCs w:val="10"/>
+        </w:rPr>
+        <w:t>}</w:t>
       </w:r>
     </w:p>
     <w:p>
@@ -790,7 +806,23 @@
         </w:rPr>
         <w:tab/>
         <w:tab/>
-        <w:t>{order}. {activity_name_govt}</w:t>
+        <w:t>{order}. {</w:t>
+      </w:r>
+      <w:r>
+        <w:rPr>
+          <w:rFonts w:cs="TH SarabunPSK" w:ascii="TH SarabunPSK" w:hAnsi="TH SarabunPSK"/>
+          <w:sz w:val="32"/>
+          <w:szCs w:val="32"/>
+        </w:rPr>
+        <w:t>caption</w:t>
+      </w:r>
+      <w:r>
+        <w:rPr>
+          <w:rFonts w:cs="TH SarabunPSK" w:ascii="TH SarabunPSK" w:hAnsi="TH SarabunPSK"/>
+          <w:sz w:val="32"/>
+          <w:szCs w:val="32"/>
+        </w:rPr>
+        <w:t>}</w:t>
       </w:r>
     </w:p>
     <w:p>
@@ -813,7 +845,23 @@
           <w:sz w:val="10"/>
           <w:szCs w:val="10"/>
         </w:rPr>
-        <w:t>{/activities}</w:t>
+        <w:t>{/</w:t>
+      </w:r>
+      <w:r>
+        <w:rPr>
+          <w:rFonts w:cs="TH SarabunPSK" w:ascii="TH SarabunPSK" w:hAnsi="TH SarabunPSK"/>
+          <w:sz w:val="10"/>
+          <w:szCs w:val="10"/>
+        </w:rPr>
+        <w:t>activity_image_captions</w:t>
+      </w:r>
+      <w:r>
+        <w:rPr>
+          <w:rFonts w:cs="TH SarabunPSK" w:ascii="TH SarabunPSK" w:hAnsi="TH SarabunPSK"/>
+          <w:sz w:val="10"/>
+          <w:szCs w:val="10"/>
+        </w:rPr>
+        <w:t>}</w:t>
       </w:r>
     </w:p>
     <w:p>

</xml_diff>

<commit_message>
Set work permit description stay same indent and Add more dots at volunteer signature
</commit_message>
<xml_diff>
--- a/docx templates/activities template.docx
+++ b/docx templates/activities template.docx
@@ -299,26 +299,24 @@
     <w:p>
       <w:pPr>
         <w:pStyle w:val="ListParagraph"/>
-        <w:tabs>
-          <w:tab w:val="left" w:pos="540" w:leader="none"/>
-        </w:tabs>
-        <w:ind w:left="270" w:right="0" w:hanging="0"/>
-        <w:rPr>
-          <w:rFonts w:cs="TH SarabunPSK" w:ascii="TH SarabunPSK" w:hAnsi="TH SarabunPSK"/>
-          <w:b/>
-          <w:bCs/>
-          <w:sz w:val="32"/>
-          <w:szCs w:val="32"/>
-        </w:rPr>
-      </w:pPr>
-      <w:r>
-        <w:rPr>
-          <w:rFonts w:cs="TH SarabunPSK" w:ascii="TH SarabunPSK" w:hAnsi="TH SarabunPSK"/>
-          <w:sz w:val="32"/>
-          <w:szCs w:val="32"/>
-        </w:rPr>
-        <w:tab/>
-      </w:r>
+        <w:widowControl/>
+        <w:tabs>
+          <w:tab w:val="left" w:pos="540" w:leader="none"/>
+        </w:tabs>
+        <w:suppressAutoHyphens w:val="true"/>
+        <w:bidi w:val="0"/>
+        <w:spacing w:lineRule="auto" w:line="276" w:before="0" w:after="200"/>
+        <w:ind w:left="540" w:right="0" w:hanging="0"/>
+        <w:contextualSpacing/>
+        <w:jc w:val="left"/>
+        <w:rPr>
+          <w:rFonts w:cs="TH SarabunPSK" w:ascii="TH SarabunPSK" w:hAnsi="TH SarabunPSK"/>
+          <w:b/>
+          <w:bCs/>
+          <w:sz w:val="32"/>
+          <w:szCs w:val="32"/>
+        </w:rPr>
+      </w:pPr>
       <w:r>
         <w:rPr>
           <w:rFonts w:ascii="TH SarabunPSK" w:hAnsi="TH SarabunPSK" w:cs="TH SarabunPSK"/>
@@ -765,103 +763,57 @@
           <w:sz w:val="10"/>
           <w:szCs w:val="10"/>
         </w:rPr>
-        <w:t>{#</w:t>
-      </w:r>
-      <w:r>
+        <w:t>{#activity_image_captions}</w:t>
+      </w:r>
+    </w:p>
+    <w:p>
+      <w:pPr>
+        <w:pStyle w:val="ListParagraph"/>
+        <w:widowControl/>
+        <w:tabs>
+          <w:tab w:val="left" w:pos="540" w:leader="none"/>
+        </w:tabs>
+        <w:suppressAutoHyphens w:val="true"/>
+        <w:bidi w:val="0"/>
+        <w:spacing w:lineRule="auto" w:line="240" w:before="0" w:after="0"/>
+        <w:ind w:left="720" w:right="0" w:hanging="0"/>
+        <w:jc w:val="left"/>
+        <w:rPr>
+          <w:rFonts w:cs="TH SarabunPSK" w:ascii="TH SarabunPSK" w:hAnsi="TH SarabunPSK"/>
+          <w:sz w:val="32"/>
+          <w:szCs w:val="32"/>
+        </w:rPr>
+      </w:pPr>
+      <w:r>
+        <w:rPr>
+          <w:rFonts w:cs="TH SarabunPSK" w:ascii="TH SarabunPSK" w:hAnsi="TH SarabunPSK"/>
+          <w:sz w:val="32"/>
+          <w:szCs w:val="32"/>
+        </w:rPr>
+        <w:t>{order}. {caption}</w:t>
+      </w:r>
+    </w:p>
+    <w:p>
+      <w:pPr>
+        <w:pStyle w:val="ListParagraph"/>
+        <w:tabs>
+          <w:tab w:val="left" w:pos="540" w:leader="none"/>
+        </w:tabs>
+        <w:spacing w:lineRule="auto" w:line="240" w:before="0" w:after="0"/>
+        <w:ind w:left="270" w:right="0" w:hanging="0"/>
         <w:rPr>
           <w:rFonts w:cs="TH SarabunPSK" w:ascii="TH SarabunPSK" w:hAnsi="TH SarabunPSK"/>
           <w:sz w:val="10"/>
           <w:szCs w:val="10"/>
         </w:rPr>
-        <w:t>activity_image_captions</w:t>
-      </w:r>
+      </w:pPr>
       <w:r>
         <w:rPr>
           <w:rFonts w:cs="TH SarabunPSK" w:ascii="TH SarabunPSK" w:hAnsi="TH SarabunPSK"/>
           <w:sz w:val="10"/>
           <w:szCs w:val="10"/>
         </w:rPr>
-        <w:t>}</w:t>
-      </w:r>
-    </w:p>
-    <w:p>
-      <w:pPr>
-        <w:pStyle w:val="ListParagraph"/>
-        <w:tabs>
-          <w:tab w:val="left" w:pos="540" w:leader="none"/>
-        </w:tabs>
-        <w:spacing w:lineRule="auto" w:line="240" w:before="0" w:after="0"/>
-        <w:ind w:left="270" w:right="0" w:hanging="0"/>
-        <w:rPr>
-          <w:rFonts w:cs="TH SarabunPSK" w:ascii="TH SarabunPSK" w:hAnsi="TH SarabunPSK"/>
-          <w:sz w:val="32"/>
-          <w:szCs w:val="32"/>
-        </w:rPr>
-      </w:pPr>
-      <w:r>
-        <w:rPr>
-          <w:rFonts w:cs="TH SarabunPSK" w:ascii="TH SarabunPSK" w:hAnsi="TH SarabunPSK"/>
-          <w:sz w:val="32"/>
-          <w:szCs w:val="32"/>
-        </w:rPr>
-        <w:tab/>
-        <w:tab/>
-        <w:t>{order}. {</w:t>
-      </w:r>
-      <w:r>
-        <w:rPr>
-          <w:rFonts w:cs="TH SarabunPSK" w:ascii="TH SarabunPSK" w:hAnsi="TH SarabunPSK"/>
-          <w:sz w:val="32"/>
-          <w:szCs w:val="32"/>
-        </w:rPr>
-        <w:t>caption</w:t>
-      </w:r>
-      <w:r>
-        <w:rPr>
-          <w:rFonts w:cs="TH SarabunPSK" w:ascii="TH SarabunPSK" w:hAnsi="TH SarabunPSK"/>
-          <w:sz w:val="32"/>
-          <w:szCs w:val="32"/>
-        </w:rPr>
-        <w:t>}</w:t>
-      </w:r>
-    </w:p>
-    <w:p>
-      <w:pPr>
-        <w:pStyle w:val="ListParagraph"/>
-        <w:tabs>
-          <w:tab w:val="left" w:pos="540" w:leader="none"/>
-        </w:tabs>
-        <w:spacing w:lineRule="auto" w:line="240" w:before="0" w:after="0"/>
-        <w:ind w:left="270" w:right="0" w:hanging="0"/>
-        <w:rPr>
-          <w:rFonts w:cs="TH SarabunPSK" w:ascii="TH SarabunPSK" w:hAnsi="TH SarabunPSK"/>
-          <w:sz w:val="10"/>
-          <w:szCs w:val="10"/>
-        </w:rPr>
-      </w:pPr>
-      <w:r>
-        <w:rPr>
-          <w:rFonts w:cs="TH SarabunPSK" w:ascii="TH SarabunPSK" w:hAnsi="TH SarabunPSK"/>
-          <w:sz w:val="10"/>
-          <w:szCs w:val="10"/>
-        </w:rPr>
-        <w:t>{/</w:t>
-      </w:r>
-      <w:r>
-        <w:rPr>
-          <w:rFonts w:cs="TH SarabunPSK" w:ascii="TH SarabunPSK" w:hAnsi="TH SarabunPSK"/>
-          <w:sz w:val="10"/>
-          <w:szCs w:val="10"/>
-        </w:rPr>
-        <w:t>activity_image_captions</w:t>
-      </w:r>
-      <w:r>
-        <w:rPr>
-          <w:rFonts w:cs="TH SarabunPSK" w:ascii="TH SarabunPSK" w:hAnsi="TH SarabunPSK"/>
-          <w:sz w:val="10"/>
-          <w:szCs w:val="10"/>
-        </w:rPr>
-        <w:t>}</w:t>
+        <w:t>{/activity_image_captions}</w:t>
       </w:r>
     </w:p>
     <w:p>
@@ -932,8 +884,6 @@
         <w:jc w:val="center"/>
         <w:rPr>
           <w:rFonts w:cs="TH SarabunPSK" w:ascii="TH SarabunPSK" w:hAnsi="TH SarabunPSK"/>
-          <w:b w:val="false"/>
-          <w:bCs w:val="false"/>
           <w:sz w:val="32"/>
           <w:szCs w:val="32"/>
         </w:rPr>
@@ -953,17 +903,7 @@
           <w:sz w:val="32"/>
           <w:szCs w:val="32"/>
         </w:rPr>
-        <w:t xml:space="preserve">................................... </w:t>
-      </w:r>
-      <w:r>
-        <w:rPr>
-          <w:rFonts w:cs="TH SarabunPSK" w:ascii="TH SarabunPSK" w:hAnsi="TH SarabunPSK"/>
-          <w:b w:val="false"/>
-          <w:bCs w:val="false"/>
-          <w:sz w:val="32"/>
-          <w:szCs w:val="32"/>
-        </w:rPr>
-        <w:t>{person_job_title}</w:t>
+        <w:t>.............................................................</w:t>
       </w:r>
     </w:p>
     <w:p>
@@ -999,10 +939,42 @@
     </w:p>
     <w:p>
       <w:pPr>
-        <w:pStyle w:val="ListParagraph"/>
+        <w:pStyle w:val="Normal"/>
         <w:widowControl/>
         <w:tabs>
           <w:tab w:val="left" w:pos="540" w:leader="none"/>
+          <w:tab w:val="left" w:pos="6300" w:leader="none"/>
+        </w:tabs>
+        <w:bidi w:val="0"/>
+        <w:spacing w:lineRule="auto" w:line="240" w:before="0" w:after="0"/>
+        <w:ind w:left="4500" w:right="0" w:hanging="0"/>
+        <w:jc w:val="center"/>
+        <w:rPr>
+          <w:rFonts w:cs="TH SarabunPSK" w:ascii="TH SarabunPSK" w:hAnsi="TH SarabunPSK"/>
+          <w:b/>
+          <w:bCs/>
+          <w:sz w:val="32"/>
+          <w:szCs w:val="32"/>
+        </w:rPr>
+      </w:pPr>
+      <w:r>
+        <w:rPr>
+          <w:rFonts w:cs="TH SarabunPSK" w:ascii="TH SarabunPSK" w:hAnsi="TH SarabunPSK"/>
+          <w:b/>
+          <w:bCs/>
+          <w:sz w:val="32"/>
+          <w:szCs w:val="32"/>
+        </w:rPr>
+        <w:t>{person_job_title}</w:t>
+      </w:r>
+    </w:p>
+    <w:p>
+      <w:pPr>
+        <w:pStyle w:val="Normal"/>
+        <w:widowControl/>
+        <w:tabs>
+          <w:tab w:val="left" w:pos="540" w:leader="none"/>
+          <w:tab w:val="left" w:pos="7380" w:leader="none"/>
         </w:tabs>
         <w:bidi w:val="0"/>
         <w:spacing w:lineRule="auto" w:line="240" w:before="0" w:after="0"/>

</xml_diff>

<commit_message>
Change template of the activity list report
</commit_message>
<xml_diff>
--- a/docx templates/activities template.docx
+++ b/docx templates/activities template.docx
@@ -7,16 +7,46 @@
         <w:pStyle w:val="Normal"/>
         <w:spacing w:lineRule="auto" w:line="240" w:before="0" w:after="0"/>
         <w:rPr>
-          <w:rFonts w:cs="TH SarabunPSK" w:ascii="TH SarabunPSK" w:hAnsi="TH SarabunPSK"/>
-          <w:sz w:val="2"/>
-          <w:szCs w:val="2"/>
-        </w:rPr>
-      </w:pPr>
-      <w:r>
-        <w:rPr>
-          <w:rFonts w:cs="TH SarabunPSK" w:ascii="TH SarabunPSK" w:hAnsi="TH SarabunPSK"/>
-          <w:sz w:val="2"/>
-          <w:szCs w:val="2"/>
+          <w:rFonts w:cs="Angsana New" w:ascii="Angsana New" w:hAnsi="Angsana New"/>
+          <w:sz w:val="4"/>
+          <w:szCs w:val="4"/>
+        </w:rPr>
+      </w:pPr>
+      <w:hyperlink r:id="rId2">
+        <w:r>
+          <w:rPr>
+            <w:rStyle w:val="InternetLink"/>
+            <w:rFonts w:cs="Angsana New" w:ascii="Angsana New" w:hAnsi="Angsana New"/>
+            <w:sz w:val="4"/>
+            <w:szCs w:val="4"/>
+          </w:rPr>
+          <w:t>{@numberRawXml</w:t>
+        </w:r>
+      </w:hyperlink>
+      <w:r>
+        <w:rPr>
+          <w:rFonts w:cs="Angsana New" w:ascii="Angsana New" w:hAnsi="Angsana New"/>
+          <w:sz w:val="4"/>
+          <w:szCs w:val="4"/>
+        </w:rPr>
+        <w:t>}</w:t>
+      </w:r>
+    </w:p>
+    <w:p>
+      <w:pPr>
+        <w:pStyle w:val="Normal"/>
+        <w:spacing w:lineRule="auto" w:line="240" w:before="0" w:after="0"/>
+        <w:rPr>
+          <w:rFonts w:cs="Angsana New" w:ascii="Angsana New" w:hAnsi="Angsana New"/>
+          <w:sz w:val="4"/>
+          <w:szCs w:val="4"/>
+        </w:rPr>
+      </w:pPr>
+      <w:r>
+        <w:rPr>
+          <w:rFonts w:cs="Angsana New" w:ascii="Angsana New" w:hAnsi="Angsana New"/>
+          <w:sz w:val="4"/>
+          <w:szCs w:val="4"/>
         </w:rPr>
         <w:t>{#staffs}</w:t>
       </w:r>
@@ -27,14 +57,14 @@
         <w:spacing w:lineRule="auto" w:line="240" w:before="0" w:after="0"/>
         <w:jc w:val="right"/>
         <w:rPr>
-          <w:rFonts w:cs="TH SarabunPSK" w:ascii="TH SarabunPSK" w:hAnsi="TH SarabunPSK"/>
-          <w:sz w:val="32"/>
-          <w:szCs w:val="32"/>
-        </w:rPr>
-      </w:pPr>
-      <w:r>
-        <w:rPr>
-          <w:rFonts w:ascii="TH SarabunPSK" w:hAnsi="TH SarabunPSK" w:cs="TH SarabunPSK"/>
+          <w:rFonts w:cs="Angsana New" w:ascii="Angsana New" w:hAnsi="Angsana New"/>
+          <w:sz w:val="32"/>
+          <w:szCs w:val="32"/>
+        </w:rPr>
+      </w:pPr>
+      <w:r>
+        <w:rPr>
+          <w:rFonts w:ascii="Angsana New" w:hAnsi="Angsana New" w:cs="Angsana New"/>
           <w:sz w:val="32"/>
           <w:sz w:val="32"/>
           <w:szCs w:val="32"/>
@@ -43,7 +73,7 @@
       </w:r>
       <w:r>
         <w:rPr>
-          <w:rFonts w:cs="TH SarabunPSK" w:ascii="TH SarabunPSK" w:hAnsi="TH SarabunPSK"/>
+          <w:rFonts w:cs="Angsana New" w:ascii="Angsana New" w:hAnsi="Angsana New"/>
           <w:sz w:val="32"/>
           <w:szCs w:val="32"/>
         </w:rPr>
@@ -51,7 +81,7 @@
       </w:r>
       <w:r>
         <w:rPr>
-          <w:rFonts w:ascii="TH SarabunPSK" w:hAnsi="TH SarabunPSK" w:cs="TH SarabunPSK"/>
+          <w:rFonts w:ascii="Angsana New" w:hAnsi="Angsana New" w:cs="Angsana New"/>
           <w:sz w:val="32"/>
           <w:sz w:val="32"/>
           <w:szCs w:val="32"/>
@@ -60,7 +90,7 @@
       </w:r>
       <w:r>
         <w:rPr>
-          <w:rFonts w:cs="TH SarabunPSK" w:ascii="TH SarabunPSK" w:hAnsi="TH SarabunPSK"/>
+          <w:rFonts w:cs="Angsana New" w:ascii="Angsana New" w:hAnsi="Angsana New"/>
           <w:sz w:val="32"/>
           <w:szCs w:val="32"/>
         </w:rPr>
@@ -72,12 +102,16 @@
         <w:pStyle w:val="Normal"/>
         <w:jc w:val="right"/>
         <w:rPr>
-          <w:rFonts w:cs="TH SarabunPSK" w:ascii="TH SarabunPSK" w:hAnsi="TH SarabunPSK"/>
-        </w:rPr>
-      </w:pPr>
-      <w:r>
-        <w:rPr>
-          <w:rFonts w:cs="TH SarabunPSK" w:ascii="TH SarabunPSK" w:hAnsi="TH SarabunPSK"/>
+          <w:rFonts w:cs="Angsana New" w:ascii="Angsana New" w:hAnsi="Angsana New"/>
+          <w:sz w:val="32"/>
+          <w:szCs w:val="32"/>
+        </w:rPr>
+      </w:pPr>
+      <w:r>
+        <w:rPr>
+          <w:rFonts w:cs="Angsana New" w:ascii="Angsana New" w:hAnsi="Angsana New"/>
+          <w:sz w:val="32"/>
+          <w:szCs w:val="32"/>
         </w:rPr>
       </w:r>
     </w:p>
@@ -86,24 +120,24 @@
         <w:pStyle w:val="Normal"/>
         <w:jc w:val="center"/>
         <w:rPr>
-          <w:rFonts w:ascii="TH SarabunPSK" w:hAnsi="TH SarabunPSK" w:cs="TH SarabunPSK"/>
-          <w:b/>
-          <w:b/>
-          <w:bCs/>
-          <w:sz w:val="36"/>
-          <w:sz w:val="36"/>
-          <w:szCs w:val="36"/>
-        </w:rPr>
-      </w:pPr>
-      <w:r>
-        <w:rPr>
-          <w:rFonts w:ascii="TH SarabunPSK" w:hAnsi="TH SarabunPSK" w:cs="TH SarabunPSK"/>
-          <w:b/>
-          <w:b/>
-          <w:bCs/>
-          <w:sz w:val="36"/>
-          <w:sz w:val="36"/>
-          <w:szCs w:val="36"/>
+          <w:rFonts w:ascii="Angsana New" w:hAnsi="Angsana New" w:cs="Angsana New"/>
+          <w:b/>
+          <w:b/>
+          <w:bCs/>
+          <w:sz w:val="32"/>
+          <w:sz w:val="32"/>
+          <w:szCs w:val="32"/>
+        </w:rPr>
+      </w:pPr>
+      <w:r>
+        <w:rPr>
+          <w:rFonts w:ascii="Angsana New" w:hAnsi="Angsana New" w:cs="Angsana New"/>
+          <w:b/>
+          <w:b/>
+          <w:bCs/>
+          <w:sz w:val="32"/>
+          <w:sz w:val="32"/>
+          <w:szCs w:val="32"/>
         </w:rPr>
         <w:t>แบบรายงานการปฏิบัติงานของอาสาสมัครชาวต่างประเทศ</w:t>
       </w:r>
@@ -113,16 +147,16 @@
         <w:pStyle w:val="Normal"/>
         <w:jc w:val="center"/>
         <w:rPr>
-          <w:rFonts w:cs="TH SarabunPSK" w:ascii="TH SarabunPSK" w:hAnsi="TH SarabunPSK"/>
-          <w:b/>
-          <w:bCs/>
-          <w:sz w:val="32"/>
-          <w:szCs w:val="32"/>
-        </w:rPr>
-      </w:pPr>
-      <w:r>
-        <w:rPr>
-          <w:rFonts w:cs="TH SarabunPSK" w:ascii="TH SarabunPSK" w:hAnsi="TH SarabunPSK"/>
+          <w:rFonts w:cs="Angsana New" w:ascii="Angsana New" w:hAnsi="Angsana New"/>
+          <w:b/>
+          <w:bCs/>
+          <w:sz w:val="32"/>
+          <w:szCs w:val="32"/>
+        </w:rPr>
+      </w:pPr>
+      <w:r>
+        <w:rPr>
+          <w:rFonts w:cs="Angsana New" w:ascii="Angsana New" w:hAnsi="Angsana New"/>
           <w:b/>
           <w:bCs/>
           <w:sz w:val="32"/>
@@ -136,16 +170,16 @@
         <w:pStyle w:val="ListParagraph"/>
         <w:ind w:left="270" w:right="0" w:hanging="0"/>
         <w:rPr>
-          <w:rFonts w:cs="TH SarabunPSK" w:ascii="TH SarabunPSK" w:hAnsi="TH SarabunPSK"/>
-          <w:b/>
-          <w:bCs/>
-          <w:sz w:val="32"/>
-          <w:szCs w:val="32"/>
-        </w:rPr>
-      </w:pPr>
-      <w:r>
-        <w:rPr>
-          <w:rFonts w:cs="TH SarabunPSK" w:ascii="TH SarabunPSK" w:hAnsi="TH SarabunPSK"/>
+          <w:rFonts w:cs="Angsana New" w:ascii="Angsana New" w:hAnsi="Angsana New"/>
+          <w:b/>
+          <w:bCs/>
+          <w:sz w:val="32"/>
+          <w:szCs w:val="32"/>
+        </w:rPr>
+      </w:pPr>
+      <w:r>
+        <w:rPr>
+          <w:rFonts w:cs="Angsana New" w:ascii="Angsana New" w:hAnsi="Angsana New"/>
           <w:sz w:val="32"/>
           <w:szCs w:val="32"/>
         </w:rPr>
@@ -153,7 +187,7 @@
       </w:r>
       <w:r>
         <w:rPr>
-          <w:rFonts w:ascii="TH SarabunPSK" w:hAnsi="TH SarabunPSK" w:cs="TH SarabunPSK"/>
+          <w:rFonts w:ascii="Angsana New" w:hAnsi="Angsana New" w:cs="Angsana New"/>
           <w:sz w:val="32"/>
           <w:sz w:val="32"/>
           <w:szCs w:val="32"/>
@@ -162,7 +196,7 @@
       </w:r>
       <w:r>
         <w:rPr>
-          <w:rFonts w:cs="TH SarabunPSK" w:ascii="TH SarabunPSK" w:hAnsi="TH SarabunPSK"/>
+          <w:rFonts w:cs="Angsana New" w:ascii="Angsana New" w:hAnsi="Angsana New"/>
           <w:b/>
           <w:bCs/>
           <w:sz w:val="32"/>
@@ -172,7 +206,7 @@
       </w:r>
       <w:r>
         <w:rPr>
-          <w:rFonts w:cs="TH SarabunPSK" w:ascii="TH SarabunPSK" w:hAnsi="TH SarabunPSK"/>
+          <w:rFonts w:cs="Angsana New" w:ascii="Angsana New" w:hAnsi="Angsana New"/>
           <w:sz w:val="32"/>
           <w:szCs w:val="32"/>
         </w:rPr>
@@ -180,7 +214,7 @@
       </w:r>
       <w:r>
         <w:rPr>
-          <w:rFonts w:ascii="TH SarabunPSK" w:hAnsi="TH SarabunPSK" w:cs="TH SarabunPSK"/>
+          <w:rFonts w:ascii="Angsana New" w:hAnsi="Angsana New" w:cs="Angsana New"/>
           <w:sz w:val="32"/>
           <w:sz w:val="32"/>
           <w:szCs w:val="32"/>
@@ -189,7 +223,7 @@
       </w:r>
       <w:r>
         <w:rPr>
-          <w:rFonts w:cs="TH SarabunPSK" w:ascii="TH SarabunPSK" w:hAnsi="TH SarabunPSK"/>
+          <w:rFonts w:cs="Angsana New" w:ascii="Angsana New" w:hAnsi="Angsana New"/>
           <w:b/>
           <w:bCs/>
           <w:sz w:val="32"/>
@@ -199,15 +233,15 @@
       </w:r>
       <w:r>
         <w:rPr>
-          <w:rFonts w:cs="TH SarabunPSK" w:ascii="TH SarabunPSK" w:hAnsi="TH SarabunPSK"/>
-          <w:sz w:val="32"/>
-          <w:szCs w:val="32"/>
-        </w:rPr>
-        <w:t xml:space="preserve">  </w:t>
-      </w:r>
-      <w:r>
-        <w:rPr>
-          <w:rFonts w:ascii="TH SarabunPSK" w:hAnsi="TH SarabunPSK" w:cs="TH SarabunPSK"/>
+          <w:rFonts w:cs="Angsana New" w:ascii="Angsana New" w:hAnsi="Angsana New"/>
+          <w:sz w:val="32"/>
+          <w:szCs w:val="32"/>
+        </w:rPr>
+        <w:t xml:space="preserve"> </w:t>
+      </w:r>
+      <w:r>
+        <w:rPr>
+          <w:rFonts w:ascii="Angsana New" w:hAnsi="Angsana New" w:cs="Angsana New"/>
           <w:sz w:val="32"/>
           <w:sz w:val="32"/>
           <w:szCs w:val="32"/>
@@ -216,7 +250,7 @@
       </w:r>
       <w:r>
         <w:rPr>
-          <w:rFonts w:cs="TH SarabunPSK" w:ascii="TH SarabunPSK" w:hAnsi="TH SarabunPSK"/>
+          <w:rFonts w:cs="Angsana New" w:ascii="Angsana New" w:hAnsi="Angsana New"/>
           <w:b/>
           <w:bCs/>
           <w:sz w:val="32"/>
@@ -226,7 +260,7 @@
       </w:r>
       <w:r>
         <w:rPr>
-          <w:rFonts w:cs="TH SarabunPSK" w:ascii="TH SarabunPSK" w:hAnsi="TH SarabunPSK"/>
+          <w:rFonts w:cs="Angsana New" w:ascii="Angsana New" w:hAnsi="Angsana New"/>
           <w:sz w:val="32"/>
           <w:szCs w:val="32"/>
         </w:rPr>
@@ -234,16 +268,16 @@
       </w:r>
       <w:r>
         <w:rPr>
-          <w:rFonts w:ascii="TH SarabunPSK" w:hAnsi="TH SarabunPSK" w:cs="TH SarabunPSK"/>
-          <w:sz w:val="32"/>
-          <w:sz w:val="32"/>
-          <w:szCs w:val="32"/>
-        </w:rPr>
-        <w:t xml:space="preserve">เลขที่พาสปอร์ต </w:t>
-      </w:r>
-      <w:r>
-        <w:rPr>
-          <w:rFonts w:cs="TH SarabunPSK" w:ascii="TH SarabunPSK" w:hAnsi="TH SarabunPSK"/>
+          <w:rFonts w:ascii="Angsana New" w:hAnsi="Angsana New" w:cs="Angsana New"/>
+          <w:sz w:val="32"/>
+          <w:sz w:val="32"/>
+          <w:szCs w:val="32"/>
+        </w:rPr>
+        <w:t xml:space="preserve">เลขที่พาสปอร์ต  </w:t>
+      </w:r>
+      <w:r>
+        <w:rPr>
+          <w:rFonts w:cs="Angsana New" w:ascii="Angsana New" w:hAnsi="Angsana New"/>
           <w:b/>
           <w:bCs/>
           <w:sz w:val="32"/>
@@ -257,18 +291,18 @@
         <w:pStyle w:val="ListParagraph"/>
         <w:ind w:left="270" w:right="0" w:hanging="0"/>
         <w:rPr>
-          <w:rFonts w:ascii="TH SarabunPSK" w:hAnsi="TH SarabunPSK" w:cs="TH SarabunPSK"/>
-          <w:b/>
-          <w:b/>
-          <w:bCs/>
-          <w:sz w:val="32"/>
-          <w:sz w:val="32"/>
-          <w:szCs w:val="32"/>
-        </w:rPr>
-      </w:pPr>
-      <w:r>
-        <w:rPr>
-          <w:rFonts w:cs="TH SarabunPSK" w:ascii="TH SarabunPSK" w:hAnsi="TH SarabunPSK"/>
+          <w:rFonts w:ascii="Angsana New" w:hAnsi="Angsana New" w:cs="Angsana New"/>
+          <w:b/>
+          <w:b/>
+          <w:bCs/>
+          <w:sz w:val="32"/>
+          <w:sz w:val="32"/>
+          <w:szCs w:val="32"/>
+        </w:rPr>
+      </w:pPr>
+      <w:r>
+        <w:rPr>
+          <w:rFonts w:cs="Angsana New" w:ascii="Angsana New" w:hAnsi="Angsana New"/>
           <w:sz w:val="32"/>
           <w:szCs w:val="32"/>
         </w:rPr>
@@ -276,7 +310,7 @@
       </w:r>
       <w:r>
         <w:rPr>
-          <w:rFonts w:ascii="TH SarabunPSK" w:hAnsi="TH SarabunPSK" w:cs="TH SarabunPSK"/>
+          <w:rFonts w:ascii="Angsana New" w:hAnsi="Angsana New" w:cs="Angsana New"/>
           <w:sz w:val="32"/>
           <w:sz w:val="32"/>
           <w:szCs w:val="32"/>
@@ -285,7 +319,7 @@
       </w:r>
       <w:r>
         <w:rPr>
-          <w:rFonts w:ascii="TH SarabunPSK" w:hAnsi="TH SarabunPSK" w:cs="TH SarabunPSK"/>
+          <w:rFonts w:ascii="Angsana New" w:hAnsi="Angsana New" w:cs="Angsana New"/>
           <w:b/>
           <w:b/>
           <w:bCs/>
@@ -310,16 +344,16 @@
         <w:contextualSpacing/>
         <w:jc w:val="left"/>
         <w:rPr>
-          <w:rFonts w:cs="TH SarabunPSK" w:ascii="TH SarabunPSK" w:hAnsi="TH SarabunPSK"/>
-          <w:b/>
-          <w:bCs/>
-          <w:sz w:val="32"/>
-          <w:szCs w:val="32"/>
-        </w:rPr>
-      </w:pPr>
-      <w:r>
-        <w:rPr>
-          <w:rFonts w:ascii="TH SarabunPSK" w:hAnsi="TH SarabunPSK" w:cs="TH SarabunPSK"/>
+          <w:rFonts w:cs="Angsana New" w:ascii="Angsana New" w:hAnsi="Angsana New"/>
+          <w:b/>
+          <w:bCs/>
+          <w:sz w:val="32"/>
+          <w:szCs w:val="32"/>
+        </w:rPr>
+      </w:pPr>
+      <w:r>
+        <w:rPr>
+          <w:rFonts w:ascii="Angsana New" w:hAnsi="Angsana New" w:cs="Angsana New"/>
           <w:sz w:val="32"/>
           <w:sz w:val="32"/>
           <w:szCs w:val="32"/>
@@ -328,7 +362,7 @@
       </w:r>
       <w:r>
         <w:rPr>
-          <w:rFonts w:cs="TH SarabunPSK" w:ascii="TH SarabunPSK" w:hAnsi="TH SarabunPSK"/>
+          <w:rFonts w:cs="Angsana New" w:ascii="Angsana New" w:hAnsi="Angsana New"/>
           <w:b/>
           <w:bCs/>
           <w:sz w:val="32"/>
@@ -345,27 +379,27 @@
         </w:tabs>
         <w:ind w:left="540" w:right="0" w:hanging="0"/>
         <w:rPr>
-          <w:rFonts w:ascii="TH SarabunPSK" w:hAnsi="TH SarabunPSK" w:cs="TH SarabunPSK"/>
-          <w:b/>
-          <w:b/>
-          <w:bCs/>
-          <w:sz w:val="32"/>
-          <w:sz w:val="32"/>
-          <w:szCs w:val="32"/>
-        </w:rPr>
-      </w:pPr>
-      <w:r>
-        <w:rPr>
-          <w:rFonts w:ascii="TH SarabunPSK" w:hAnsi="TH SarabunPSK" w:cs="TH SarabunPSK"/>
-          <w:sz w:val="32"/>
-          <w:sz w:val="32"/>
-          <w:szCs w:val="32"/>
-        </w:rPr>
-        <w:t xml:space="preserve">สถานที่ที่ปฏิบัติ </w:t>
-      </w:r>
-      <w:r>
-        <w:rPr>
-          <w:rFonts w:ascii="TH SarabunPSK" w:hAnsi="TH SarabunPSK" w:cs="TH SarabunPSK"/>
+          <w:rFonts w:ascii="Angsana New" w:hAnsi="Angsana New" w:cs="Angsana New"/>
+          <w:b/>
+          <w:b/>
+          <w:bCs/>
+          <w:sz w:val="32"/>
+          <w:sz w:val="32"/>
+          <w:szCs w:val="32"/>
+        </w:rPr>
+      </w:pPr>
+      <w:r>
+        <w:rPr>
+          <w:rFonts w:ascii="Angsana New" w:hAnsi="Angsana New" w:cs="Angsana New"/>
+          <w:sz w:val="32"/>
+          <w:sz w:val="32"/>
+          <w:szCs w:val="32"/>
+        </w:rPr>
+        <w:t xml:space="preserve">สถานที่ที่ปฏิบัติงาน </w:t>
+      </w:r>
+      <w:r>
+        <w:rPr>
+          <w:rFonts w:ascii="Angsana New" w:hAnsi="Angsana New" w:cs="Angsana New"/>
           <w:b/>
           <w:b/>
           <w:bCs/>
@@ -377,7 +411,7 @@
       </w:r>
       <w:r>
         <w:rPr>
-          <w:rFonts w:cs="TH SarabunPSK" w:ascii="TH SarabunPSK" w:hAnsi="TH SarabunPSK"/>
+          <w:rFonts w:cs="Angsana New" w:ascii="Angsana New" w:hAnsi="Angsana New"/>
           <w:b/>
           <w:bCs/>
           <w:sz w:val="32"/>
@@ -387,7 +421,7 @@
       </w:r>
       <w:r>
         <w:rPr>
-          <w:rFonts w:ascii="TH SarabunPSK" w:hAnsi="TH SarabunPSK" w:cs="TH SarabunPSK"/>
+          <w:rFonts w:ascii="Angsana New" w:hAnsi="Angsana New" w:cs="Angsana New"/>
           <w:b/>
           <w:b/>
           <w:bCs/>
@@ -399,7 +433,7 @@
       </w:r>
       <w:r>
         <w:rPr>
-          <w:rFonts w:cs="TH SarabunPSK" w:ascii="TH SarabunPSK" w:hAnsi="TH SarabunPSK"/>
+          <w:rFonts w:cs="Angsana New" w:ascii="Angsana New" w:hAnsi="Angsana New"/>
           <w:b/>
           <w:bCs/>
           <w:sz w:val="32"/>
@@ -409,7 +443,7 @@
       </w:r>
       <w:r>
         <w:rPr>
-          <w:rFonts w:ascii="TH SarabunPSK" w:hAnsi="TH SarabunPSK" w:cs="TH SarabunPSK"/>
+          <w:rFonts w:ascii="Angsana New" w:hAnsi="Angsana New" w:cs="Angsana New"/>
           <w:b/>
           <w:b/>
           <w:bCs/>
@@ -421,7 +455,7 @@
       </w:r>
       <w:r>
         <w:rPr>
-          <w:rFonts w:cs="TH SarabunPSK" w:ascii="TH SarabunPSK" w:hAnsi="TH SarabunPSK"/>
+          <w:rFonts w:cs="Angsana New" w:ascii="Angsana New" w:hAnsi="Angsana New"/>
           <w:b/>
           <w:bCs/>
           <w:sz w:val="32"/>
@@ -431,7 +465,7 @@
       </w:r>
       <w:r>
         <w:rPr>
-          <w:rFonts w:ascii="TH SarabunPSK" w:hAnsi="TH SarabunPSK" w:cs="TH SarabunPSK"/>
+          <w:rFonts w:ascii="Angsana New" w:hAnsi="Angsana New" w:cs="Angsana New"/>
           <w:b/>
           <w:b/>
           <w:bCs/>
@@ -443,7 +477,7 @@
       </w:r>
       <w:r>
         <w:rPr>
-          <w:rFonts w:cs="TH SarabunPSK" w:ascii="TH SarabunPSK" w:hAnsi="TH SarabunPSK"/>
+          <w:rFonts w:cs="Angsana New" w:ascii="Angsana New" w:hAnsi="Angsana New"/>
           <w:b/>
           <w:bCs/>
           <w:sz w:val="32"/>
@@ -453,19 +487,49 @@
       </w:r>
       <w:r>
         <w:rPr>
-          <w:rFonts w:ascii="TH SarabunPSK" w:hAnsi="TH SarabunPSK" w:cs="TH SarabunPSK"/>
-          <w:b/>
-          <w:b/>
-          <w:bCs/>
-          <w:sz w:val="32"/>
-          <w:sz w:val="32"/>
-          <w:szCs w:val="32"/>
-        </w:rPr>
-        <w:t>หนองความ อ</w:t>
-      </w:r>
-      <w:r>
-        <w:rPr>
-          <w:rFonts w:cs="TH SarabunPSK" w:ascii="TH SarabunPSK" w:hAnsi="TH SarabunPSK"/>
+          <w:rFonts w:ascii="Angsana New" w:hAnsi="Angsana New" w:cs="Angsana New"/>
+          <w:b/>
+          <w:b/>
+          <w:bCs/>
+          <w:sz w:val="32"/>
+          <w:sz w:val="32"/>
+          <w:szCs w:val="32"/>
+        </w:rPr>
+        <w:t>หนองควาย</w:t>
+      </w:r>
+    </w:p>
+    <w:p>
+      <w:pPr>
+        <w:pStyle w:val="ListParagraph"/>
+        <w:tabs>
+          <w:tab w:val="left" w:pos="540" w:leader="none"/>
+        </w:tabs>
+        <w:ind w:left="540" w:right="0" w:hanging="0"/>
+        <w:rPr>
+          <w:rFonts w:ascii="Angsana New" w:hAnsi="Angsana New" w:cs="Angsana New"/>
+          <w:b/>
+          <w:b/>
+          <w:bCs/>
+          <w:sz w:val="32"/>
+          <w:sz w:val="32"/>
+          <w:szCs w:val="32"/>
+        </w:rPr>
+      </w:pPr>
+      <w:r>
+        <w:rPr>
+          <w:rFonts w:ascii="Angsana New" w:hAnsi="Angsana New" w:cs="Angsana New"/>
+          <w:b/>
+          <w:b/>
+          <w:bCs/>
+          <w:sz w:val="32"/>
+          <w:sz w:val="32"/>
+          <w:szCs w:val="32"/>
+        </w:rPr>
+        <w:t>อ</w:t>
+      </w:r>
+      <w:r>
+        <w:rPr>
+          <w:rFonts w:cs="Angsana New" w:ascii="Angsana New" w:hAnsi="Angsana New"/>
           <w:b/>
           <w:bCs/>
           <w:sz w:val="32"/>
@@ -475,7 +539,7 @@
       </w:r>
       <w:r>
         <w:rPr>
-          <w:rFonts w:ascii="TH SarabunPSK" w:hAnsi="TH SarabunPSK" w:cs="TH SarabunPSK"/>
+          <w:rFonts w:ascii="Angsana New" w:hAnsi="Angsana New" w:cs="Angsana New"/>
           <w:b/>
           <w:b/>
           <w:bCs/>
@@ -487,7 +551,7 @@
       </w:r>
       <w:r>
         <w:rPr>
-          <w:rFonts w:cs="TH SarabunPSK" w:ascii="TH SarabunPSK" w:hAnsi="TH SarabunPSK"/>
+          <w:rFonts w:cs="Angsana New" w:ascii="Angsana New" w:hAnsi="Angsana New"/>
           <w:b/>
           <w:bCs/>
           <w:sz w:val="32"/>
@@ -497,7 +561,7 @@
       </w:r>
       <w:r>
         <w:rPr>
-          <w:rFonts w:ascii="TH SarabunPSK" w:hAnsi="TH SarabunPSK" w:cs="TH SarabunPSK"/>
+          <w:rFonts w:ascii="Angsana New" w:hAnsi="Angsana New" w:cs="Angsana New"/>
           <w:b/>
           <w:b/>
           <w:bCs/>
@@ -516,16 +580,16 @@
         </w:tabs>
         <w:ind w:left="540" w:right="0" w:hanging="0"/>
         <w:rPr>
-          <w:rFonts w:cs="TH SarabunPSK" w:ascii="TH SarabunPSK" w:hAnsi="TH SarabunPSK"/>
-          <w:b/>
-          <w:bCs/>
-          <w:sz w:val="32"/>
-          <w:szCs w:val="32"/>
-        </w:rPr>
-      </w:pPr>
-      <w:r>
-        <w:rPr>
-          <w:rFonts w:ascii="TH SarabunPSK" w:hAnsi="TH SarabunPSK" w:cs="TH SarabunPSK"/>
+          <w:rFonts w:cs="Angsana New" w:ascii="Angsana New" w:hAnsi="Angsana New"/>
+          <w:b/>
+          <w:bCs/>
+          <w:sz w:val="32"/>
+          <w:szCs w:val="32"/>
+        </w:rPr>
+      </w:pPr>
+      <w:r>
+        <w:rPr>
+          <w:rFonts w:ascii="Angsana New" w:hAnsi="Angsana New" w:cs="Angsana New"/>
           <w:b w:val="false"/>
           <w:b w:val="false"/>
           <w:bCs w:val="false"/>
@@ -537,7 +601,7 @@
       </w:r>
       <w:r>
         <w:rPr>
-          <w:rFonts w:cs="TH SarabunPSK" w:ascii="TH SarabunPSK" w:hAnsi="TH SarabunPSK"/>
+          <w:rFonts w:cs="Angsana New" w:ascii="Angsana New" w:hAnsi="Angsana New"/>
           <w:b w:val="false"/>
           <w:bCs w:val="false"/>
           <w:sz w:val="32"/>
@@ -547,7 +611,7 @@
       </w:r>
       <w:r>
         <w:rPr>
-          <w:rFonts w:cs="TH SarabunPSK" w:ascii="TH SarabunPSK" w:hAnsi="TH SarabunPSK"/>
+          <w:rFonts w:cs="Angsana New" w:ascii="Angsana New" w:hAnsi="Angsana New"/>
           <w:b/>
           <w:bCs/>
           <w:sz w:val="32"/>
@@ -561,16 +625,16 @@
         <w:pStyle w:val="ListParagraph"/>
         <w:ind w:left="270" w:right="0" w:hanging="0"/>
         <w:rPr>
-          <w:rFonts w:cs="TH SarabunPSK" w:ascii="TH SarabunPSK" w:hAnsi="TH SarabunPSK"/>
-          <w:b/>
-          <w:bCs/>
-          <w:sz w:val="32"/>
-          <w:szCs w:val="32"/>
-        </w:rPr>
-      </w:pPr>
-      <w:r>
-        <w:rPr>
-          <w:rFonts w:cs="TH SarabunPSK" w:ascii="TH SarabunPSK" w:hAnsi="TH SarabunPSK"/>
+          <w:rFonts w:cs="Angsana New" w:ascii="Angsana New" w:hAnsi="Angsana New"/>
+          <w:b/>
+          <w:bCs/>
+          <w:sz w:val="32"/>
+          <w:szCs w:val="32"/>
+        </w:rPr>
+      </w:pPr>
+      <w:r>
+        <w:rPr>
+          <w:rFonts w:cs="Angsana New" w:ascii="Angsana New" w:hAnsi="Angsana New"/>
           <w:sz w:val="32"/>
           <w:szCs w:val="32"/>
         </w:rPr>
@@ -578,7 +642,7 @@
       </w:r>
       <w:r>
         <w:rPr>
-          <w:rFonts w:ascii="TH SarabunPSK" w:hAnsi="TH SarabunPSK" w:cs="TH SarabunPSK"/>
+          <w:rFonts w:ascii="Angsana New" w:hAnsi="Angsana New" w:cs="Angsana New"/>
           <w:sz w:val="32"/>
           <w:sz w:val="32"/>
           <w:szCs w:val="32"/>
@@ -587,7 +651,7 @@
       </w:r>
       <w:r>
         <w:rPr>
-          <w:rFonts w:cs="TH SarabunPSK" w:ascii="TH SarabunPSK" w:hAnsi="TH SarabunPSK"/>
+          <w:rFonts w:cs="Angsana New" w:ascii="Angsana New" w:hAnsi="Angsana New"/>
           <w:b/>
           <w:bCs/>
           <w:sz w:val="32"/>
@@ -597,7 +661,7 @@
       </w:r>
       <w:r>
         <w:rPr>
-          <w:rFonts w:cs="TH SarabunPSK" w:ascii="TH SarabunPSK" w:hAnsi="TH SarabunPSK"/>
+          <w:rFonts w:cs="Angsana New" w:ascii="Angsana New" w:hAnsi="Angsana New"/>
           <w:sz w:val="32"/>
           <w:szCs w:val="32"/>
         </w:rPr>
@@ -605,7 +669,7 @@
       </w:r>
       <w:r>
         <w:rPr>
-          <w:rFonts w:cs="TH SarabunPSK" w:ascii="TH SarabunPSK" w:hAnsi="TH SarabunPSK"/>
+          <w:rFonts w:cs="Angsana New" w:ascii="Angsana New" w:hAnsi="Angsana New"/>
           <w:b/>
           <w:bCs/>
           <w:sz w:val="32"/>
@@ -619,16 +683,16 @@
         <w:pStyle w:val="ListParagraph"/>
         <w:ind w:left="270" w:right="0" w:hanging="0"/>
         <w:rPr>
-          <w:rFonts w:cs="TH SarabunPSK" w:ascii="TH SarabunPSK" w:hAnsi="TH SarabunPSK"/>
-          <w:b/>
-          <w:bCs/>
-          <w:sz w:val="32"/>
-          <w:szCs w:val="32"/>
-        </w:rPr>
-      </w:pPr>
-      <w:r>
-        <w:rPr>
-          <w:rFonts w:cs="TH SarabunPSK" w:ascii="TH SarabunPSK" w:hAnsi="TH SarabunPSK"/>
+          <w:rFonts w:cs="Angsana New" w:ascii="Angsana New" w:hAnsi="Angsana New"/>
+          <w:b/>
+          <w:bCs/>
+          <w:sz w:val="32"/>
+          <w:szCs w:val="32"/>
+        </w:rPr>
+      </w:pPr>
+      <w:r>
+        <w:rPr>
+          <w:rFonts w:cs="Angsana New" w:ascii="Angsana New" w:hAnsi="Angsana New"/>
           <w:sz w:val="32"/>
           <w:szCs w:val="32"/>
         </w:rPr>
@@ -636,7 +700,7 @@
       </w:r>
       <w:r>
         <w:rPr>
-          <w:rFonts w:ascii="TH SarabunPSK" w:hAnsi="TH SarabunPSK" w:cs="TH SarabunPSK"/>
+          <w:rFonts w:ascii="Angsana New" w:hAnsi="Angsana New" w:cs="Angsana New"/>
           <w:sz w:val="32"/>
           <w:sz w:val="32"/>
           <w:szCs w:val="32"/>
@@ -645,7 +709,7 @@
       </w:r>
       <w:r>
         <w:rPr>
-          <w:rFonts w:cs="TH SarabunPSK" w:ascii="TH SarabunPSK" w:hAnsi="TH SarabunPSK"/>
+          <w:rFonts w:cs="Angsana New" w:ascii="Angsana New" w:hAnsi="Angsana New"/>
           <w:b/>
           <w:bCs/>
           <w:sz w:val="32"/>
@@ -655,7 +719,7 @@
       </w:r>
       <w:r>
         <w:rPr>
-          <w:rFonts w:ascii="TH SarabunPSK" w:hAnsi="TH SarabunPSK" w:cs="TH SarabunPSK"/>
+          <w:rFonts w:ascii="Angsana New" w:hAnsi="Angsana New" w:cs="Angsana New"/>
           <w:b/>
           <w:b/>
           <w:bCs/>
@@ -667,7 +731,7 @@
       </w:r>
       <w:r>
         <w:rPr>
-          <w:rFonts w:cs="TH SarabunPSK" w:ascii="TH SarabunPSK" w:hAnsi="TH SarabunPSK"/>
+          <w:rFonts w:cs="Angsana New" w:ascii="Angsana New" w:hAnsi="Angsana New"/>
           <w:b/>
           <w:bCs/>
           <w:sz w:val="32"/>
@@ -677,7 +741,7 @@
       </w:r>
       <w:r>
         <w:rPr>
-          <w:rFonts w:ascii="TH SarabunPSK" w:hAnsi="TH SarabunPSK" w:cs="TH SarabunPSK"/>
+          <w:rFonts w:ascii="Angsana New" w:hAnsi="Angsana New" w:cs="Angsana New"/>
           <w:b/>
           <w:b/>
           <w:bCs/>
@@ -689,7 +753,7 @@
       </w:r>
       <w:r>
         <w:rPr>
-          <w:rFonts w:cs="TH SarabunPSK" w:ascii="TH SarabunPSK" w:hAnsi="TH SarabunPSK"/>
+          <w:rFonts w:cs="Angsana New" w:ascii="Angsana New" w:hAnsi="Angsana New"/>
           <w:b/>
           <w:bCs/>
           <w:sz w:val="32"/>
@@ -705,10 +769,18 @@
           <w:tab w:val="left" w:pos="540" w:leader="none"/>
         </w:tabs>
         <w:ind w:left="270" w:right="0" w:hanging="0"/>
-        <w:rPr/>
-      </w:pPr>
-      <w:r>
-        <w:rPr/>
+        <w:rPr>
+          <w:rFonts w:cs="Angsana New" w:ascii="Angsana New" w:hAnsi="Angsana New"/>
+          <w:sz w:val="32"/>
+          <w:szCs w:val="32"/>
+        </w:rPr>
+      </w:pPr>
+      <w:r>
+        <w:rPr>
+          <w:rFonts w:cs="Angsana New" w:ascii="Angsana New" w:hAnsi="Angsana New"/>
+          <w:sz w:val="32"/>
+          <w:szCs w:val="32"/>
+        </w:rPr>
       </w:r>
     </w:p>
     <w:p>
@@ -719,15 +791,36 @@
         </w:tabs>
         <w:ind w:left="270" w:right="0" w:hanging="0"/>
         <w:rPr>
-          <w:rFonts w:ascii="TH SarabunPSK" w:hAnsi="TH SarabunPSK" w:cs="TH SarabunPSK"/>
-          <w:sz w:val="32"/>
-          <w:sz w:val="32"/>
-          <w:szCs w:val="32"/>
-        </w:rPr>
-      </w:pPr>
-      <w:r>
-        <w:rPr>
-          <w:rFonts w:cs="TH SarabunPSK" w:ascii="TH SarabunPSK" w:hAnsi="TH SarabunPSK"/>
+          <w:rFonts w:cs="Angsana New" w:ascii="Angsana New" w:hAnsi="Angsana New"/>
+          <w:sz w:val="32"/>
+          <w:szCs w:val="32"/>
+        </w:rPr>
+      </w:pPr>
+      <w:r>
+        <w:rPr>
+          <w:rFonts w:cs="Angsana New" w:ascii="Angsana New" w:hAnsi="Angsana New"/>
+          <w:sz w:val="32"/>
+          <w:szCs w:val="32"/>
+        </w:rPr>
+      </w:r>
+    </w:p>
+    <w:p>
+      <w:pPr>
+        <w:pStyle w:val="ListParagraph"/>
+        <w:tabs>
+          <w:tab w:val="left" w:pos="540" w:leader="none"/>
+        </w:tabs>
+        <w:ind w:left="270" w:right="0" w:hanging="0"/>
+        <w:rPr>
+          <w:rFonts w:ascii="Angsana New" w:hAnsi="Angsana New" w:cs="Angsana New"/>
+          <w:sz w:val="32"/>
+          <w:sz w:val="32"/>
+          <w:szCs w:val="32"/>
+        </w:rPr>
+      </w:pPr>
+      <w:r>
+        <w:rPr>
+          <w:rFonts w:cs="Angsana New" w:ascii="Angsana New" w:hAnsi="Angsana New"/>
           <w:sz w:val="32"/>
           <w:szCs w:val="32"/>
         </w:rPr>
@@ -735,138 +828,81 @@
       </w:r>
       <w:r>
         <w:rPr>
-          <w:rFonts w:ascii="TH SarabunPSK" w:hAnsi="TH SarabunPSK" w:cs="TH SarabunPSK"/>
+          <w:rFonts w:ascii="Angsana New" w:hAnsi="Angsana New" w:cs="Angsana New"/>
           <w:sz w:val="32"/>
           <w:sz w:val="32"/>
           <w:szCs w:val="32"/>
         </w:rPr>
         <w:t>ข้าพเจ้าได้ปฏิบัติงานให้แก่องค์กรที่สังกัด ดังนี้ คือ</w:t>
-      </w:r>
-    </w:p>
-    <w:p>
-      <w:pPr>
-        <w:pStyle w:val="ListParagraph"/>
-        <w:tabs>
-          <w:tab w:val="left" w:pos="540" w:leader="none"/>
-        </w:tabs>
-        <w:spacing w:lineRule="auto" w:line="240" w:before="0" w:after="0"/>
-        <w:ind w:left="270" w:right="0" w:hanging="0"/>
-        <w:rPr>
-          <w:rFonts w:cs="TH SarabunPSK" w:ascii="TH SarabunPSK" w:hAnsi="TH SarabunPSK"/>
-          <w:sz w:val="10"/>
-          <w:szCs w:val="10"/>
-        </w:rPr>
-      </w:pPr>
-      <w:r>
-        <w:rPr>
-          <w:rFonts w:cs="TH SarabunPSK" w:ascii="TH SarabunPSK" w:hAnsi="TH SarabunPSK"/>
-          <w:sz w:val="10"/>
-          <w:szCs w:val="10"/>
-        </w:rPr>
-        <w:t>{#activity_image_captions}</w:t>
       </w:r>
     </w:p>
     <w:p>
       <w:pPr>
         <w:pStyle w:val="ListParagraph"/>
         <w:widowControl/>
-        <w:tabs>
-          <w:tab w:val="left" w:pos="540" w:leader="none"/>
-        </w:tabs>
         <w:suppressAutoHyphens w:val="true"/>
         <w:bidi w:val="0"/>
         <w:spacing w:lineRule="auto" w:line="240" w:before="0" w:after="0"/>
-        <w:ind w:left="720" w:right="0" w:hanging="0"/>
+        <w:ind w:left="1260" w:right="0" w:hanging="360"/>
         <w:jc w:val="left"/>
         <w:rPr>
-          <w:rFonts w:cs="TH SarabunPSK" w:ascii="TH SarabunPSK" w:hAnsi="TH SarabunPSK"/>
-          <w:sz w:val="32"/>
-          <w:szCs w:val="32"/>
-        </w:rPr>
-      </w:pPr>
-      <w:r>
-        <w:rPr>
-          <w:rFonts w:cs="TH SarabunPSK" w:ascii="TH SarabunPSK" w:hAnsi="TH SarabunPSK"/>
-          <w:sz w:val="32"/>
-          <w:szCs w:val="32"/>
-        </w:rPr>
-        <w:t>{order}. {caption}</w:t>
+          <w:rFonts w:cs="Angsana New" w:ascii="Angsana New" w:hAnsi="Angsana New"/>
+          <w:sz w:val="32"/>
+          <w:szCs w:val="43"/>
+        </w:rPr>
+      </w:pPr>
+      <w:r>
+        <w:rPr>
+          <w:rFonts w:cs="Angsana New" w:ascii="Angsana New" w:hAnsi="Angsana New"/>
+          <w:sz w:val="32"/>
+          <w:szCs w:val="43"/>
+        </w:rPr>
+        <w:t>{@activitiesRawXml}</w:t>
       </w:r>
     </w:p>
     <w:p>
       <w:pPr>
         <w:pStyle w:val="ListParagraph"/>
-        <w:tabs>
-          <w:tab w:val="left" w:pos="540" w:leader="none"/>
-        </w:tabs>
+        <w:widowControl/>
+        <w:suppressAutoHyphens w:val="true"/>
+        <w:bidi w:val="0"/>
         <w:spacing w:lineRule="auto" w:line="240" w:before="0" w:after="0"/>
-        <w:ind w:left="270" w:right="0" w:hanging="0"/>
-        <w:rPr>
-          <w:rFonts w:cs="TH SarabunPSK" w:ascii="TH SarabunPSK" w:hAnsi="TH SarabunPSK"/>
-          <w:sz w:val="10"/>
-          <w:szCs w:val="10"/>
-        </w:rPr>
-      </w:pPr>
-      <w:r>
-        <w:rPr>
-          <w:rFonts w:cs="TH SarabunPSK" w:ascii="TH SarabunPSK" w:hAnsi="TH SarabunPSK"/>
-          <w:sz w:val="10"/>
-          <w:szCs w:val="10"/>
-        </w:rPr>
-        <w:t>{/activity_image_captions}</w:t>
+        <w:ind w:left="1260" w:right="0" w:hanging="360"/>
+        <w:jc w:val="left"/>
+        <w:rPr>
+          <w:rFonts w:cs="Angsana New" w:ascii="Angsana New" w:hAnsi="Angsana New"/>
+          <w:sz w:val="32"/>
+          <w:szCs w:val="32"/>
+        </w:rPr>
+      </w:pPr>
+      <w:r>
+        <w:rPr>
+          <w:rFonts w:cs="Angsana New" w:ascii="Angsana New" w:hAnsi="Angsana New"/>
+          <w:sz w:val="32"/>
+          <w:szCs w:val="32"/>
+        </w:rPr>
       </w:r>
     </w:p>
     <w:p>
       <w:pPr>
         <w:pStyle w:val="ListParagraph"/>
-        <w:tabs>
-          <w:tab w:val="left" w:pos="540" w:leader="none"/>
-        </w:tabs>
+        <w:widowControl/>
+        <w:suppressAutoHyphens w:val="true"/>
+        <w:bidi w:val="0"/>
         <w:spacing w:lineRule="auto" w:line="240" w:before="0" w:after="0"/>
-        <w:ind w:left="270" w:right="0" w:hanging="0"/>
-        <w:rPr>
-          <w:rFonts w:cs="TH SarabunPSK" w:ascii="TH SarabunPSK" w:hAnsi="TH SarabunPSK"/>
-        </w:rPr>
-      </w:pPr>
-      <w:r>
-        <w:rPr>
-          <w:rFonts w:cs="TH SarabunPSK" w:ascii="TH SarabunPSK" w:hAnsi="TH SarabunPSK"/>
-        </w:rPr>
-      </w:r>
-    </w:p>
-    <w:p>
-      <w:pPr>
-        <w:pStyle w:val="ListParagraph"/>
-        <w:tabs>
-          <w:tab w:val="left" w:pos="540" w:leader="none"/>
-        </w:tabs>
-        <w:spacing w:lineRule="auto" w:line="240" w:before="0" w:after="0"/>
-        <w:ind w:left="270" w:right="0" w:hanging="0"/>
-        <w:rPr>
-          <w:rFonts w:cs="TH SarabunPSK" w:ascii="TH SarabunPSK" w:hAnsi="TH SarabunPSK"/>
-        </w:rPr>
-      </w:pPr>
-      <w:r>
-        <w:rPr>
-          <w:rFonts w:cs="TH SarabunPSK" w:ascii="TH SarabunPSK" w:hAnsi="TH SarabunPSK"/>
-        </w:rPr>
-      </w:r>
-    </w:p>
-    <w:p>
-      <w:pPr>
-        <w:pStyle w:val="ListParagraph"/>
-        <w:tabs>
-          <w:tab w:val="left" w:pos="540" w:leader="none"/>
-        </w:tabs>
-        <w:spacing w:lineRule="auto" w:line="240" w:before="0" w:after="0"/>
-        <w:ind w:left="270" w:right="0" w:hanging="0"/>
-        <w:rPr>
-          <w:rFonts w:cs="TH SarabunPSK" w:ascii="TH SarabunPSK" w:hAnsi="TH SarabunPSK"/>
-        </w:rPr>
-      </w:pPr>
-      <w:r>
-        <w:rPr>
-          <w:rFonts w:cs="TH SarabunPSK" w:ascii="TH SarabunPSK" w:hAnsi="TH SarabunPSK"/>
+        <w:ind w:left="1260" w:right="0" w:hanging="360"/>
+        <w:jc w:val="left"/>
+        <w:rPr>
+          <w:rFonts w:cs="Angsana New" w:ascii="Angsana New" w:hAnsi="Angsana New"/>
+          <w:sz w:val="32"/>
+          <w:szCs w:val="32"/>
+        </w:rPr>
+      </w:pPr>
+      <w:r>
+        <w:rPr>
+          <w:rFonts w:cs="Angsana New" w:ascii="Angsana New" w:hAnsi="Angsana New"/>
+          <w:sz w:val="32"/>
+          <w:szCs w:val="32"/>
         </w:rPr>
       </w:r>
     </w:p>
@@ -883,14 +919,14 @@
         <w:ind w:left="4500" w:right="0" w:hanging="0"/>
         <w:jc w:val="center"/>
         <w:rPr>
-          <w:rFonts w:cs="TH SarabunPSK" w:ascii="TH SarabunPSK" w:hAnsi="TH SarabunPSK"/>
-          <w:sz w:val="32"/>
-          <w:szCs w:val="32"/>
-        </w:rPr>
-      </w:pPr>
-      <w:r>
-        <w:rPr>
-          <w:rFonts w:ascii="TH SarabunPSK" w:hAnsi="TH SarabunPSK" w:cs="TH SarabunPSK"/>
+          <w:rFonts w:cs="Angsana New" w:ascii="Angsana New" w:hAnsi="Angsana New"/>
+          <w:sz w:val="32"/>
+          <w:szCs w:val="32"/>
+        </w:rPr>
+      </w:pPr>
+      <w:r>
+        <w:rPr>
+          <w:rFonts w:ascii="Angsana New" w:hAnsi="Angsana New" w:cs="Angsana New"/>
           <w:sz w:val="32"/>
           <w:sz w:val="32"/>
           <w:szCs w:val="32"/>
@@ -899,7 +935,7 @@
       </w:r>
       <w:r>
         <w:rPr>
-          <w:rFonts w:cs="TH SarabunPSK" w:ascii="TH SarabunPSK" w:hAnsi="TH SarabunPSK"/>
+          <w:rFonts w:cs="Angsana New" w:ascii="Angsana New" w:hAnsi="Angsana New"/>
           <w:sz w:val="32"/>
           <w:szCs w:val="32"/>
         </w:rPr>
@@ -919,16 +955,16 @@
         <w:ind w:left="4500" w:right="0" w:hanging="0"/>
         <w:jc w:val="center"/>
         <w:rPr>
-          <w:rFonts w:cs="TH SarabunPSK" w:ascii="TH SarabunPSK" w:hAnsi="TH SarabunPSK"/>
-          <w:b/>
-          <w:bCs/>
-          <w:sz w:val="32"/>
-          <w:szCs w:val="32"/>
-        </w:rPr>
-      </w:pPr>
-      <w:r>
-        <w:rPr>
-          <w:rFonts w:cs="TH SarabunPSK" w:ascii="TH SarabunPSK" w:hAnsi="TH SarabunPSK"/>
+          <w:rFonts w:cs="Angsana New" w:ascii="Angsana New" w:hAnsi="Angsana New"/>
+          <w:b/>
+          <w:bCs/>
+          <w:sz w:val="32"/>
+          <w:szCs w:val="32"/>
+        </w:rPr>
+      </w:pPr>
+      <w:r>
+        <w:rPr>
+          <w:rFonts w:cs="Angsana New" w:ascii="Angsana New" w:hAnsi="Angsana New"/>
           <w:b/>
           <w:bCs/>
           <w:sz w:val="32"/>
@@ -950,16 +986,16 @@
         <w:ind w:left="4500" w:right="0" w:hanging="0"/>
         <w:jc w:val="center"/>
         <w:rPr>
-          <w:rFonts w:cs="TH SarabunPSK" w:ascii="TH SarabunPSK" w:hAnsi="TH SarabunPSK"/>
-          <w:b/>
-          <w:bCs/>
-          <w:sz w:val="32"/>
-          <w:szCs w:val="32"/>
-        </w:rPr>
-      </w:pPr>
-      <w:r>
-        <w:rPr>
-          <w:rFonts w:cs="TH SarabunPSK" w:ascii="TH SarabunPSK" w:hAnsi="TH SarabunPSK"/>
+          <w:rFonts w:cs="Angsana New" w:ascii="Angsana New" w:hAnsi="Angsana New"/>
+          <w:b/>
+          <w:bCs/>
+          <w:sz w:val="32"/>
+          <w:szCs w:val="32"/>
+        </w:rPr>
+      </w:pPr>
+      <w:r>
+        <w:rPr>
+          <w:rFonts w:cs="Angsana New" w:ascii="Angsana New" w:hAnsi="Angsana New"/>
           <w:b/>
           <w:bCs/>
           <w:sz w:val="32"/>
@@ -981,14 +1017,14 @@
         <w:ind w:left="4500" w:right="0" w:hanging="0"/>
         <w:jc w:val="center"/>
         <w:rPr>
-          <w:rFonts w:cs="TH SarabunPSK" w:ascii="TH SarabunPSK" w:hAnsi="TH SarabunPSK"/>
-          <w:sz w:val="32"/>
-          <w:szCs w:val="32"/>
-        </w:rPr>
-      </w:pPr>
-      <w:r>
-        <w:rPr>
-          <w:rFonts w:cs="TH SarabunPSK" w:ascii="TH SarabunPSK" w:hAnsi="TH SarabunPSK"/>
+          <w:rFonts w:cs="Angsana New" w:ascii="Angsana New" w:hAnsi="Angsana New"/>
+          <w:sz w:val="32"/>
+          <w:szCs w:val="32"/>
+        </w:rPr>
+      </w:pPr>
+      <w:r>
+        <w:rPr>
+          <w:rFonts w:cs="Angsana New" w:ascii="Angsana New" w:hAnsi="Angsana New"/>
           <w:sz w:val="32"/>
           <w:szCs w:val="32"/>
         </w:rPr>
@@ -1007,14 +1043,14 @@
         <w:ind w:left="4500" w:right="0" w:hanging="0"/>
         <w:jc w:val="center"/>
         <w:rPr>
-          <w:rFonts w:cs="TH SarabunPSK" w:ascii="TH SarabunPSK" w:hAnsi="TH SarabunPSK"/>
-          <w:sz w:val="32"/>
-          <w:szCs w:val="32"/>
-        </w:rPr>
-      </w:pPr>
-      <w:r>
-        <w:rPr>
-          <w:rFonts w:cs="TH SarabunPSK" w:ascii="TH SarabunPSK" w:hAnsi="TH SarabunPSK"/>
+          <w:rFonts w:cs="Angsana New" w:ascii="Angsana New" w:hAnsi="Angsana New"/>
+          <w:sz w:val="32"/>
+          <w:szCs w:val="32"/>
+        </w:rPr>
+      </w:pPr>
+      <w:r>
+        <w:rPr>
+          <w:rFonts w:cs="Angsana New" w:ascii="Angsana New" w:hAnsi="Angsana New"/>
           <w:sz w:val="32"/>
           <w:szCs w:val="32"/>
         </w:rPr>
@@ -1033,14 +1069,14 @@
         <w:ind w:left="4500" w:right="0" w:hanging="0"/>
         <w:jc w:val="center"/>
         <w:rPr>
-          <w:rFonts w:cs="TH SarabunPSK" w:ascii="TH SarabunPSK" w:hAnsi="TH SarabunPSK"/>
-          <w:sz w:val="32"/>
-          <w:szCs w:val="32"/>
-        </w:rPr>
-      </w:pPr>
-      <w:r>
-        <w:rPr>
-          <w:rFonts w:ascii="TH SarabunPSK" w:hAnsi="TH SarabunPSK" w:cs="TH SarabunPSK"/>
+          <w:rFonts w:cs="Angsana New" w:ascii="Angsana New" w:hAnsi="Angsana New"/>
+          <w:sz w:val="32"/>
+          <w:szCs w:val="32"/>
+        </w:rPr>
+      </w:pPr>
+      <w:r>
+        <w:rPr>
+          <w:rFonts w:ascii="Angsana New" w:hAnsi="Angsana New" w:cs="Angsana New"/>
           <w:sz w:val="32"/>
           <w:sz w:val="32"/>
           <w:szCs w:val="32"/>
@@ -1049,7 +1085,7 @@
       </w:r>
       <w:r>
         <w:rPr>
-          <w:rFonts w:cs="TH SarabunPSK" w:ascii="TH SarabunPSK" w:hAnsi="TH SarabunPSK"/>
+          <w:rFonts w:cs="Angsana New" w:ascii="Angsana New" w:hAnsi="Angsana New"/>
           <w:sz w:val="32"/>
           <w:szCs w:val="32"/>
         </w:rPr>
@@ -1069,16 +1105,16 @@
         <w:ind w:left="4500" w:right="0" w:hanging="0"/>
         <w:jc w:val="center"/>
         <w:rPr>
-          <w:rFonts w:cs="TH SarabunPSK" w:ascii="TH SarabunPSK" w:hAnsi="TH SarabunPSK"/>
-          <w:b/>
-          <w:bCs/>
-          <w:sz w:val="32"/>
-          <w:szCs w:val="32"/>
-        </w:rPr>
-      </w:pPr>
-      <w:r>
-        <w:rPr>
-          <w:rFonts w:cs="TH SarabunPSK" w:ascii="TH SarabunPSK" w:hAnsi="TH SarabunPSK"/>
+          <w:rFonts w:cs="Angsana New" w:ascii="Angsana New" w:hAnsi="Angsana New"/>
+          <w:b/>
+          <w:bCs/>
+          <w:sz w:val="32"/>
+          <w:szCs w:val="32"/>
+        </w:rPr>
+      </w:pPr>
+      <w:r>
+        <w:rPr>
+          <w:rFonts w:cs="Angsana New" w:ascii="Angsana New" w:hAnsi="Angsana New"/>
           <w:b/>
           <w:bCs/>
           <w:sz w:val="32"/>
@@ -1088,7 +1124,7 @@
       </w:r>
       <w:r>
         <w:rPr>
-          <w:rFonts w:ascii="TH SarabunPSK" w:hAnsi="TH SarabunPSK" w:cs="TH SarabunPSK"/>
+          <w:rFonts w:ascii="Angsana New" w:hAnsi="Angsana New" w:cs="Angsana New"/>
           <w:b/>
           <w:b/>
           <w:bCs/>
@@ -1100,7 +1136,7 @@
       </w:r>
       <w:r>
         <w:rPr>
-          <w:rFonts w:cs="TH SarabunPSK" w:ascii="TH SarabunPSK" w:hAnsi="TH SarabunPSK"/>
+          <w:rFonts w:cs="Angsana New" w:ascii="Angsana New" w:hAnsi="Angsana New"/>
           <w:b/>
           <w:bCs/>
           <w:sz w:val="32"/>
@@ -1122,16 +1158,16 @@
         <w:ind w:left="4500" w:right="0" w:hanging="0"/>
         <w:jc w:val="center"/>
         <w:rPr>
-          <w:rFonts w:cs="TH SarabunPSK" w:ascii="TH SarabunPSK" w:hAnsi="TH SarabunPSK"/>
-          <w:b/>
-          <w:bCs/>
-          <w:sz w:val="32"/>
-          <w:szCs w:val="32"/>
-        </w:rPr>
-      </w:pPr>
-      <w:r>
-        <w:rPr>
-          <w:rFonts w:ascii="TH SarabunPSK" w:hAnsi="TH SarabunPSK" w:cs="TH SarabunPSK"/>
+          <w:rFonts w:cs="Angsana New" w:ascii="Angsana New" w:hAnsi="Angsana New"/>
+          <w:b/>
+          <w:bCs/>
+          <w:sz w:val="32"/>
+          <w:szCs w:val="32"/>
+        </w:rPr>
+      </w:pPr>
+      <w:r>
+        <w:rPr>
+          <w:rFonts w:ascii="Angsana New" w:hAnsi="Angsana New" w:cs="Angsana New"/>
           <w:b/>
           <w:b/>
           <w:bCs/>
@@ -1143,7 +1179,7 @@
       </w:r>
       <w:r>
         <w:rPr>
-          <w:rFonts w:cs="TH SarabunPSK" w:ascii="TH SarabunPSK" w:hAnsi="TH SarabunPSK"/>
+          <w:rFonts w:cs="Angsana New" w:ascii="Angsana New" w:hAnsi="Angsana New"/>
           <w:b/>
           <w:bCs/>
           <w:sz w:val="32"/>
@@ -1153,7 +1189,7 @@
       </w:r>
       <w:r>
         <w:rPr>
-          <w:rFonts w:ascii="TH SarabunPSK" w:hAnsi="TH SarabunPSK" w:cs="TH SarabunPSK"/>
+          <w:rFonts w:ascii="Angsana New" w:hAnsi="Angsana New" w:cs="Angsana New"/>
           <w:b/>
           <w:b/>
           <w:bCs/>
@@ -1165,7 +1201,7 @@
       </w:r>
       <w:r>
         <w:rPr>
-          <w:rFonts w:cs="TH SarabunPSK" w:ascii="TH SarabunPSK" w:hAnsi="TH SarabunPSK"/>
+          <w:rFonts w:cs="Angsana New" w:ascii="Angsana New" w:hAnsi="Angsana New"/>
           <w:b/>
           <w:bCs/>
           <w:sz w:val="32"/>
@@ -1188,7 +1224,7 @@
         <w:ind w:left="4500" w:right="0" w:hanging="0"/>
         <w:jc w:val="center"/>
         <w:rPr>
-          <w:rFonts w:cs="TH SarabunPSK" w:ascii="TH SarabunPSK" w:hAnsi="TH SarabunPSK"/>
+          <w:rFonts w:cs="Angsana New" w:ascii="Angsana New" w:hAnsi="Angsana New"/>
           <w:b/>
           <w:bCs/>
           <w:sz w:val="32"/>
@@ -1199,7 +1235,7 @@
       <w:bookmarkEnd w:id="0"/>
       <w:r>
         <w:rPr>
-          <w:rFonts w:cs="TH SarabunPSK" w:ascii="TH SarabunPSK" w:hAnsi="TH SarabunPSK"/>
+          <w:rFonts w:cs="Angsana New" w:ascii="Angsana New" w:hAnsi="Angsana New"/>
           <w:b/>
           <w:bCs/>
           <w:sz w:val="32"/>
@@ -1209,7 +1245,7 @@
       </w:r>
       <w:r>
         <w:rPr>
-          <w:rFonts w:ascii="TH SarabunPSK" w:hAnsi="TH SarabunPSK" w:cs="TH SarabunPSK"/>
+          <w:rFonts w:ascii="Angsana New" w:hAnsi="Angsana New" w:cs="Angsana New"/>
           <w:b/>
           <w:b/>
           <w:bCs/>
@@ -1221,7 +1257,7 @@
       </w:r>
       <w:r>
         <w:rPr>
-          <w:rFonts w:cs="TH SarabunPSK" w:ascii="TH SarabunPSK" w:hAnsi="TH SarabunPSK"/>
+          <w:rFonts w:cs="Angsana New" w:ascii="Angsana New" w:hAnsi="Angsana New"/>
           <w:b/>
           <w:bCs/>
           <w:sz w:val="32"/>
@@ -1239,24 +1275,52 @@
         </w:tabs>
         <w:spacing w:lineRule="auto" w:line="240" w:before="0" w:after="0"/>
         <w:rPr>
-          <w:rFonts w:cs="TH SarabunPSK" w:ascii="TH SarabunPSK" w:hAnsi="TH SarabunPSK"/>
-          <w:sz w:val="12"/>
-          <w:szCs w:val="12"/>
-        </w:rPr>
-      </w:pPr>
-      <w:r>
-        <w:rPr>
-          <w:rFonts w:cs="TH SarabunPSK" w:ascii="TH SarabunPSK" w:hAnsi="TH SarabunPSK"/>
-          <w:sz w:val="12"/>
-          <w:szCs w:val="12"/>
+          <w:rFonts w:cs="Angsana New" w:ascii="Angsana New" w:hAnsi="Angsana New"/>
+          <w:sz w:val="4"/>
+          <w:szCs w:val="4"/>
+        </w:rPr>
+      </w:pPr>
+      <w:r>
+        <w:rPr>
+          <w:rFonts w:cs="Angsana New" w:ascii="Angsana New" w:hAnsi="Angsana New"/>
+          <w:sz w:val="4"/>
+          <w:szCs w:val="4"/>
         </w:rPr>
         <w:t>{/staffs}</w:t>
+      </w:r>
+    </w:p>
+    <w:p>
+      <w:pPr>
+        <w:pStyle w:val="Normal"/>
+        <w:widowControl/>
+        <w:numPr>
+          <w:ilvl w:val="0"/>
+          <w:numId w:val="1"/>
+        </w:numPr>
+        <w:suppressAutoHyphens w:val="true"/>
+        <w:bidi w:val="0"/>
+        <w:spacing w:lineRule="auto" w:line="240" w:before="0" w:after="0"/>
+        <w:ind w:left="720" w:right="0" w:hanging="360"/>
+        <w:jc w:val="left"/>
+        <w:rPr>
+          <w:rFonts w:cs="Angsana New" w:ascii="Angsana New" w:hAnsi="Angsana New"/>
+          <w:sz w:val="4"/>
+          <w:szCs w:val="4"/>
+        </w:rPr>
+      </w:pPr>
+      <w:r>
+        <w:rPr>
+          <w:rFonts w:cs="Angsana New" w:ascii="Angsana New" w:hAnsi="Angsana New"/>
+          <w:sz w:val="4"/>
+          <w:szCs w:val="4"/>
+        </w:rPr>
+        <w:t>a</w:t>
       </w:r>
     </w:p>
     <w:sectPr>
       <w:type w:val="nextPage"/>
       <w:pgSz w:w="12240" w:h="15840"/>
-      <w:pgMar w:left="720" w:right="720" w:header="0" w:top="720" w:footer="0" w:bottom="720" w:gutter="0"/>
+      <w:pgMar w:left="576" w:right="576" w:header="0" w:top="360" w:footer="0" w:bottom="576" w:gutter="0"/>
       <w:pgNumType w:fmt="decimal"/>
       <w:formProt w:val="false"/>
       <w:textDirection w:val="lrTb"/>
@@ -1264,6 +1328,282 @@
     </w:sectPr>
   </w:body>
 </w:document>
+</file>
+
+<file path=word/numbering.xml><?xml version="1.0" encoding="utf-8"?>
+<w:numbering xmlns:w="http://schemas.openxmlformats.org/wordprocessingml/2006/main" xmlns:o="urn:schemas-microsoft-com:office:office" xmlns:r="http://schemas.openxmlformats.org/officeDocument/2006/relationships" xmlns:v="urn:schemas-microsoft-com:vml">
+  <w:abstractNum w:abstractNumId="1">
+    <w:lvl w:ilvl="0">
+      <w:start w:val="1"/>
+      <w:numFmt w:val="decimal"/>
+      <w:lvlText w:val="%1."/>
+      <w:lvlJc w:val="left"/>
+      <w:pPr>
+        <w:tabs>
+          <w:tab w:val="num" w:pos="720"/>
+        </w:tabs>
+        <w:ind w:left="720" w:hanging="360"/>
+      </w:pPr>
+      <w:rPr>
+        <w:sz w:val="4"/>
+        <w:szCs w:val="5"/>
+      </w:rPr>
+    </w:lvl>
+    <w:lvl w:ilvl="1">
+      <w:start w:val="1"/>
+      <w:numFmt w:val="decimal"/>
+      <w:lvlText w:val="%2."/>
+      <w:lvlJc w:val="left"/>
+      <w:pPr>
+        <w:tabs>
+          <w:tab w:val="num" w:pos="1080"/>
+        </w:tabs>
+        <w:ind w:left="1080" w:hanging="360"/>
+      </w:pPr>
+      <w:rPr>
+        <w:sz w:val="4"/>
+        <w:szCs w:val="5"/>
+      </w:rPr>
+    </w:lvl>
+    <w:lvl w:ilvl="2">
+      <w:start w:val="1"/>
+      <w:numFmt w:val="decimal"/>
+      <w:lvlText w:val="%3."/>
+      <w:lvlJc w:val="left"/>
+      <w:pPr>
+        <w:tabs>
+          <w:tab w:val="num" w:pos="1440"/>
+        </w:tabs>
+        <w:ind w:left="1440" w:hanging="360"/>
+      </w:pPr>
+      <w:rPr>
+        <w:sz w:val="4"/>
+        <w:szCs w:val="5"/>
+      </w:rPr>
+    </w:lvl>
+    <w:lvl w:ilvl="3">
+      <w:start w:val="1"/>
+      <w:numFmt w:val="decimal"/>
+      <w:lvlText w:val="%4."/>
+      <w:lvlJc w:val="left"/>
+      <w:pPr>
+        <w:tabs>
+          <w:tab w:val="num" w:pos="1800"/>
+        </w:tabs>
+        <w:ind w:left="1800" w:hanging="360"/>
+      </w:pPr>
+      <w:rPr>
+        <w:sz w:val="4"/>
+        <w:szCs w:val="5"/>
+      </w:rPr>
+    </w:lvl>
+    <w:lvl w:ilvl="4">
+      <w:start w:val="1"/>
+      <w:numFmt w:val="decimal"/>
+      <w:lvlText w:val="%5."/>
+      <w:lvlJc w:val="left"/>
+      <w:pPr>
+        <w:tabs>
+          <w:tab w:val="num" w:pos="2160"/>
+        </w:tabs>
+        <w:ind w:left="2160" w:hanging="360"/>
+      </w:pPr>
+      <w:rPr>
+        <w:sz w:val="4"/>
+        <w:szCs w:val="5"/>
+      </w:rPr>
+    </w:lvl>
+    <w:lvl w:ilvl="5">
+      <w:start w:val="1"/>
+      <w:numFmt w:val="decimal"/>
+      <w:lvlText w:val="%6."/>
+      <w:lvlJc w:val="left"/>
+      <w:pPr>
+        <w:tabs>
+          <w:tab w:val="num" w:pos="2520"/>
+        </w:tabs>
+        <w:ind w:left="2520" w:hanging="360"/>
+      </w:pPr>
+      <w:rPr>
+        <w:sz w:val="4"/>
+        <w:szCs w:val="5"/>
+      </w:rPr>
+    </w:lvl>
+    <w:lvl w:ilvl="6">
+      <w:start w:val="1"/>
+      <w:numFmt w:val="decimal"/>
+      <w:lvlText w:val="%7."/>
+      <w:lvlJc w:val="left"/>
+      <w:pPr>
+        <w:tabs>
+          <w:tab w:val="num" w:pos="2880"/>
+        </w:tabs>
+        <w:ind w:left="2880" w:hanging="360"/>
+      </w:pPr>
+      <w:rPr>
+        <w:sz w:val="4"/>
+        <w:szCs w:val="5"/>
+      </w:rPr>
+    </w:lvl>
+    <w:lvl w:ilvl="7">
+      <w:start w:val="1"/>
+      <w:numFmt w:val="decimal"/>
+      <w:lvlText w:val="%8."/>
+      <w:lvlJc w:val="left"/>
+      <w:pPr>
+        <w:tabs>
+          <w:tab w:val="num" w:pos="3240"/>
+        </w:tabs>
+        <w:ind w:left="3240" w:hanging="360"/>
+      </w:pPr>
+      <w:rPr>
+        <w:sz w:val="4"/>
+        <w:szCs w:val="5"/>
+      </w:rPr>
+    </w:lvl>
+    <w:lvl w:ilvl="8">
+      <w:start w:val="1"/>
+      <w:numFmt w:val="decimal"/>
+      <w:lvlText w:val="%9."/>
+      <w:lvlJc w:val="left"/>
+      <w:pPr>
+        <w:tabs>
+          <w:tab w:val="num" w:pos="3600"/>
+        </w:tabs>
+        <w:ind w:left="3600" w:hanging="360"/>
+      </w:pPr>
+      <w:rPr>
+        <w:sz w:val="4"/>
+        <w:szCs w:val="5"/>
+      </w:rPr>
+    </w:lvl>
+  </w:abstractNum>
+  <w:abstractNum w:abstractNumId="2">
+    <w:lvl w:ilvl="0">
+      <w:start w:val="1"/>
+      <w:numFmt w:val="none"/>
+      <w:suff w:val="nothing"/>
+      <w:lvlText w:val=""/>
+      <w:lvlJc w:val="left"/>
+      <w:pPr>
+        <w:tabs>
+          <w:tab w:val="num" w:pos="432"/>
+        </w:tabs>
+        <w:ind w:left="432" w:hanging="432"/>
+      </w:pPr>
+    </w:lvl>
+    <w:lvl w:ilvl="1">
+      <w:start w:val="1"/>
+      <w:numFmt w:val="none"/>
+      <w:suff w:val="nothing"/>
+      <w:lvlText w:val=""/>
+      <w:lvlJc w:val="left"/>
+      <w:pPr>
+        <w:tabs>
+          <w:tab w:val="num" w:pos="576"/>
+        </w:tabs>
+        <w:ind w:left="576" w:hanging="576"/>
+      </w:pPr>
+    </w:lvl>
+    <w:lvl w:ilvl="2">
+      <w:start w:val="1"/>
+      <w:numFmt w:val="none"/>
+      <w:suff w:val="nothing"/>
+      <w:lvlText w:val=""/>
+      <w:lvlJc w:val="left"/>
+      <w:pPr>
+        <w:tabs>
+          <w:tab w:val="num" w:pos="720"/>
+        </w:tabs>
+        <w:ind w:left="720" w:hanging="720"/>
+      </w:pPr>
+    </w:lvl>
+    <w:lvl w:ilvl="3">
+      <w:start w:val="1"/>
+      <w:numFmt w:val="none"/>
+      <w:suff w:val="nothing"/>
+      <w:lvlText w:val=""/>
+      <w:lvlJc w:val="left"/>
+      <w:pPr>
+        <w:tabs>
+          <w:tab w:val="num" w:pos="864"/>
+        </w:tabs>
+        <w:ind w:left="864" w:hanging="864"/>
+      </w:pPr>
+    </w:lvl>
+    <w:lvl w:ilvl="4">
+      <w:start w:val="1"/>
+      <w:numFmt w:val="none"/>
+      <w:suff w:val="nothing"/>
+      <w:lvlText w:val=""/>
+      <w:lvlJc w:val="left"/>
+      <w:pPr>
+        <w:tabs>
+          <w:tab w:val="num" w:pos="1008"/>
+        </w:tabs>
+        <w:ind w:left="1008" w:hanging="1008"/>
+      </w:pPr>
+    </w:lvl>
+    <w:lvl w:ilvl="5">
+      <w:start w:val="1"/>
+      <w:numFmt w:val="none"/>
+      <w:suff w:val="nothing"/>
+      <w:lvlText w:val=""/>
+      <w:lvlJc w:val="left"/>
+      <w:pPr>
+        <w:tabs>
+          <w:tab w:val="num" w:pos="1152"/>
+        </w:tabs>
+        <w:ind w:left="1152" w:hanging="1152"/>
+      </w:pPr>
+    </w:lvl>
+    <w:lvl w:ilvl="6">
+      <w:start w:val="1"/>
+      <w:numFmt w:val="none"/>
+      <w:suff w:val="nothing"/>
+      <w:lvlText w:val=""/>
+      <w:lvlJc w:val="left"/>
+      <w:pPr>
+        <w:tabs>
+          <w:tab w:val="num" w:pos="1296"/>
+        </w:tabs>
+        <w:ind w:left="1296" w:hanging="1296"/>
+      </w:pPr>
+    </w:lvl>
+    <w:lvl w:ilvl="7">
+      <w:start w:val="1"/>
+      <w:numFmt w:val="none"/>
+      <w:suff w:val="nothing"/>
+      <w:lvlText w:val=""/>
+      <w:lvlJc w:val="left"/>
+      <w:pPr>
+        <w:tabs>
+          <w:tab w:val="num" w:pos="1440"/>
+        </w:tabs>
+        <w:ind w:left="1440" w:hanging="1440"/>
+      </w:pPr>
+    </w:lvl>
+    <w:lvl w:ilvl="8">
+      <w:start w:val="1"/>
+      <w:numFmt w:val="none"/>
+      <w:suff w:val="nothing"/>
+      <w:lvlText w:val=""/>
+      <w:lvlJc w:val="left"/>
+      <w:pPr>
+        <w:tabs>
+          <w:tab w:val="num" w:pos="1584"/>
+        </w:tabs>
+        <w:ind w:left="1584" w:hanging="1584"/>
+      </w:pPr>
+    </w:lvl>
+  </w:abstractNum>
+  <w:num w:numId="1">
+    <w:abstractNumId w:val="1"/>
+  </w:num>
+  <w:num w:numId="2">
+    <w:abstractNumId w:val="2"/>
+  </w:num>
+</w:numbering>
 </file>
 
 <file path=word/styles.xml><?xml version="1.0" encoding="utf-8"?>
@@ -1492,7 +1832,11 @@
   <w:style w:type="character" w:styleId="NumberingSymbols" w:customStyle="1">
     <w:name w:val="Numbering Symbols"/>
     <w:qFormat/>
-    <w:rPr/>
+    <w:rPr>
+      <w:rFonts w:ascii="Angsana New" w:hAnsi="Angsana New"/>
+      <w:sz w:val="32"/>
+      <w:szCs w:val="43"/>
+    </w:rPr>
   </w:style>
   <w:style w:type="character" w:styleId="InternetLink">
     <w:name w:val="Internet Link"/>
@@ -1500,6 +1844,13 @@
       <w:color w:val="000080"/>
       <w:u w:val="single"/>
       <w:lang w:val="zxx" w:eastAsia="zxx" w:bidi="zxx"/>
+    </w:rPr>
+  </w:style>
+  <w:style w:type="character" w:styleId="ListLabel4">
+    <w:name w:val="ListLabel 4"/>
+    <w:rPr>
+      <w:sz w:val="4"/>
+      <w:szCs w:val="5"/>
     </w:rPr>
   </w:style>
   <w:style w:type="paragraph" w:styleId="Heading" w:customStyle="1">
@@ -1605,6 +1956,12 @@
       <w:sz w:val="16"/>
       <w:szCs w:val="20"/>
     </w:rPr>
+  </w:style>
+  <w:style w:type="paragraph" w:styleId="PreformattedText">
+    <w:name w:val="Preformatted Text"/>
+    <w:basedOn w:val="Normal"/>
+    <w:pPr/>
+    <w:rPr/>
   </w:style>
   <w:style w:type="numbering" w:styleId="NoList" w:default="1">
     <w:name w:val="No List"/>

</xml_diff>

<commit_message>
Add office address zip code to template
</commit_message>
<xml_diff>
--- a/docx templates/activities template.docx
+++ b/docx templates/activities template.docx
@@ -506,11 +506,9 @@
         </w:tabs>
         <w:ind w:left="540" w:right="0" w:hanging="0"/>
         <w:rPr>
-          <w:rFonts w:ascii="Angsana New" w:hAnsi="Angsana New" w:cs="Angsana New"/>
-          <w:b/>
-          <w:b/>
-          <w:bCs/>
-          <w:sz w:val="32"/>
+          <w:rFonts w:cs="Angsana New" w:ascii="Angsana New" w:hAnsi="Angsana New"/>
+          <w:b/>
+          <w:bCs/>
           <w:sz w:val="32"/>
           <w:szCs w:val="32"/>
         </w:rPr>
@@ -569,7 +567,17 @@
           <w:sz w:val="32"/>
           <w:szCs w:val="32"/>
         </w:rPr>
-        <w:t>เชียงใหม่</w:t>
+        <w:t xml:space="preserve">เชียงใหม่ </w:t>
+      </w:r>
+      <w:r>
+        <w:rPr>
+          <w:rFonts w:cs="Angsana New" w:ascii="Angsana New" w:hAnsi="Angsana New"/>
+          <w:b/>
+          <w:bCs/>
+          <w:sz w:val="32"/>
+          <w:szCs w:val="32"/>
+        </w:rPr>
+        <w:t>50300</w:t>
       </w:r>
     </w:p>
     <w:p>
@@ -1848,6 +1856,13 @@
   </w:style>
   <w:style w:type="character" w:styleId="ListLabel4">
     <w:name w:val="ListLabel 4"/>
+    <w:rPr>
+      <w:sz w:val="4"/>
+      <w:szCs w:val="5"/>
+    </w:rPr>
+  </w:style>
+  <w:style w:type="character" w:styleId="ListLabel5">
+    <w:name w:val="ListLabel 5"/>
     <w:rPr>
       <w:sz w:val="4"/>
       <w:szCs w:val="5"/>

</xml_diff>

<commit_message>
Remove a space between ปี and สัญชาติ
</commit_message>
<xml_diff>
--- a/docx templates/activities template.docx
+++ b/docx templates/activities template.docx
@@ -246,7 +246,7 @@
           <w:sz w:val="32"/>
           <w:szCs w:val="32"/>
         </w:rPr>
-        <w:t xml:space="preserve">ปี  สัญชาติ </w:t>
+        <w:t xml:space="preserve">ปี สัญชาติ </w:t>
       </w:r>
       <w:r>
         <w:rPr>
@@ -1863,6 +1863,13 @@
   </w:style>
   <w:style w:type="character" w:styleId="ListLabel5">
     <w:name w:val="ListLabel 5"/>
+    <w:rPr>
+      <w:sz w:val="4"/>
+      <w:szCs w:val="5"/>
+    </w:rPr>
+  </w:style>
+  <w:style w:type="character" w:styleId="ListLabel6">
+    <w:name w:val="ListLabel 6"/>
     <w:rPr>
       <w:sz w:val="4"/>
       <w:szCs w:val="5"/>

</xml_diff>

<commit_message>
changed to the report layout
</commit_message>
<xml_diff>
--- a/docx templates/activities template.docx
+++ b/docx templates/activities template.docx
@@ -100,24 +100,26 @@
     <w:p>
       <w:pPr>
         <w:pStyle w:val="Normal"/>
+        <w:spacing w:lineRule="auto" w:line="240"/>
         <w:jc w:val="right"/>
         <w:rPr>
           <w:rFonts w:cs="Angsana New" w:ascii="Angsana New" w:hAnsi="Angsana New"/>
-          <w:sz w:val="32"/>
-          <w:szCs w:val="32"/>
-        </w:rPr>
-      </w:pPr>
-      <w:r>
-        <w:rPr>
-          <w:rFonts w:cs="Angsana New" w:ascii="Angsana New" w:hAnsi="Angsana New"/>
-          <w:sz w:val="32"/>
-          <w:szCs w:val="32"/>
+          <w:sz w:val="12"/>
+          <w:szCs w:val="16"/>
+        </w:rPr>
+      </w:pPr>
+      <w:r>
+        <w:rPr>
+          <w:rFonts w:cs="Angsana New" w:ascii="Angsana New" w:hAnsi="Angsana New"/>
+          <w:sz w:val="12"/>
+          <w:szCs w:val="16"/>
         </w:rPr>
       </w:r>
     </w:p>
     <w:p>
       <w:pPr>
         <w:pStyle w:val="Normal"/>
+        <w:spacing w:lineRule="auto" w:line="240"/>
         <w:jc w:val="center"/>
         <w:rPr>
           <w:rFonts w:ascii="Angsana New" w:hAnsi="Angsana New" w:cs="Angsana New"/>
@@ -145,6 +147,7 @@
     <w:p>
       <w:pPr>
         <w:pStyle w:val="Normal"/>
+        <w:spacing w:lineRule="auto" w:line="240"/>
         <w:jc w:val="center"/>
         <w:rPr>
           <w:rFonts w:cs="Angsana New" w:ascii="Angsana New" w:hAnsi="Angsana New"/>
@@ -779,36 +782,15 @@
         <w:ind w:left="270" w:right="0" w:hanging="0"/>
         <w:rPr>
           <w:rFonts w:cs="Angsana New" w:ascii="Angsana New" w:hAnsi="Angsana New"/>
-          <w:sz w:val="32"/>
-          <w:szCs w:val="32"/>
-        </w:rPr>
-      </w:pPr>
-      <w:r>
-        <w:rPr>
-          <w:rFonts w:cs="Angsana New" w:ascii="Angsana New" w:hAnsi="Angsana New"/>
-          <w:sz w:val="32"/>
-          <w:szCs w:val="32"/>
-        </w:rPr>
-      </w:r>
-    </w:p>
-    <w:p>
-      <w:pPr>
-        <w:pStyle w:val="ListParagraph"/>
-        <w:tabs>
-          <w:tab w:val="left" w:pos="540" w:leader="none"/>
-        </w:tabs>
-        <w:ind w:left="270" w:right="0" w:hanging="0"/>
-        <w:rPr>
-          <w:rFonts w:cs="Angsana New" w:ascii="Angsana New" w:hAnsi="Angsana New"/>
-          <w:sz w:val="32"/>
-          <w:szCs w:val="32"/>
-        </w:rPr>
-      </w:pPr>
-      <w:r>
-        <w:rPr>
-          <w:rFonts w:cs="Angsana New" w:ascii="Angsana New" w:hAnsi="Angsana New"/>
-          <w:sz w:val="32"/>
-          <w:szCs w:val="32"/>
+          <w:sz w:val="16"/>
+          <w:szCs w:val="21"/>
+        </w:rPr>
+      </w:pPr>
+      <w:r>
+        <w:rPr>
+          <w:rFonts w:cs="Angsana New" w:ascii="Angsana New" w:hAnsi="Angsana New"/>
+          <w:sz w:val="16"/>
+          <w:szCs w:val="21"/>
         </w:rPr>
       </w:r>
     </w:p>
@@ -866,6 +848,75 @@
           <w:szCs w:val="43"/>
         </w:rPr>
         <w:t>{@activitiesRawXml}</w:t>
+      </w:r>
+    </w:p>
+    <w:p>
+      <w:pPr>
+        <w:pStyle w:val="ListParagraph"/>
+        <w:widowControl/>
+        <w:suppressAutoHyphens w:val="true"/>
+        <w:bidi w:val="0"/>
+        <w:spacing w:lineRule="auto" w:line="240" w:before="0" w:after="0"/>
+        <w:ind w:left="1260" w:right="0" w:hanging="360"/>
+        <w:jc w:val="left"/>
+        <w:rPr>
+          <w:rFonts w:cs="Angsana New" w:ascii="Angsana New" w:hAnsi="Angsana New"/>
+          <w:sz w:val="32"/>
+          <w:szCs w:val="32"/>
+        </w:rPr>
+      </w:pPr>
+      <w:r>
+        <w:rPr>
+          <w:rFonts w:cs="Angsana New" w:ascii="Angsana New" w:hAnsi="Angsana New"/>
+          <w:sz w:val="32"/>
+          <w:szCs w:val="32"/>
+        </w:rPr>
+      </w:r>
+    </w:p>
+    <w:p>
+      <w:pPr>
+        <w:pStyle w:val="ListParagraph"/>
+        <w:widowControl/>
+        <w:suppressAutoHyphens w:val="true"/>
+        <w:bidi w:val="0"/>
+        <w:spacing w:lineRule="auto" w:line="240" w:before="0" w:after="0"/>
+        <w:ind w:left="1260" w:right="0" w:hanging="360"/>
+        <w:jc w:val="left"/>
+        <w:rPr>
+          <w:rFonts w:cs="Angsana New" w:ascii="Angsana New" w:hAnsi="Angsana New"/>
+          <w:sz w:val="32"/>
+          <w:szCs w:val="32"/>
+        </w:rPr>
+      </w:pPr>
+      <w:r>
+        <w:rPr>
+          <w:rFonts w:cs="Angsana New" w:ascii="Angsana New" w:hAnsi="Angsana New"/>
+          <w:sz w:val="32"/>
+          <w:szCs w:val="32"/>
+        </w:rPr>
+      </w:r>
+    </w:p>
+    <w:p>
+      <w:pPr>
+        <w:pStyle w:val="ListParagraph"/>
+        <w:widowControl/>
+        <w:suppressAutoHyphens w:val="true"/>
+        <w:bidi w:val="0"/>
+        <w:spacing w:lineRule="auto" w:line="240" w:before="0" w:after="0"/>
+        <w:ind w:left="1260" w:right="0" w:hanging="360"/>
+        <w:jc w:val="left"/>
+        <w:rPr>
+          <w:rFonts w:cs="Angsana New" w:ascii="Angsana New" w:hAnsi="Angsana New"/>
+          <w:sz w:val="32"/>
+          <w:szCs w:val="32"/>
+        </w:rPr>
+      </w:pPr>
+      <w:r>
+        <w:rPr>
+          <w:rFonts w:cs="Angsana New" w:ascii="Angsana New" w:hAnsi="Angsana New"/>
+          <w:sz w:val="32"/>
+          <w:szCs w:val="32"/>
+        </w:rPr>
       </w:r>
     </w:p>
     <w:p>
@@ -1328,7 +1379,7 @@
     <w:sectPr>
       <w:type w:val="nextPage"/>
       <w:pgSz w:w="12240" w:h="15840"/>
-      <w:pgMar w:left="576" w:right="576" w:header="0" w:top="360" w:footer="0" w:bottom="576" w:gutter="0"/>
+      <w:pgMar w:left="360" w:right="360" w:header="0" w:top="360" w:footer="0" w:bottom="576" w:gutter="0"/>
       <w:pgNumType w:fmt="decimal"/>
       <w:formProt w:val="false"/>
       <w:textDirection w:val="lrTb"/>
@@ -1776,7 +1827,7 @@
       <w:widowControl/>
       <w:suppressAutoHyphens w:val="true"/>
       <w:bidi w:val="0"/>
-      <w:spacing w:lineRule="auto" w:line="276" w:before="0" w:after="200"/>
+      <w:spacing w:lineRule="auto" w:line="276" w:before="0" w:after="14"/>
       <w:jc w:val="left"/>
     </w:pPr>
     <w:rPr>
@@ -1870,6 +1921,13 @@
   </w:style>
   <w:style w:type="character" w:styleId="ListLabel6">
     <w:name w:val="ListLabel 6"/>
+    <w:rPr>
+      <w:sz w:val="4"/>
+      <w:szCs w:val="5"/>
+    </w:rPr>
+  </w:style>
+  <w:style w:type="character" w:styleId="ListLabel7">
+    <w:name w:val="ListLabel 7"/>
     <w:rPr>
       <w:sz w:val="4"/>
       <w:szCs w:val="5"/>

</xml_diff>

<commit_message>
Adjust 4monthly report format
</commit_message>
<xml_diff>
--- a/docx templates/activities template.docx
+++ b/docx templates/activities template.docx
@@ -171,6 +171,7 @@
     <w:p>
       <w:pPr>
         <w:pStyle w:val="ListParagraph"/>
+        <w:spacing w:lineRule="auto" w:line="240"/>
         <w:ind w:left="270" w:right="0" w:hanging="0"/>
         <w:rPr>
           <w:rFonts w:cs="Angsana New" w:ascii="Angsana New" w:hAnsi="Angsana New"/>
@@ -292,6 +293,7 @@
     <w:p>
       <w:pPr>
         <w:pStyle w:val="ListParagraph"/>
+        <w:spacing w:lineRule="auto" w:line="240"/>
         <w:ind w:left="270" w:right="0" w:hanging="0"/>
         <w:rPr>
           <w:rFonts w:ascii="Angsana New" w:hAnsi="Angsana New" w:cs="Angsana New"/>
@@ -336,16 +338,11 @@
     <w:p>
       <w:pPr>
         <w:pStyle w:val="ListParagraph"/>
-        <w:widowControl/>
         <w:tabs>
           <w:tab w:val="left" w:pos="540" w:leader="none"/>
         </w:tabs>
-        <w:suppressAutoHyphens w:val="true"/>
-        <w:bidi w:val="0"/>
-        <w:spacing w:lineRule="auto" w:line="276" w:before="0" w:after="200"/>
+        <w:spacing w:lineRule="auto" w:line="240"/>
         <w:ind w:left="540" w:right="0" w:hanging="0"/>
-        <w:contextualSpacing/>
-        <w:jc w:val="left"/>
         <w:rPr>
           <w:rFonts w:cs="Angsana New" w:ascii="Angsana New" w:hAnsi="Angsana New"/>
           <w:b/>
@@ -380,6 +377,7 @@
         <w:tabs>
           <w:tab w:val="left" w:pos="540" w:leader="none"/>
         </w:tabs>
+        <w:spacing w:lineRule="auto" w:line="240"/>
         <w:ind w:left="540" w:right="0" w:hanging="0"/>
         <w:rPr>
           <w:rFonts w:ascii="Angsana New" w:hAnsi="Angsana New" w:cs="Angsana New"/>
@@ -507,6 +505,7 @@
         <w:tabs>
           <w:tab w:val="left" w:pos="540" w:leader="none"/>
         </w:tabs>
+        <w:spacing w:lineRule="auto" w:line="240"/>
         <w:ind w:left="540" w:right="0" w:hanging="0"/>
         <w:rPr>
           <w:rFonts w:cs="Angsana New" w:ascii="Angsana New" w:hAnsi="Angsana New"/>
@@ -589,6 +588,7 @@
         <w:tabs>
           <w:tab w:val="left" w:pos="540" w:leader="none"/>
         </w:tabs>
+        <w:spacing w:lineRule="auto" w:line="240"/>
         <w:ind w:left="540" w:right="0" w:hanging="0"/>
         <w:rPr>
           <w:rFonts w:cs="Angsana New" w:ascii="Angsana New" w:hAnsi="Angsana New"/>
@@ -601,9 +601,6 @@
       <w:r>
         <w:rPr>
           <w:rFonts w:ascii="Angsana New" w:hAnsi="Angsana New" w:cs="Angsana New"/>
-          <w:b w:val="false"/>
-          <w:b w:val="false"/>
-          <w:bCs w:val="false"/>
           <w:sz w:val="32"/>
           <w:sz w:val="32"/>
           <w:szCs w:val="32"/>
@@ -613,8 +610,6 @@
       <w:r>
         <w:rPr>
           <w:rFonts w:cs="Angsana New" w:ascii="Angsana New" w:hAnsi="Angsana New"/>
-          <w:b w:val="false"/>
-          <w:bCs w:val="false"/>
           <w:sz w:val="32"/>
           <w:szCs w:val="32"/>
         </w:rPr>
@@ -634,6 +629,7 @@
     <w:p>
       <w:pPr>
         <w:pStyle w:val="ListParagraph"/>
+        <w:spacing w:lineRule="auto" w:line="240"/>
         <w:ind w:left="270" w:right="0" w:hanging="0"/>
         <w:rPr>
           <w:rFonts w:cs="Angsana New" w:ascii="Angsana New" w:hAnsi="Angsana New"/>
@@ -692,6 +688,7 @@
     <w:p>
       <w:pPr>
         <w:pStyle w:val="ListParagraph"/>
+        <w:spacing w:lineRule="auto" w:line="240"/>
         <w:ind w:left="270" w:right="0" w:hanging="0"/>
         <w:rPr>
           <w:rFonts w:cs="Angsana New" w:ascii="Angsana New" w:hAnsi="Angsana New"/>
@@ -779,6 +776,7 @@
         <w:tabs>
           <w:tab w:val="left" w:pos="540" w:leader="none"/>
         </w:tabs>
+        <w:spacing w:lineRule="auto" w:line="240"/>
         <w:ind w:left="270" w:right="0" w:hanging="0"/>
         <w:rPr>
           <w:rFonts w:cs="Angsana New" w:ascii="Angsana New" w:hAnsi="Angsana New"/>
@@ -800,6 +798,7 @@
         <w:tabs>
           <w:tab w:val="left" w:pos="540" w:leader="none"/>
         </w:tabs>
+        <w:spacing w:lineRule="auto" w:line="240"/>
         <w:ind w:left="270" w:right="0" w:hanging="0"/>
         <w:rPr>
           <w:rFonts w:ascii="Angsana New" w:hAnsi="Angsana New" w:cs="Angsana New"/>
@@ -829,12 +828,8 @@
     <w:p>
       <w:pPr>
         <w:pStyle w:val="ListParagraph"/>
-        <w:widowControl/>
-        <w:suppressAutoHyphens w:val="true"/>
-        <w:bidi w:val="0"/>
         <w:spacing w:lineRule="auto" w:line="240" w:before="0" w:after="0"/>
         <w:ind w:left="1260" w:right="0" w:hanging="360"/>
-        <w:jc w:val="left"/>
         <w:rPr>
           <w:rFonts w:cs="Angsana New" w:ascii="Angsana New" w:hAnsi="Angsana New"/>
           <w:sz w:val="32"/>
@@ -852,105 +847,48 @@
     </w:p>
     <w:p>
       <w:pPr>
+        <w:pStyle w:val="Normal"/>
+        <w:spacing w:lineRule="auto" w:line="240" w:before="0" w:after="0"/>
+        <w:rPr>
+          <w:rFonts w:cs="Angsana New" w:ascii="Angsana New" w:hAnsi="Angsana New"/>
+          <w:sz w:val="32"/>
+          <w:szCs w:val="32"/>
+        </w:rPr>
+      </w:pPr>
+      <w:r>
+        <w:rPr>
+          <w:rFonts w:cs="Angsana New" w:ascii="Angsana New" w:hAnsi="Angsana New"/>
+          <w:sz w:val="32"/>
+          <w:szCs w:val="32"/>
+        </w:rPr>
+      </w:r>
+    </w:p>
+    <w:p>
+      <w:pPr>
+        <w:pStyle w:val="Normal"/>
+        <w:spacing w:lineRule="auto" w:line="240" w:before="0" w:after="0"/>
+        <w:rPr>
+          <w:rFonts w:cs="Angsana New" w:ascii="Angsana New" w:hAnsi="Angsana New"/>
+          <w:sz w:val="32"/>
+          <w:szCs w:val="32"/>
+        </w:rPr>
+      </w:pPr>
+      <w:bookmarkStart w:id="0" w:name="_GoBack"/>
+      <w:bookmarkStart w:id="1" w:name="_GoBack"/>
+      <w:bookmarkEnd w:id="1"/>
+      <w:r>
+        <w:rPr>
+          <w:rFonts w:cs="Angsana New" w:ascii="Angsana New" w:hAnsi="Angsana New"/>
+          <w:sz w:val="32"/>
+          <w:szCs w:val="32"/>
+        </w:rPr>
+      </w:r>
+    </w:p>
+    <w:p>
+      <w:pPr>
         <w:pStyle w:val="ListParagraph"/>
-        <w:widowControl/>
-        <w:suppressAutoHyphens w:val="true"/>
-        <w:bidi w:val="0"/>
         <w:spacing w:lineRule="auto" w:line="240" w:before="0" w:after="0"/>
         <w:ind w:left="1260" w:right="0" w:hanging="360"/>
-        <w:jc w:val="left"/>
-        <w:rPr>
-          <w:rFonts w:cs="Angsana New" w:ascii="Angsana New" w:hAnsi="Angsana New"/>
-          <w:sz w:val="32"/>
-          <w:szCs w:val="32"/>
-        </w:rPr>
-      </w:pPr>
-      <w:r>
-        <w:rPr>
-          <w:rFonts w:cs="Angsana New" w:ascii="Angsana New" w:hAnsi="Angsana New"/>
-          <w:sz w:val="32"/>
-          <w:szCs w:val="32"/>
-        </w:rPr>
-      </w:r>
-    </w:p>
-    <w:p>
-      <w:pPr>
-        <w:pStyle w:val="ListParagraph"/>
-        <w:widowControl/>
-        <w:suppressAutoHyphens w:val="true"/>
-        <w:bidi w:val="0"/>
-        <w:spacing w:lineRule="auto" w:line="240" w:before="0" w:after="0"/>
-        <w:ind w:left="1260" w:right="0" w:hanging="360"/>
-        <w:jc w:val="left"/>
-        <w:rPr>
-          <w:rFonts w:cs="Angsana New" w:ascii="Angsana New" w:hAnsi="Angsana New"/>
-          <w:sz w:val="32"/>
-          <w:szCs w:val="32"/>
-        </w:rPr>
-      </w:pPr>
-      <w:r>
-        <w:rPr>
-          <w:rFonts w:cs="Angsana New" w:ascii="Angsana New" w:hAnsi="Angsana New"/>
-          <w:sz w:val="32"/>
-          <w:szCs w:val="32"/>
-        </w:rPr>
-      </w:r>
-    </w:p>
-    <w:p>
-      <w:pPr>
-        <w:pStyle w:val="ListParagraph"/>
-        <w:widowControl/>
-        <w:suppressAutoHyphens w:val="true"/>
-        <w:bidi w:val="0"/>
-        <w:spacing w:lineRule="auto" w:line="240" w:before="0" w:after="0"/>
-        <w:ind w:left="1260" w:right="0" w:hanging="360"/>
-        <w:jc w:val="left"/>
-        <w:rPr>
-          <w:rFonts w:cs="Angsana New" w:ascii="Angsana New" w:hAnsi="Angsana New"/>
-          <w:sz w:val="32"/>
-          <w:szCs w:val="32"/>
-        </w:rPr>
-      </w:pPr>
-      <w:r>
-        <w:rPr>
-          <w:rFonts w:cs="Angsana New" w:ascii="Angsana New" w:hAnsi="Angsana New"/>
-          <w:sz w:val="32"/>
-          <w:szCs w:val="32"/>
-        </w:rPr>
-      </w:r>
-    </w:p>
-    <w:p>
-      <w:pPr>
-        <w:pStyle w:val="ListParagraph"/>
-        <w:widowControl/>
-        <w:suppressAutoHyphens w:val="true"/>
-        <w:bidi w:val="0"/>
-        <w:spacing w:lineRule="auto" w:line="240" w:before="0" w:after="0"/>
-        <w:ind w:left="1260" w:right="0" w:hanging="360"/>
-        <w:jc w:val="left"/>
-        <w:rPr>
-          <w:rFonts w:cs="Angsana New" w:ascii="Angsana New" w:hAnsi="Angsana New"/>
-          <w:sz w:val="32"/>
-          <w:szCs w:val="32"/>
-        </w:rPr>
-      </w:pPr>
-      <w:r>
-        <w:rPr>
-          <w:rFonts w:cs="Angsana New" w:ascii="Angsana New" w:hAnsi="Angsana New"/>
-          <w:sz w:val="32"/>
-          <w:szCs w:val="32"/>
-        </w:rPr>
-      </w:r>
-    </w:p>
-    <w:p>
-      <w:pPr>
-        <w:pStyle w:val="ListParagraph"/>
-        <w:widowControl/>
-        <w:suppressAutoHyphens w:val="true"/>
-        <w:bidi w:val="0"/>
-        <w:spacing w:lineRule="auto" w:line="240" w:before="0" w:after="0"/>
-        <w:ind w:left="1260" w:right="0" w:hanging="360"/>
-        <w:jc w:val="left"/>
         <w:rPr>
           <w:rFonts w:cs="Angsana New" w:ascii="Angsana New" w:hAnsi="Angsana New"/>
           <w:sz w:val="32"/>
@@ -968,12 +906,10 @@
     <w:p>
       <w:pPr>
         <w:pStyle w:val="Normal"/>
-        <w:widowControl/>
         <w:tabs>
           <w:tab w:val="left" w:pos="540" w:leader="none"/>
           <w:tab w:val="left" w:pos="6300" w:leader="none"/>
         </w:tabs>
-        <w:bidi w:val="0"/>
         <w:spacing w:lineRule="auto" w:line="240" w:before="0" w:after="0"/>
         <w:ind w:left="4500" w:right="0" w:hanging="0"/>
         <w:jc w:val="center"/>
@@ -1004,12 +940,10 @@
     <w:p>
       <w:pPr>
         <w:pStyle w:val="Normal"/>
-        <w:widowControl/>
         <w:tabs>
           <w:tab w:val="left" w:pos="540" w:leader="none"/>
           <w:tab w:val="left" w:pos="7380" w:leader="none"/>
         </w:tabs>
-        <w:bidi w:val="0"/>
         <w:spacing w:lineRule="auto" w:line="240" w:before="0" w:after="0"/>
         <w:ind w:left="4500" w:right="0" w:hanging="0"/>
         <w:jc w:val="center"/>
@@ -1035,12 +969,10 @@
     <w:p>
       <w:pPr>
         <w:pStyle w:val="Normal"/>
-        <w:widowControl/>
         <w:tabs>
           <w:tab w:val="left" w:pos="540" w:leader="none"/>
           <w:tab w:val="left" w:pos="6300" w:leader="none"/>
         </w:tabs>
-        <w:bidi w:val="0"/>
         <w:spacing w:lineRule="auto" w:line="240" w:before="0" w:after="0"/>
         <w:ind w:left="4500" w:right="0" w:hanging="0"/>
         <w:jc w:val="center"/>
@@ -1066,12 +998,10 @@
     <w:p>
       <w:pPr>
         <w:pStyle w:val="Normal"/>
-        <w:widowControl/>
         <w:tabs>
           <w:tab w:val="left" w:pos="540" w:leader="none"/>
           <w:tab w:val="left" w:pos="7380" w:leader="none"/>
         </w:tabs>
-        <w:bidi w:val="0"/>
         <w:spacing w:lineRule="auto" w:line="240" w:before="0" w:after="0"/>
         <w:ind w:left="4500" w:right="0" w:hanging="0"/>
         <w:jc w:val="center"/>
@@ -1092,12 +1022,10 @@
     <w:p>
       <w:pPr>
         <w:pStyle w:val="Normal"/>
-        <w:widowControl/>
         <w:tabs>
           <w:tab w:val="left" w:pos="540" w:leader="none"/>
           <w:tab w:val="left" w:pos="6300" w:leader="none"/>
         </w:tabs>
-        <w:bidi w:val="0"/>
         <w:spacing w:lineRule="auto" w:line="240" w:before="0" w:after="0"/>
         <w:ind w:left="4500" w:right="0" w:hanging="0"/>
         <w:jc w:val="center"/>
@@ -1118,12 +1046,10 @@
     <w:p>
       <w:pPr>
         <w:pStyle w:val="Normal"/>
-        <w:widowControl/>
         <w:tabs>
           <w:tab w:val="left" w:pos="540" w:leader="none"/>
           <w:tab w:val="left" w:pos="6300" w:leader="none"/>
         </w:tabs>
-        <w:bidi w:val="0"/>
         <w:spacing w:lineRule="auto" w:line="240" w:before="0" w:after="0"/>
         <w:ind w:left="4500" w:right="0" w:hanging="0"/>
         <w:jc w:val="center"/>
@@ -1154,12 +1080,10 @@
     <w:p>
       <w:pPr>
         <w:pStyle w:val="Normal"/>
-        <w:widowControl/>
         <w:tabs>
           <w:tab w:val="left" w:pos="540" w:leader="none"/>
           <w:tab w:val="left" w:pos="7380" w:leader="none"/>
         </w:tabs>
-        <w:bidi w:val="0"/>
         <w:spacing w:lineRule="auto" w:line="240" w:before="0" w:after="0"/>
         <w:ind w:left="4500" w:right="0" w:hanging="0"/>
         <w:jc w:val="center"/>
@@ -1207,12 +1131,10 @@
     <w:p>
       <w:pPr>
         <w:pStyle w:val="Normal"/>
-        <w:widowControl/>
         <w:tabs>
           <w:tab w:val="left" w:pos="540" w:leader="none"/>
           <w:tab w:val="left" w:pos="6475" w:leader="none"/>
         </w:tabs>
-        <w:bidi w:val="0"/>
         <w:spacing w:lineRule="auto" w:line="240" w:before="0" w:after="0"/>
         <w:ind w:left="4500" w:right="0" w:hanging="0"/>
         <w:jc w:val="center"/>
@@ -1272,13 +1194,11 @@
     <w:p>
       <w:pPr>
         <w:pStyle w:val="Normal"/>
-        <w:widowControl/>
         <w:tabs>
           <w:tab w:val="left" w:pos="540" w:leader="none"/>
           <w:tab w:val="left" w:pos="6660" w:leader="none"/>
           <w:tab w:val="left" w:pos="7380" w:leader="none"/>
         </w:tabs>
-        <w:bidi w:val="0"/>
         <w:spacing w:lineRule="auto" w:line="240" w:before="0" w:after="0"/>
         <w:ind w:left="4500" w:right="0" w:hanging="0"/>
         <w:jc w:val="center"/>
@@ -1290,8 +1210,6 @@
           <w:szCs w:val="32"/>
         </w:rPr>
       </w:pPr>
-      <w:bookmarkStart w:id="0" w:name="_GoBack"/>
-      <w:bookmarkEnd w:id="0"/>
       <w:r>
         <w:rPr>
           <w:rFonts w:cs="Angsana New" w:ascii="Angsana New" w:hAnsi="Angsana New"/>
@@ -1351,16 +1269,11 @@
     <w:p>
       <w:pPr>
         <w:pStyle w:val="Normal"/>
-        <w:widowControl/>
         <w:numPr>
           <w:ilvl w:val="0"/>
           <w:numId w:val="1"/>
         </w:numPr>
-        <w:suppressAutoHyphens w:val="true"/>
-        <w:bidi w:val="0"/>
         <w:spacing w:lineRule="auto" w:line="240" w:before="0" w:after="0"/>
-        <w:ind w:left="720" w:right="0" w:hanging="360"/>
-        <w:jc w:val="left"/>
         <w:rPr>
           <w:rFonts w:cs="Angsana New" w:ascii="Angsana New" w:hAnsi="Angsana New"/>
           <w:sz w:val="4"/>
@@ -1670,7 +1583,7 @@
   <w:docDefaults>
     <w:rPrDefault>
       <w:rPr>
-        <w:rFonts w:ascii="Calibri" w:hAnsi="Calibri" w:eastAsia="Droid Sans Fallback" w:cs=""/>
+        <w:rFonts w:ascii="Calibri" w:hAnsi="Calibri" w:eastAsia="Droid Sans Fallback" w:cs="Times New Roman"/>
         <w:szCs w:val="28"/>
         <w:lang w:val="en-US" w:eastAsia="en-US" w:bidi="th-TH"/>
       </w:rPr>
@@ -1681,144 +1594,378 @@
       </w:pPr>
     </w:pPrDefault>
   </w:docDefaults>
-  <w:latentStyles w:count="267" w:defQFormat="0" w:defUnhideWhenUsed="1" w:defSemiHidden="1" w:defUIPriority="99" w:defLockedState="0">
-    <w:lsdException w:qFormat="1" w:semiHidden="0" w:uiPriority="0" w:unhideWhenUsed="0" w:name="Normal"/>
-    <w:lsdException w:qFormat="1" w:semiHidden="0" w:uiPriority="9" w:unhideWhenUsed="0" w:name="heading 1"/>
-    <w:lsdException w:qFormat="1" w:uiPriority="9" w:name="heading 2"/>
-    <w:lsdException w:qFormat="1" w:uiPriority="9" w:name="heading 3"/>
-    <w:lsdException w:qFormat="1" w:uiPriority="9" w:name="heading 4"/>
-    <w:lsdException w:qFormat="1" w:uiPriority="9" w:name="heading 5"/>
-    <w:lsdException w:qFormat="1" w:uiPriority="9" w:name="heading 6"/>
-    <w:lsdException w:qFormat="1" w:uiPriority="9" w:name="heading 7"/>
-    <w:lsdException w:qFormat="1" w:uiPriority="9" w:name="heading 8"/>
-    <w:lsdException w:qFormat="1" w:uiPriority="9" w:name="heading 9"/>
-    <w:lsdException w:uiPriority="39" w:name="toc 1"/>
-    <w:lsdException w:uiPriority="39" w:name="toc 2"/>
-    <w:lsdException w:uiPriority="39" w:name="toc 3"/>
-    <w:lsdException w:uiPriority="39" w:name="toc 4"/>
-    <w:lsdException w:uiPriority="39" w:name="toc 5"/>
-    <w:lsdException w:uiPriority="39" w:name="toc 6"/>
-    <w:lsdException w:uiPriority="39" w:name="toc 7"/>
-    <w:lsdException w:uiPriority="39" w:name="toc 8"/>
-    <w:lsdException w:uiPriority="39" w:name="toc 9"/>
-    <w:lsdException w:qFormat="1" w:uiPriority="35" w:name="caption"/>
-    <w:lsdException w:qFormat="1" w:semiHidden="0" w:uiPriority="10" w:unhideWhenUsed="0" w:name="Title"/>
-    <w:lsdException w:uiPriority="1" w:name="Default Paragraph Font"/>
-    <w:lsdException w:qFormat="1" w:semiHidden="0" w:uiPriority="11" w:unhideWhenUsed="0" w:name="Subtitle"/>
-    <w:lsdException w:qFormat="1" w:semiHidden="0" w:uiPriority="22" w:unhideWhenUsed="0" w:name="Strong"/>
-    <w:lsdException w:qFormat="1" w:semiHidden="0" w:uiPriority="20" w:unhideWhenUsed="0" w:name="Emphasis"/>
-    <w:lsdException w:semiHidden="0" w:uiPriority="59" w:unhideWhenUsed="0" w:name="Table Grid"/>
-    <w:lsdException w:unhideWhenUsed="0" w:name="Placeholder Text"/>
-    <w:lsdException w:qFormat="1" w:semiHidden="0" w:uiPriority="1" w:unhideWhenUsed="0" w:name="No Spacing"/>
-    <w:lsdException w:semiHidden="0" w:uiPriority="60" w:unhideWhenUsed="0" w:name="Light Shading"/>
-    <w:lsdException w:semiHidden="0" w:uiPriority="61" w:unhideWhenUsed="0" w:name="Light List"/>
-    <w:lsdException w:semiHidden="0" w:uiPriority="62" w:unhideWhenUsed="0" w:name="Light Grid"/>
-    <w:lsdException w:semiHidden="0" w:uiPriority="63" w:unhideWhenUsed="0" w:name="Medium Shading 1"/>
-    <w:lsdException w:semiHidden="0" w:uiPriority="64" w:unhideWhenUsed="0" w:name="Medium Shading 2"/>
-    <w:lsdException w:semiHidden="0" w:uiPriority="65" w:unhideWhenUsed="0" w:name="Medium List 1"/>
-    <w:lsdException w:semiHidden="0" w:uiPriority="66" w:unhideWhenUsed="0" w:name="Medium List 2"/>
-    <w:lsdException w:semiHidden="0" w:uiPriority="67" w:unhideWhenUsed="0" w:name="Medium Grid 1"/>
-    <w:lsdException w:semiHidden="0" w:uiPriority="68" w:unhideWhenUsed="0" w:name="Medium Grid 2"/>
-    <w:lsdException w:semiHidden="0" w:uiPriority="69" w:unhideWhenUsed="0" w:name="Medium Grid 3"/>
-    <w:lsdException w:semiHidden="0" w:uiPriority="70" w:unhideWhenUsed="0" w:name="Dark List"/>
-    <w:lsdException w:semiHidden="0" w:uiPriority="71" w:unhideWhenUsed="0" w:name="Colorful Shading"/>
-    <w:lsdException w:semiHidden="0" w:uiPriority="72" w:unhideWhenUsed="0" w:name="Colorful List"/>
-    <w:lsdException w:semiHidden="0" w:uiPriority="73" w:unhideWhenUsed="0" w:name="Colorful Grid"/>
-    <w:lsdException w:semiHidden="0" w:uiPriority="60" w:unhideWhenUsed="0" w:name="Light Shading Accent 1"/>
-    <w:lsdException w:semiHidden="0" w:uiPriority="61" w:unhideWhenUsed="0" w:name="Light List Accent 1"/>
-    <w:lsdException w:semiHidden="0" w:uiPriority="62" w:unhideWhenUsed="0" w:name="Light Grid Accent 1"/>
-    <w:lsdException w:semiHidden="0" w:uiPriority="63" w:unhideWhenUsed="0" w:name="Medium Shading 1 Accent 1"/>
-    <w:lsdException w:semiHidden="0" w:uiPriority="64" w:unhideWhenUsed="0" w:name="Medium Shading 2 Accent 1"/>
-    <w:lsdException w:semiHidden="0" w:uiPriority="65" w:unhideWhenUsed="0" w:name="Medium List 1 Accent 1"/>
-    <w:lsdException w:unhideWhenUsed="0" w:name="Revision"/>
-    <w:lsdException w:qFormat="1" w:semiHidden="0" w:uiPriority="34" w:unhideWhenUsed="0" w:name="List Paragraph"/>
-    <w:lsdException w:qFormat="1" w:semiHidden="0" w:uiPriority="29" w:unhideWhenUsed="0" w:name="Quote"/>
-    <w:lsdException w:qFormat="1" w:semiHidden="0" w:uiPriority="30" w:unhideWhenUsed="0" w:name="Intense Quote"/>
-    <w:lsdException w:semiHidden="0" w:uiPriority="66" w:unhideWhenUsed="0" w:name="Medium List 2 Accent 1"/>
-    <w:lsdException w:semiHidden="0" w:uiPriority="67" w:unhideWhenUsed="0" w:name="Medium Grid 1 Accent 1"/>
-    <w:lsdException w:semiHidden="0" w:uiPriority="68" w:unhideWhenUsed="0" w:name="Medium Grid 2 Accent 1"/>
-    <w:lsdException w:semiHidden="0" w:uiPriority="69" w:unhideWhenUsed="0" w:name="Medium Grid 3 Accent 1"/>
-    <w:lsdException w:semiHidden="0" w:uiPriority="70" w:unhideWhenUsed="0" w:name="Dark List Accent 1"/>
-    <w:lsdException w:semiHidden="0" w:uiPriority="71" w:unhideWhenUsed="0" w:name="Colorful Shading Accent 1"/>
-    <w:lsdException w:semiHidden="0" w:uiPriority="72" w:unhideWhenUsed="0" w:name="Colorful List Accent 1"/>
-    <w:lsdException w:semiHidden="0" w:uiPriority="73" w:unhideWhenUsed="0" w:name="Colorful Grid Accent 1"/>
-    <w:lsdException w:semiHidden="0" w:uiPriority="60" w:unhideWhenUsed="0" w:name="Light Shading Accent 2"/>
-    <w:lsdException w:semiHidden="0" w:uiPriority="61" w:unhideWhenUsed="0" w:name="Light List Accent 2"/>
-    <w:lsdException w:semiHidden="0" w:uiPriority="62" w:unhideWhenUsed="0" w:name="Light Grid Accent 2"/>
-    <w:lsdException w:semiHidden="0" w:uiPriority="63" w:unhideWhenUsed="0" w:name="Medium Shading 1 Accent 2"/>
-    <w:lsdException w:semiHidden="0" w:uiPriority="64" w:unhideWhenUsed="0" w:name="Medium Shading 2 Accent 2"/>
-    <w:lsdException w:semiHidden="0" w:uiPriority="65" w:unhideWhenUsed="0" w:name="Medium List 1 Accent 2"/>
-    <w:lsdException w:semiHidden="0" w:uiPriority="66" w:unhideWhenUsed="0" w:name="Medium List 2 Accent 2"/>
-    <w:lsdException w:semiHidden="0" w:uiPriority="67" w:unhideWhenUsed="0" w:name="Medium Grid 1 Accent 2"/>
-    <w:lsdException w:semiHidden="0" w:uiPriority="68" w:unhideWhenUsed="0" w:name="Medium Grid 2 Accent 2"/>
-    <w:lsdException w:semiHidden="0" w:uiPriority="69" w:unhideWhenUsed="0" w:name="Medium Grid 3 Accent 2"/>
-    <w:lsdException w:semiHidden="0" w:uiPriority="70" w:unhideWhenUsed="0" w:name="Dark List Accent 2"/>
-    <w:lsdException w:semiHidden="0" w:uiPriority="71" w:unhideWhenUsed="0" w:name="Colorful Shading Accent 2"/>
-    <w:lsdException w:semiHidden="0" w:uiPriority="72" w:unhideWhenUsed="0" w:name="Colorful List Accent 2"/>
-    <w:lsdException w:semiHidden="0" w:uiPriority="73" w:unhideWhenUsed="0" w:name="Colorful Grid Accent 2"/>
-    <w:lsdException w:semiHidden="0" w:uiPriority="60" w:unhideWhenUsed="0" w:name="Light Shading Accent 3"/>
-    <w:lsdException w:semiHidden="0" w:uiPriority="61" w:unhideWhenUsed="0" w:name="Light List Accent 3"/>
-    <w:lsdException w:semiHidden="0" w:uiPriority="62" w:unhideWhenUsed="0" w:name="Light Grid Accent 3"/>
-    <w:lsdException w:semiHidden="0" w:uiPriority="63" w:unhideWhenUsed="0" w:name="Medium Shading 1 Accent 3"/>
-    <w:lsdException w:semiHidden="0" w:uiPriority="64" w:unhideWhenUsed="0" w:name="Medium Shading 2 Accent 3"/>
-    <w:lsdException w:semiHidden="0" w:uiPriority="65" w:unhideWhenUsed="0" w:name="Medium List 1 Accent 3"/>
-    <w:lsdException w:semiHidden="0" w:uiPriority="66" w:unhideWhenUsed="0" w:name="Medium List 2 Accent 3"/>
-    <w:lsdException w:semiHidden="0" w:uiPriority="67" w:unhideWhenUsed="0" w:name="Medium Grid 1 Accent 3"/>
-    <w:lsdException w:semiHidden="0" w:uiPriority="68" w:unhideWhenUsed="0" w:name="Medium Grid 2 Accent 3"/>
-    <w:lsdException w:semiHidden="0" w:uiPriority="69" w:unhideWhenUsed="0" w:name="Medium Grid 3 Accent 3"/>
-    <w:lsdException w:semiHidden="0" w:uiPriority="70" w:unhideWhenUsed="0" w:name="Dark List Accent 3"/>
-    <w:lsdException w:semiHidden="0" w:uiPriority="71" w:unhideWhenUsed="0" w:name="Colorful Shading Accent 3"/>
-    <w:lsdException w:semiHidden="0" w:uiPriority="72" w:unhideWhenUsed="0" w:name="Colorful List Accent 3"/>
-    <w:lsdException w:semiHidden="0" w:uiPriority="73" w:unhideWhenUsed="0" w:name="Colorful Grid Accent 3"/>
-    <w:lsdException w:semiHidden="0" w:uiPriority="60" w:unhideWhenUsed="0" w:name="Light Shading Accent 4"/>
-    <w:lsdException w:semiHidden="0" w:uiPriority="61" w:unhideWhenUsed="0" w:name="Light List Accent 4"/>
-    <w:lsdException w:semiHidden="0" w:uiPriority="62" w:unhideWhenUsed="0" w:name="Light Grid Accent 4"/>
-    <w:lsdException w:semiHidden="0" w:uiPriority="63" w:unhideWhenUsed="0" w:name="Medium Shading 1 Accent 4"/>
-    <w:lsdException w:semiHidden="0" w:uiPriority="64" w:unhideWhenUsed="0" w:name="Medium Shading 2 Accent 4"/>
-    <w:lsdException w:semiHidden="0" w:uiPriority="65" w:unhideWhenUsed="0" w:name="Medium List 1 Accent 4"/>
-    <w:lsdException w:semiHidden="0" w:uiPriority="66" w:unhideWhenUsed="0" w:name="Medium List 2 Accent 4"/>
-    <w:lsdException w:semiHidden="0" w:uiPriority="67" w:unhideWhenUsed="0" w:name="Medium Grid 1 Accent 4"/>
-    <w:lsdException w:semiHidden="0" w:uiPriority="68" w:unhideWhenUsed="0" w:name="Medium Grid 2 Accent 4"/>
-    <w:lsdException w:semiHidden="0" w:uiPriority="69" w:unhideWhenUsed="0" w:name="Medium Grid 3 Accent 4"/>
-    <w:lsdException w:semiHidden="0" w:uiPriority="70" w:unhideWhenUsed="0" w:name="Dark List Accent 4"/>
-    <w:lsdException w:semiHidden="0" w:uiPriority="71" w:unhideWhenUsed="0" w:name="Colorful Shading Accent 4"/>
-    <w:lsdException w:semiHidden="0" w:uiPriority="72" w:unhideWhenUsed="0" w:name="Colorful List Accent 4"/>
-    <w:lsdException w:semiHidden="0" w:uiPriority="73" w:unhideWhenUsed="0" w:name="Colorful Grid Accent 4"/>
-    <w:lsdException w:semiHidden="0" w:uiPriority="60" w:unhideWhenUsed="0" w:name="Light Shading Accent 5"/>
-    <w:lsdException w:semiHidden="0" w:uiPriority="61" w:unhideWhenUsed="0" w:name="Light List Accent 5"/>
-    <w:lsdException w:semiHidden="0" w:uiPriority="62" w:unhideWhenUsed="0" w:name="Light Grid Accent 5"/>
-    <w:lsdException w:semiHidden="0" w:uiPriority="63" w:unhideWhenUsed="0" w:name="Medium Shading 1 Accent 5"/>
-    <w:lsdException w:semiHidden="0" w:uiPriority="64" w:unhideWhenUsed="0" w:name="Medium Shading 2 Accent 5"/>
-    <w:lsdException w:semiHidden="0" w:uiPriority="65" w:unhideWhenUsed="0" w:name="Medium List 1 Accent 5"/>
-    <w:lsdException w:semiHidden="0" w:uiPriority="66" w:unhideWhenUsed="0" w:name="Medium List 2 Accent 5"/>
-    <w:lsdException w:semiHidden="0" w:uiPriority="67" w:unhideWhenUsed="0" w:name="Medium Grid 1 Accent 5"/>
-    <w:lsdException w:semiHidden="0" w:uiPriority="68" w:unhideWhenUsed="0" w:name="Medium Grid 2 Accent 5"/>
-    <w:lsdException w:semiHidden="0" w:uiPriority="69" w:unhideWhenUsed="0" w:name="Medium Grid 3 Accent 5"/>
-    <w:lsdException w:semiHidden="0" w:uiPriority="70" w:unhideWhenUsed="0" w:name="Dark List Accent 5"/>
-    <w:lsdException w:semiHidden="0" w:uiPriority="71" w:unhideWhenUsed="0" w:name="Colorful Shading Accent 5"/>
-    <w:lsdException w:semiHidden="0" w:uiPriority="72" w:unhideWhenUsed="0" w:name="Colorful List Accent 5"/>
-    <w:lsdException w:semiHidden="0" w:uiPriority="73" w:unhideWhenUsed="0" w:name="Colorful Grid Accent 5"/>
-    <w:lsdException w:semiHidden="0" w:uiPriority="60" w:unhideWhenUsed="0" w:name="Light Shading Accent 6"/>
-    <w:lsdException w:semiHidden="0" w:uiPriority="61" w:unhideWhenUsed="0" w:name="Light List Accent 6"/>
-    <w:lsdException w:semiHidden="0" w:uiPriority="62" w:unhideWhenUsed="0" w:name="Light Grid Accent 6"/>
-    <w:lsdException w:semiHidden="0" w:uiPriority="63" w:unhideWhenUsed="0" w:name="Medium Shading 1 Accent 6"/>
-    <w:lsdException w:semiHidden="0" w:uiPriority="64" w:unhideWhenUsed="0" w:name="Medium Shading 2 Accent 6"/>
-    <w:lsdException w:semiHidden="0" w:uiPriority="65" w:unhideWhenUsed="0" w:name="Medium List 1 Accent 6"/>
-    <w:lsdException w:semiHidden="0" w:uiPriority="66" w:unhideWhenUsed="0" w:name="Medium List 2 Accent 6"/>
-    <w:lsdException w:semiHidden="0" w:uiPriority="67" w:unhideWhenUsed="0" w:name="Medium Grid 1 Accent 6"/>
-    <w:lsdException w:semiHidden="0" w:uiPriority="68" w:unhideWhenUsed="0" w:name="Medium Grid 2 Accent 6"/>
-    <w:lsdException w:semiHidden="0" w:uiPriority="69" w:unhideWhenUsed="0" w:name="Medium Grid 3 Accent 6"/>
-    <w:lsdException w:semiHidden="0" w:uiPriority="70" w:unhideWhenUsed="0" w:name="Dark List Accent 6"/>
-    <w:lsdException w:semiHidden="0" w:uiPriority="71" w:unhideWhenUsed="0" w:name="Colorful Shading Accent 6"/>
-    <w:lsdException w:semiHidden="0" w:uiPriority="72" w:unhideWhenUsed="0" w:name="Colorful List Accent 6"/>
-    <w:lsdException w:semiHidden="0" w:uiPriority="73" w:unhideWhenUsed="0" w:name="Colorful Grid Accent 6"/>
-    <w:lsdException w:qFormat="1" w:semiHidden="0" w:uiPriority="19" w:unhideWhenUsed="0" w:name="Subtle Emphasis"/>
-    <w:lsdException w:qFormat="1" w:semiHidden="0" w:uiPriority="21" w:unhideWhenUsed="0" w:name="Intense Emphasis"/>
-    <w:lsdException w:qFormat="1" w:semiHidden="0" w:uiPriority="31" w:unhideWhenUsed="0" w:name="Subtle Reference"/>
-    <w:lsdException w:qFormat="1" w:semiHidden="0" w:uiPriority="32" w:unhideWhenUsed="0" w:name="Intense Reference"/>
-    <w:lsdException w:qFormat="1" w:semiHidden="0" w:uiPriority="33" w:unhideWhenUsed="0" w:name="Book Title"/>
-    <w:lsdException w:uiPriority="37" w:name="Bibliography"/>
-    <w:lsdException w:qFormat="1" w:uiPriority="39" w:name="TOC Heading"/>
+  <w:latentStyles w:count="371" w:defQFormat="0" w:defUnhideWhenUsed="0" w:defSemiHidden="0" w:defUIPriority="99" w:defLockedState="0">
+    <w:lsdException w:qFormat="1" w:uiPriority="0" w:name="Normal"/>
+    <w:lsdException w:qFormat="1" w:uiPriority="9" w:name="heading 1"/>
+    <w:lsdException w:qFormat="1" w:semiHidden="1" w:uiPriority="9" w:unhideWhenUsed="1" w:name="heading 2"/>
+    <w:lsdException w:qFormat="1" w:semiHidden="1" w:uiPriority="9" w:unhideWhenUsed="1" w:name="heading 3"/>
+    <w:lsdException w:qFormat="1" w:semiHidden="1" w:uiPriority="9" w:unhideWhenUsed="1" w:name="heading 4"/>
+    <w:lsdException w:qFormat="1" w:semiHidden="1" w:uiPriority="9" w:unhideWhenUsed="1" w:name="heading 5"/>
+    <w:lsdException w:qFormat="1" w:semiHidden="1" w:uiPriority="9" w:unhideWhenUsed="1" w:name="heading 6"/>
+    <w:lsdException w:qFormat="1" w:semiHidden="1" w:uiPriority="9" w:unhideWhenUsed="1" w:name="heading 7"/>
+    <w:lsdException w:qFormat="1" w:semiHidden="1" w:uiPriority="9" w:unhideWhenUsed="1" w:name="heading 8"/>
+    <w:lsdException w:qFormat="1" w:semiHidden="1" w:uiPriority="9" w:unhideWhenUsed="1" w:name="heading 9"/>
+    <w:lsdException w:semiHidden="1" w:unhideWhenUsed="1" w:name="index 1"/>
+    <w:lsdException w:semiHidden="1" w:unhideWhenUsed="1" w:name="index 2"/>
+    <w:lsdException w:semiHidden="1" w:unhideWhenUsed="1" w:name="index 3"/>
+    <w:lsdException w:semiHidden="1" w:unhideWhenUsed="1" w:name="index 4"/>
+    <w:lsdException w:semiHidden="1" w:unhideWhenUsed="1" w:name="index 5"/>
+    <w:lsdException w:semiHidden="1" w:unhideWhenUsed="1" w:name="index 6"/>
+    <w:lsdException w:semiHidden="1" w:unhideWhenUsed="1" w:name="index 7"/>
+    <w:lsdException w:semiHidden="1" w:unhideWhenUsed="1" w:name="index 8"/>
+    <w:lsdException w:semiHidden="1" w:unhideWhenUsed="1" w:name="index 9"/>
+    <w:lsdException w:semiHidden="1" w:uiPriority="39" w:unhideWhenUsed="1" w:name="toc 1"/>
+    <w:lsdException w:semiHidden="1" w:uiPriority="39" w:unhideWhenUsed="1" w:name="toc 2"/>
+    <w:lsdException w:semiHidden="1" w:uiPriority="39" w:unhideWhenUsed="1" w:name="toc 3"/>
+    <w:lsdException w:semiHidden="1" w:uiPriority="39" w:unhideWhenUsed="1" w:name="toc 4"/>
+    <w:lsdException w:semiHidden="1" w:uiPriority="39" w:unhideWhenUsed="1" w:name="toc 5"/>
+    <w:lsdException w:semiHidden="1" w:uiPriority="39" w:unhideWhenUsed="1" w:name="toc 6"/>
+    <w:lsdException w:semiHidden="1" w:uiPriority="39" w:unhideWhenUsed="1" w:name="toc 7"/>
+    <w:lsdException w:semiHidden="1" w:uiPriority="39" w:unhideWhenUsed="1" w:name="toc 8"/>
+    <w:lsdException w:semiHidden="1" w:uiPriority="39" w:unhideWhenUsed="1" w:name="toc 9"/>
+    <w:lsdException w:semiHidden="1" w:unhideWhenUsed="1" w:name="Normal Indent"/>
+    <w:lsdException w:semiHidden="1" w:unhideWhenUsed="1" w:name="footnote text"/>
+    <w:lsdException w:semiHidden="1" w:unhideWhenUsed="1" w:name="annotation text"/>
+    <w:lsdException w:semiHidden="1" w:unhideWhenUsed="1" w:name="header"/>
+    <w:lsdException w:semiHidden="1" w:unhideWhenUsed="1" w:name="footer"/>
+    <w:lsdException w:semiHidden="1" w:unhideWhenUsed="1" w:name="index heading"/>
+    <w:lsdException w:qFormat="1" w:semiHidden="1" w:uiPriority="35" w:unhideWhenUsed="1" w:name="caption"/>
+    <w:lsdException w:semiHidden="1" w:unhideWhenUsed="1" w:name="table of figures"/>
+    <w:lsdException w:semiHidden="1" w:unhideWhenUsed="1" w:name="envelope address"/>
+    <w:lsdException w:semiHidden="1" w:unhideWhenUsed="1" w:name="envelope return"/>
+    <w:lsdException w:semiHidden="1" w:unhideWhenUsed="1" w:name="footnote reference"/>
+    <w:lsdException w:semiHidden="1" w:unhideWhenUsed="1" w:name="annotation reference"/>
+    <w:lsdException w:semiHidden="1" w:unhideWhenUsed="1" w:name="line number"/>
+    <w:lsdException w:semiHidden="1" w:unhideWhenUsed="1" w:name="page number"/>
+    <w:lsdException w:semiHidden="1" w:unhideWhenUsed="1" w:name="endnote reference"/>
+    <w:lsdException w:semiHidden="1" w:unhideWhenUsed="1" w:name="endnote text"/>
+    <w:lsdException w:semiHidden="1" w:unhideWhenUsed="1" w:name="table of authorities"/>
+    <w:lsdException w:semiHidden="1" w:unhideWhenUsed="1" w:name="macro"/>
+    <w:lsdException w:semiHidden="1" w:unhideWhenUsed="1" w:name="toa heading"/>
+    <w:lsdException w:semiHidden="1" w:unhideWhenUsed="1" w:name="List"/>
+    <w:lsdException w:semiHidden="1" w:unhideWhenUsed="1" w:name="List Bullet"/>
+    <w:lsdException w:semiHidden="1" w:unhideWhenUsed="1" w:name="List Number"/>
+    <w:lsdException w:semiHidden="1" w:unhideWhenUsed="1" w:name="List 2"/>
+    <w:lsdException w:semiHidden="1" w:unhideWhenUsed="1" w:name="List 3"/>
+    <w:lsdException w:semiHidden="1" w:unhideWhenUsed="1" w:name="List 4"/>
+    <w:lsdException w:semiHidden="1" w:unhideWhenUsed="1" w:name="List 5"/>
+    <w:lsdException w:semiHidden="1" w:unhideWhenUsed="1" w:name="List Bullet 2"/>
+    <w:lsdException w:semiHidden="1" w:unhideWhenUsed="1" w:name="List Bullet 3"/>
+    <w:lsdException w:semiHidden="1" w:unhideWhenUsed="1" w:name="List Bullet 4"/>
+    <w:lsdException w:semiHidden="1" w:unhideWhenUsed="1" w:name="List Bullet 5"/>
+    <w:lsdException w:semiHidden="1" w:unhideWhenUsed="1" w:name="List Number 2"/>
+    <w:lsdException w:semiHidden="1" w:unhideWhenUsed="1" w:name="List Number 3"/>
+    <w:lsdException w:semiHidden="1" w:unhideWhenUsed="1" w:name="List Number 4"/>
+    <w:lsdException w:semiHidden="1" w:unhideWhenUsed="1" w:name="List Number 5"/>
+    <w:lsdException w:qFormat="1" w:uiPriority="10" w:name="Title"/>
+    <w:lsdException w:semiHidden="1" w:unhideWhenUsed="1" w:name="Closing"/>
+    <w:lsdException w:semiHidden="1" w:unhideWhenUsed="1" w:name="Signature"/>
+    <w:lsdException w:semiHidden="1" w:uiPriority="1" w:unhideWhenUsed="1" w:name="Default Paragraph Font"/>
+    <w:lsdException w:semiHidden="1" w:unhideWhenUsed="1" w:name="Body Text"/>
+    <w:lsdException w:semiHidden="1" w:unhideWhenUsed="1" w:name="Body Text Indent"/>
+    <w:lsdException w:semiHidden="1" w:unhideWhenUsed="1" w:name="List Continue"/>
+    <w:lsdException w:semiHidden="1" w:unhideWhenUsed="1" w:name="List Continue 2"/>
+    <w:lsdException w:semiHidden="1" w:unhideWhenUsed="1" w:name="List Continue 3"/>
+    <w:lsdException w:semiHidden="1" w:unhideWhenUsed="1" w:name="List Continue 4"/>
+    <w:lsdException w:semiHidden="1" w:unhideWhenUsed="1" w:name="List Continue 5"/>
+    <w:lsdException w:semiHidden="1" w:unhideWhenUsed="1" w:name="Message Header"/>
+    <w:lsdException w:qFormat="1" w:uiPriority="11" w:name="Subtitle"/>
+    <w:lsdException w:semiHidden="1" w:unhideWhenUsed="1" w:name="Salutation"/>
+    <w:lsdException w:semiHidden="1" w:unhideWhenUsed="1" w:name="Date"/>
+    <w:lsdException w:semiHidden="1" w:unhideWhenUsed="1" w:name="Body Text First Indent"/>
+    <w:lsdException w:semiHidden="1" w:unhideWhenUsed="1" w:name="Body Text First Indent 2"/>
+    <w:lsdException w:semiHidden="1" w:unhideWhenUsed="1" w:name="Note Heading"/>
+    <w:lsdException w:semiHidden="1" w:unhideWhenUsed="1" w:name="Body Text 2"/>
+    <w:lsdException w:semiHidden="1" w:unhideWhenUsed="1" w:name="Body Text 3"/>
+    <w:lsdException w:semiHidden="1" w:unhideWhenUsed="1" w:name="Body Text Indent 2"/>
+    <w:lsdException w:semiHidden="1" w:unhideWhenUsed="1" w:name="Body Text Indent 3"/>
+    <w:lsdException w:semiHidden="1" w:unhideWhenUsed="1" w:name="Block Text"/>
+    <w:lsdException w:semiHidden="1" w:unhideWhenUsed="1" w:name="Hyperlink"/>
+    <w:lsdException w:semiHidden="1" w:unhideWhenUsed="1" w:name="FollowedHyperlink"/>
+    <w:lsdException w:qFormat="1" w:uiPriority="22" w:name="Strong"/>
+    <w:lsdException w:qFormat="1" w:uiPriority="20" w:name="Emphasis"/>
+    <w:lsdException w:semiHidden="1" w:unhideWhenUsed="1" w:name="Document Map"/>
+    <w:lsdException w:semiHidden="1" w:unhideWhenUsed="1" w:name="Plain Text"/>
+    <w:lsdException w:semiHidden="1" w:unhideWhenUsed="1" w:name="E-mail Signature"/>
+    <w:lsdException w:semiHidden="1" w:unhideWhenUsed="1" w:name="HTML Top of Form"/>
+    <w:lsdException w:semiHidden="1" w:unhideWhenUsed="1" w:name="HTML Bottom of Form"/>
+    <w:lsdException w:semiHidden="1" w:unhideWhenUsed="1" w:name="Normal (Web)"/>
+    <w:lsdException w:semiHidden="1" w:unhideWhenUsed="1" w:name="HTML Acronym"/>
+    <w:lsdException w:semiHidden="1" w:unhideWhenUsed="1" w:name="HTML Address"/>
+    <w:lsdException w:semiHidden="1" w:unhideWhenUsed="1" w:name="HTML Cite"/>
+    <w:lsdException w:semiHidden="1" w:unhideWhenUsed="1" w:name="HTML Code"/>
+    <w:lsdException w:semiHidden="1" w:unhideWhenUsed="1" w:name="HTML Definition"/>
+    <w:lsdException w:semiHidden="1" w:unhideWhenUsed="1" w:name="HTML Keyboard"/>
+    <w:lsdException w:semiHidden="1" w:unhideWhenUsed="1" w:name="HTML Preformatted"/>
+    <w:lsdException w:semiHidden="1" w:unhideWhenUsed="1" w:name="HTML Sample"/>
+    <w:lsdException w:semiHidden="1" w:unhideWhenUsed="1" w:name="HTML Typewriter"/>
+    <w:lsdException w:semiHidden="1" w:unhideWhenUsed="1" w:name="HTML Variable"/>
+    <w:lsdException w:semiHidden="1" w:unhideWhenUsed="1" w:name="Normal Table"/>
+    <w:lsdException w:semiHidden="1" w:unhideWhenUsed="1" w:name="annotation subject"/>
+    <w:lsdException w:semiHidden="1" w:unhideWhenUsed="1" w:name="No List"/>
+    <w:lsdException w:semiHidden="1" w:unhideWhenUsed="1" w:name="Outline List 1"/>
+    <w:lsdException w:semiHidden="1" w:unhideWhenUsed="1" w:name="Outline List 2"/>
+    <w:lsdException w:semiHidden="1" w:unhideWhenUsed="1" w:name="Outline List 3"/>
+    <w:lsdException w:semiHidden="1" w:unhideWhenUsed="1" w:name="Table Simple 1"/>
+    <w:lsdException w:semiHidden="1" w:unhideWhenUsed="1" w:name="Table Simple 2"/>
+    <w:lsdException w:semiHidden="1" w:unhideWhenUsed="1" w:name="Table Simple 3"/>
+    <w:lsdException w:semiHidden="1" w:unhideWhenUsed="1" w:name="Table Classic 1"/>
+    <w:lsdException w:semiHidden="1" w:unhideWhenUsed="1" w:name="Table Classic 2"/>
+    <w:lsdException w:semiHidden="1" w:unhideWhenUsed="1" w:name="Table Classic 3"/>
+    <w:lsdException w:semiHidden="1" w:unhideWhenUsed="1" w:name="Table Classic 4"/>
+    <w:lsdException w:semiHidden="1" w:unhideWhenUsed="1" w:name="Table Colorful 1"/>
+    <w:lsdException w:semiHidden="1" w:unhideWhenUsed="1" w:name="Table Colorful 2"/>
+    <w:lsdException w:semiHidden="1" w:unhideWhenUsed="1" w:name="Table Colorful 3"/>
+    <w:lsdException w:semiHidden="1" w:unhideWhenUsed="1" w:name="Table Columns 1"/>
+    <w:lsdException w:semiHidden="1" w:unhideWhenUsed="1" w:name="Table Columns 2"/>
+    <w:lsdException w:semiHidden="1" w:unhideWhenUsed="1" w:name="Table Columns 3"/>
+    <w:lsdException w:semiHidden="1" w:unhideWhenUsed="1" w:name="Table Columns 4"/>
+    <w:lsdException w:semiHidden="1" w:unhideWhenUsed="1" w:name="Table Columns 5"/>
+    <w:lsdException w:semiHidden="1" w:unhideWhenUsed="1" w:name="Table Grid 1"/>
+    <w:lsdException w:semiHidden="1" w:unhideWhenUsed="1" w:name="Table Grid 2"/>
+    <w:lsdException w:semiHidden="1" w:unhideWhenUsed="1" w:name="Table Grid 3"/>
+    <w:lsdException w:semiHidden="1" w:unhideWhenUsed="1" w:name="Table Grid 4"/>
+    <w:lsdException w:semiHidden="1" w:unhideWhenUsed="1" w:name="Table Grid 5"/>
+    <w:lsdException w:semiHidden="1" w:unhideWhenUsed="1" w:name="Table Grid 6"/>
+    <w:lsdException w:semiHidden="1" w:unhideWhenUsed="1" w:name="Table Grid 7"/>
+    <w:lsdException w:semiHidden="1" w:unhideWhenUsed="1" w:name="Table Grid 8"/>
+    <w:lsdException w:semiHidden="1" w:unhideWhenUsed="1" w:name="Table List 1"/>
+    <w:lsdException w:semiHidden="1" w:unhideWhenUsed="1" w:name="Table List 2"/>
+    <w:lsdException w:semiHidden="1" w:unhideWhenUsed="1" w:name="Table List 3"/>
+    <w:lsdException w:semiHidden="1" w:unhideWhenUsed="1" w:name="Table List 4"/>
+    <w:lsdException w:semiHidden="1" w:unhideWhenUsed="1" w:name="Table List 5"/>
+    <w:lsdException w:semiHidden="1" w:unhideWhenUsed="1" w:name="Table List 6"/>
+    <w:lsdException w:semiHidden="1" w:unhideWhenUsed="1" w:name="Table List 7"/>
+    <w:lsdException w:semiHidden="1" w:unhideWhenUsed="1" w:name="Table List 8"/>
+    <w:lsdException w:semiHidden="1" w:unhideWhenUsed="1" w:name="Table 3D effects 1"/>
+    <w:lsdException w:semiHidden="1" w:unhideWhenUsed="1" w:name="Table 3D effects 2"/>
+    <w:lsdException w:semiHidden="1" w:unhideWhenUsed="1" w:name="Table 3D effects 3"/>
+    <w:lsdException w:semiHidden="1" w:unhideWhenUsed="1" w:name="Table Contemporary"/>
+    <w:lsdException w:semiHidden="1" w:unhideWhenUsed="1" w:name="Table Elegant"/>
+    <w:lsdException w:semiHidden="1" w:unhideWhenUsed="1" w:name="Table Professional"/>
+    <w:lsdException w:semiHidden="1" w:unhideWhenUsed="1" w:name="Table Subtle 1"/>
+    <w:lsdException w:semiHidden="1" w:unhideWhenUsed="1" w:name="Table Subtle 2"/>
+    <w:lsdException w:semiHidden="1" w:unhideWhenUsed="1" w:name="Table Web 1"/>
+    <w:lsdException w:semiHidden="1" w:unhideWhenUsed="1" w:name="Table Web 2"/>
+    <w:lsdException w:semiHidden="1" w:unhideWhenUsed="1" w:name="Table Web 3"/>
+    <w:lsdException w:semiHidden="1" w:unhideWhenUsed="1" w:name="Balloon Text"/>
+    <w:lsdException w:uiPriority="59" w:name="Table Grid"/>
+    <w:lsdException w:semiHidden="1" w:unhideWhenUsed="1" w:name="Table Theme"/>
+    <w:lsdException w:semiHidden="1" w:name="Placeholder Text"/>
+    <w:lsdException w:qFormat="1" w:uiPriority="1" w:name="No Spacing"/>
+    <w:lsdException w:uiPriority="60" w:name="Light Shading"/>
+    <w:lsdException w:uiPriority="61" w:name="Light List"/>
+    <w:lsdException w:uiPriority="62" w:name="Light Grid"/>
+    <w:lsdException w:uiPriority="63" w:name="Medium Shading 1"/>
+    <w:lsdException w:uiPriority="64" w:name="Medium Shading 2"/>
+    <w:lsdException w:uiPriority="65" w:name="Medium List 1"/>
+    <w:lsdException w:uiPriority="66" w:name="Medium List 2"/>
+    <w:lsdException w:uiPriority="67" w:name="Medium Grid 1"/>
+    <w:lsdException w:uiPriority="68" w:name="Medium Grid 2"/>
+    <w:lsdException w:uiPriority="69" w:name="Medium Grid 3"/>
+    <w:lsdException w:uiPriority="70" w:name="Dark List"/>
+    <w:lsdException w:uiPriority="71" w:name="Colorful Shading"/>
+    <w:lsdException w:uiPriority="72" w:name="Colorful List"/>
+    <w:lsdException w:uiPriority="73" w:name="Colorful Grid"/>
+    <w:lsdException w:uiPriority="60" w:name="Light Shading Accent 1"/>
+    <w:lsdException w:uiPriority="61" w:name="Light List Accent 1"/>
+    <w:lsdException w:uiPriority="62" w:name="Light Grid Accent 1"/>
+    <w:lsdException w:uiPriority="63" w:name="Medium Shading 1 Accent 1"/>
+    <w:lsdException w:uiPriority="64" w:name="Medium Shading 2 Accent 1"/>
+    <w:lsdException w:uiPriority="65" w:name="Medium List 1 Accent 1"/>
+    <w:lsdException w:semiHidden="1" w:name="Revision"/>
+    <w:lsdException w:qFormat="1" w:uiPriority="34" w:name="List Paragraph"/>
+    <w:lsdException w:qFormat="1" w:uiPriority="29" w:name="Quote"/>
+    <w:lsdException w:qFormat="1" w:uiPriority="30" w:name="Intense Quote"/>
+    <w:lsdException w:uiPriority="66" w:name="Medium List 2 Accent 1"/>
+    <w:lsdException w:uiPriority="67" w:name="Medium Grid 1 Accent 1"/>
+    <w:lsdException w:uiPriority="68" w:name="Medium Grid 2 Accent 1"/>
+    <w:lsdException w:uiPriority="69" w:name="Medium Grid 3 Accent 1"/>
+    <w:lsdException w:uiPriority="70" w:name="Dark List Accent 1"/>
+    <w:lsdException w:uiPriority="71" w:name="Colorful Shading Accent 1"/>
+    <w:lsdException w:uiPriority="72" w:name="Colorful List Accent 1"/>
+    <w:lsdException w:uiPriority="73" w:name="Colorful Grid Accent 1"/>
+    <w:lsdException w:uiPriority="60" w:name="Light Shading Accent 2"/>
+    <w:lsdException w:uiPriority="61" w:name="Light List Accent 2"/>
+    <w:lsdException w:uiPriority="62" w:name="Light Grid Accent 2"/>
+    <w:lsdException w:uiPriority="63" w:name="Medium Shading 1 Accent 2"/>
+    <w:lsdException w:uiPriority="64" w:name="Medium Shading 2 Accent 2"/>
+    <w:lsdException w:uiPriority="65" w:name="Medium List 1 Accent 2"/>
+    <w:lsdException w:uiPriority="66" w:name="Medium List 2 Accent 2"/>
+    <w:lsdException w:uiPriority="67" w:name="Medium Grid 1 Accent 2"/>
+    <w:lsdException w:uiPriority="68" w:name="Medium Grid 2 Accent 2"/>
+    <w:lsdException w:uiPriority="69" w:name="Medium Grid 3 Accent 2"/>
+    <w:lsdException w:uiPriority="70" w:name="Dark List Accent 2"/>
+    <w:lsdException w:uiPriority="71" w:name="Colorful Shading Accent 2"/>
+    <w:lsdException w:uiPriority="72" w:name="Colorful List Accent 2"/>
+    <w:lsdException w:uiPriority="73" w:name="Colorful Grid Accent 2"/>
+    <w:lsdException w:uiPriority="60" w:name="Light Shading Accent 3"/>
+    <w:lsdException w:uiPriority="61" w:name="Light List Accent 3"/>
+    <w:lsdException w:uiPriority="62" w:name="Light Grid Accent 3"/>
+    <w:lsdException w:uiPriority="63" w:name="Medium Shading 1 Accent 3"/>
+    <w:lsdException w:uiPriority="64" w:name="Medium Shading 2 Accent 3"/>
+    <w:lsdException w:uiPriority="65" w:name="Medium List 1 Accent 3"/>
+    <w:lsdException w:uiPriority="66" w:name="Medium List 2 Accent 3"/>
+    <w:lsdException w:uiPriority="67" w:name="Medium Grid 1 Accent 3"/>
+    <w:lsdException w:uiPriority="68" w:name="Medium Grid 2 Accent 3"/>
+    <w:lsdException w:uiPriority="69" w:name="Medium Grid 3 Accent 3"/>
+    <w:lsdException w:uiPriority="70" w:name="Dark List Accent 3"/>
+    <w:lsdException w:uiPriority="71" w:name="Colorful Shading Accent 3"/>
+    <w:lsdException w:uiPriority="72" w:name="Colorful List Accent 3"/>
+    <w:lsdException w:uiPriority="73" w:name="Colorful Grid Accent 3"/>
+    <w:lsdException w:uiPriority="60" w:name="Light Shading Accent 4"/>
+    <w:lsdException w:uiPriority="61" w:name="Light List Accent 4"/>
+    <w:lsdException w:uiPriority="62" w:name="Light Grid Accent 4"/>
+    <w:lsdException w:uiPriority="63" w:name="Medium Shading 1 Accent 4"/>
+    <w:lsdException w:uiPriority="64" w:name="Medium Shading 2 Accent 4"/>
+    <w:lsdException w:uiPriority="65" w:name="Medium List 1 Accent 4"/>
+    <w:lsdException w:uiPriority="66" w:name="Medium List 2 Accent 4"/>
+    <w:lsdException w:uiPriority="67" w:name="Medium Grid 1 Accent 4"/>
+    <w:lsdException w:uiPriority="68" w:name="Medium Grid 2 Accent 4"/>
+    <w:lsdException w:uiPriority="69" w:name="Medium Grid 3 Accent 4"/>
+    <w:lsdException w:uiPriority="70" w:name="Dark List Accent 4"/>
+    <w:lsdException w:uiPriority="71" w:name="Colorful Shading Accent 4"/>
+    <w:lsdException w:uiPriority="72" w:name="Colorful List Accent 4"/>
+    <w:lsdException w:uiPriority="73" w:name="Colorful Grid Accent 4"/>
+    <w:lsdException w:uiPriority="60" w:name="Light Shading Accent 5"/>
+    <w:lsdException w:uiPriority="61" w:name="Light List Accent 5"/>
+    <w:lsdException w:uiPriority="62" w:name="Light Grid Accent 5"/>
+    <w:lsdException w:uiPriority="63" w:name="Medium Shading 1 Accent 5"/>
+    <w:lsdException w:uiPriority="64" w:name="Medium Shading 2 Accent 5"/>
+    <w:lsdException w:uiPriority="65" w:name="Medium List 1 Accent 5"/>
+    <w:lsdException w:uiPriority="66" w:name="Medium List 2 Accent 5"/>
+    <w:lsdException w:uiPriority="67" w:name="Medium Grid 1 Accent 5"/>
+    <w:lsdException w:uiPriority="68" w:name="Medium Grid 2 Accent 5"/>
+    <w:lsdException w:uiPriority="69" w:name="Medium Grid 3 Accent 5"/>
+    <w:lsdException w:uiPriority="70" w:name="Dark List Accent 5"/>
+    <w:lsdException w:uiPriority="71" w:name="Colorful Shading Accent 5"/>
+    <w:lsdException w:uiPriority="72" w:name="Colorful List Accent 5"/>
+    <w:lsdException w:uiPriority="73" w:name="Colorful Grid Accent 5"/>
+    <w:lsdException w:uiPriority="60" w:name="Light Shading Accent 6"/>
+    <w:lsdException w:uiPriority="61" w:name="Light List Accent 6"/>
+    <w:lsdException w:uiPriority="62" w:name="Light Grid Accent 6"/>
+    <w:lsdException w:uiPriority="63" w:name="Medium Shading 1 Accent 6"/>
+    <w:lsdException w:uiPriority="64" w:name="Medium Shading 2 Accent 6"/>
+    <w:lsdException w:uiPriority="65" w:name="Medium List 1 Accent 6"/>
+    <w:lsdException w:uiPriority="66" w:name="Medium List 2 Accent 6"/>
+    <w:lsdException w:uiPriority="67" w:name="Medium Grid 1 Accent 6"/>
+    <w:lsdException w:uiPriority="68" w:name="Medium Grid 2 Accent 6"/>
+    <w:lsdException w:uiPriority="69" w:name="Medium Grid 3 Accent 6"/>
+    <w:lsdException w:uiPriority="70" w:name="Dark List Accent 6"/>
+    <w:lsdException w:uiPriority="71" w:name="Colorful Shading Accent 6"/>
+    <w:lsdException w:uiPriority="72" w:name="Colorful List Accent 6"/>
+    <w:lsdException w:uiPriority="73" w:name="Colorful Grid Accent 6"/>
+    <w:lsdException w:qFormat="1" w:uiPriority="19" w:name="Subtle Emphasis"/>
+    <w:lsdException w:qFormat="1" w:uiPriority="21" w:name="Intense Emphasis"/>
+    <w:lsdException w:qFormat="1" w:uiPriority="31" w:name="Subtle Reference"/>
+    <w:lsdException w:qFormat="1" w:uiPriority="32" w:name="Intense Reference"/>
+    <w:lsdException w:qFormat="1" w:uiPriority="33" w:name="Book Title"/>
+    <w:lsdException w:semiHidden="1" w:uiPriority="37" w:unhideWhenUsed="1" w:name="Bibliography"/>
+    <w:lsdException w:qFormat="1" w:semiHidden="1" w:uiPriority="39" w:unhideWhenUsed="1" w:name="TOC Heading"/>
+    <w:lsdException w:uiPriority="41" w:name="Plain Table 1"/>
+    <w:lsdException w:uiPriority="42" w:name="Plain Table 2"/>
+    <w:lsdException w:uiPriority="43" w:name="Plain Table 3"/>
+    <w:lsdException w:uiPriority="44" w:name="Plain Table 4"/>
+    <w:lsdException w:uiPriority="45" w:name="Plain Table 5"/>
+    <w:lsdException w:uiPriority="40" w:name="Grid Table Light"/>
+    <w:lsdException w:uiPriority="46" w:name="Grid Table 1 Light"/>
+    <w:lsdException w:uiPriority="47" w:name="Grid Table 2"/>
+    <w:lsdException w:uiPriority="48" w:name="Grid Table 3"/>
+    <w:lsdException w:uiPriority="49" w:name="Grid Table 4"/>
+    <w:lsdException w:uiPriority="50" w:name="Grid Table 5 Dark"/>
+    <w:lsdException w:uiPriority="51" w:name="Grid Table 6 Colorful"/>
+    <w:lsdException w:uiPriority="52" w:name="Grid Table 7 Colorful"/>
+    <w:lsdException w:uiPriority="46" w:name="Grid Table 1 Light Accent 1"/>
+    <w:lsdException w:uiPriority="47" w:name="Grid Table 2 Accent 1"/>
+    <w:lsdException w:uiPriority="48" w:name="Grid Table 3 Accent 1"/>
+    <w:lsdException w:uiPriority="49" w:name="Grid Table 4 Accent 1"/>
+    <w:lsdException w:uiPriority="50" w:name="Grid Table 5 Dark Accent 1"/>
+    <w:lsdException w:uiPriority="51" w:name="Grid Table 6 Colorful Accent 1"/>
+    <w:lsdException w:uiPriority="52" w:name="Grid Table 7 Colorful Accent 1"/>
+    <w:lsdException w:uiPriority="46" w:name="Grid Table 1 Light Accent 2"/>
+    <w:lsdException w:uiPriority="47" w:name="Grid Table 2 Accent 2"/>
+    <w:lsdException w:uiPriority="48" w:name="Grid Table 3 Accent 2"/>
+    <w:lsdException w:uiPriority="49" w:name="Grid Table 4 Accent 2"/>
+    <w:lsdException w:uiPriority="50" w:name="Grid Table 5 Dark Accent 2"/>
+    <w:lsdException w:uiPriority="51" w:name="Grid Table 6 Colorful Accent 2"/>
+    <w:lsdException w:uiPriority="52" w:name="Grid Table 7 Colorful Accent 2"/>
+    <w:lsdException w:uiPriority="46" w:name="Grid Table 1 Light Accent 3"/>
+    <w:lsdException w:uiPriority="47" w:name="Grid Table 2 Accent 3"/>
+    <w:lsdException w:uiPriority="48" w:name="Grid Table 3 Accent 3"/>
+    <w:lsdException w:uiPriority="49" w:name="Grid Table 4 Accent 3"/>
+    <w:lsdException w:uiPriority="50" w:name="Grid Table 5 Dark Accent 3"/>
+    <w:lsdException w:uiPriority="51" w:name="Grid Table 6 Colorful Accent 3"/>
+    <w:lsdException w:uiPriority="52" w:name="Grid Table 7 Colorful Accent 3"/>
+    <w:lsdException w:uiPriority="46" w:name="Grid Table 1 Light Accent 4"/>
+    <w:lsdException w:uiPriority="47" w:name="Grid Table 2 Accent 4"/>
+    <w:lsdException w:uiPriority="48" w:name="Grid Table 3 Accent 4"/>
+    <w:lsdException w:uiPriority="49" w:name="Grid Table 4 Accent 4"/>
+    <w:lsdException w:uiPriority="50" w:name="Grid Table 5 Dark Accent 4"/>
+    <w:lsdException w:uiPriority="51" w:name="Grid Table 6 Colorful Accent 4"/>
+    <w:lsdException w:uiPriority="52" w:name="Grid Table 7 Colorful Accent 4"/>
+    <w:lsdException w:uiPriority="46" w:name="Grid Table 1 Light Accent 5"/>
+    <w:lsdException w:uiPriority="47" w:name="Grid Table 2 Accent 5"/>
+    <w:lsdException w:uiPriority="48" w:name="Grid Table 3 Accent 5"/>
+    <w:lsdException w:uiPriority="49" w:name="Grid Table 4 Accent 5"/>
+    <w:lsdException w:uiPriority="50" w:name="Grid Table 5 Dark Accent 5"/>
+    <w:lsdException w:uiPriority="51" w:name="Grid Table 6 Colorful Accent 5"/>
+    <w:lsdException w:uiPriority="52" w:name="Grid Table 7 Colorful Accent 5"/>
+    <w:lsdException w:uiPriority="46" w:name="Grid Table 1 Light Accent 6"/>
+    <w:lsdException w:uiPriority="47" w:name="Grid Table 2 Accent 6"/>
+    <w:lsdException w:uiPriority="48" w:name="Grid Table 3 Accent 6"/>
+    <w:lsdException w:uiPriority="49" w:name="Grid Table 4 Accent 6"/>
+    <w:lsdException w:uiPriority="50" w:name="Grid Table 5 Dark Accent 6"/>
+    <w:lsdException w:uiPriority="51" w:name="Grid Table 6 Colorful Accent 6"/>
+    <w:lsdException w:uiPriority="52" w:name="Grid Table 7 Colorful Accent 6"/>
+    <w:lsdException w:uiPriority="46" w:name="List Table 1 Light"/>
+    <w:lsdException w:uiPriority="47" w:name="List Table 2"/>
+    <w:lsdException w:uiPriority="48" w:name="List Table 3"/>
+    <w:lsdException w:uiPriority="49" w:name="List Table 4"/>
+    <w:lsdException w:uiPriority="50" w:name="List Table 5 Dark"/>
+    <w:lsdException w:uiPriority="51" w:name="List Table 6 Colorful"/>
+    <w:lsdException w:uiPriority="52" w:name="List Table 7 Colorful"/>
+    <w:lsdException w:uiPriority="46" w:name="List Table 1 Light Accent 1"/>
+    <w:lsdException w:uiPriority="47" w:name="List Table 2 Accent 1"/>
+    <w:lsdException w:uiPriority="48" w:name="List Table 3 Accent 1"/>
+    <w:lsdException w:uiPriority="49" w:name="List Table 4 Accent 1"/>
+    <w:lsdException w:uiPriority="50" w:name="List Table 5 Dark Accent 1"/>
+    <w:lsdException w:uiPriority="51" w:name="List Table 6 Colorful Accent 1"/>
+    <w:lsdException w:uiPriority="52" w:name="List Table 7 Colorful Accent 1"/>
+    <w:lsdException w:uiPriority="46" w:name="List Table 1 Light Accent 2"/>
+    <w:lsdException w:uiPriority="47" w:name="List Table 2 Accent 2"/>
+    <w:lsdException w:uiPriority="48" w:name="List Table 3 Accent 2"/>
+    <w:lsdException w:uiPriority="49" w:name="List Table 4 Accent 2"/>
+    <w:lsdException w:uiPriority="50" w:name="List Table 5 Dark Accent 2"/>
+    <w:lsdException w:uiPriority="51" w:name="List Table 6 Colorful Accent 2"/>
+    <w:lsdException w:uiPriority="52" w:name="List Table 7 Colorful Accent 2"/>
+    <w:lsdException w:uiPriority="46" w:name="List Table 1 Light Accent 3"/>
+    <w:lsdException w:uiPriority="47" w:name="List Table 2 Accent 3"/>
+    <w:lsdException w:uiPriority="48" w:name="List Table 3 Accent 3"/>
+    <w:lsdException w:uiPriority="49" w:name="List Table 4 Accent 3"/>
+    <w:lsdException w:uiPriority="50" w:name="List Table 5 Dark Accent 3"/>
+    <w:lsdException w:uiPriority="51" w:name="List Table 6 Colorful Accent 3"/>
+    <w:lsdException w:uiPriority="52" w:name="List Table 7 Colorful Accent 3"/>
+    <w:lsdException w:uiPriority="46" w:name="List Table 1 Light Accent 4"/>
+    <w:lsdException w:uiPriority="47" w:name="List Table 2 Accent 4"/>
+    <w:lsdException w:uiPriority="48" w:name="List Table 3 Accent 4"/>
+    <w:lsdException w:uiPriority="49" w:name="List Table 4 Accent 4"/>
+    <w:lsdException w:uiPriority="50" w:name="List Table 5 Dark Accent 4"/>
+    <w:lsdException w:uiPriority="51" w:name="List Table 6 Colorful Accent 4"/>
+    <w:lsdException w:uiPriority="52" w:name="List Table 7 Colorful Accent 4"/>
+    <w:lsdException w:uiPriority="46" w:name="List Table 1 Light Accent 5"/>
+    <w:lsdException w:uiPriority="47" w:name="List Table 2 Accent 5"/>
+    <w:lsdException w:uiPriority="48" w:name="List Table 3 Accent 5"/>
+    <w:lsdException w:uiPriority="49" w:name="List Table 4 Accent 5"/>
+    <w:lsdException w:uiPriority="50" w:name="List Table 5 Dark Accent 5"/>
+    <w:lsdException w:uiPriority="51" w:name="List Table 6 Colorful Accent 5"/>
+    <w:lsdException w:uiPriority="52" w:name="List Table 7 Colorful Accent 5"/>
+    <w:lsdException w:uiPriority="46" w:name="List Table 1 Light Accent 6"/>
+    <w:lsdException w:uiPriority="47" w:name="List Table 2 Accent 6"/>
+    <w:lsdException w:uiPriority="48" w:name="List Table 3 Accent 6"/>
+    <w:lsdException w:uiPriority="49" w:name="List Table 4 Accent 6"/>
+    <w:lsdException w:uiPriority="50" w:name="List Table 5 Dark Accent 6"/>
+    <w:lsdException w:uiPriority="51" w:name="List Table 6 Colorful Accent 6"/>
+    <w:lsdException w:uiPriority="52" w:name="List Table 7 Colorful Accent 6"/>
   </w:latentStyles>
   <w:style w:type="paragraph" w:styleId="Normal" w:default="1">
     <w:name w:val="Normal"/>
@@ -1827,11 +1974,11 @@
       <w:widowControl/>
       <w:suppressAutoHyphens w:val="true"/>
       <w:bidi w:val="0"/>
-      <w:spacing w:lineRule="auto" w:line="276" w:before="0" w:after="14"/>
+      <w:spacing w:before="0" w:after="14" w:lineRule="auto" w:line="276"/>
       <w:jc w:val="left"/>
     </w:pPr>
     <w:rPr>
-      <w:rFonts w:ascii="Calibri" w:hAnsi="Calibri" w:eastAsia="Droid Sans Fallback" w:cs=""/>
+      <w:rFonts w:ascii="Calibri" w:hAnsi="Calibri" w:eastAsia="Droid Sans Fallback" w:cs="Times New Roman"/>
       <w:color w:val="00000A"/>
       <w:sz w:val="22"/>
       <w:szCs w:val="28"/>
@@ -1845,12 +1992,12 @@
     <w:unhideWhenUsed/>
     <w:rPr/>
   </w:style>
-  <w:style w:type="character" w:styleId="BalloonTextChar" w:customStyle="1">
-    <w:name w:val="Balloon Text Char"/>
+  <w:style w:type="character" w:styleId="Style14" w:customStyle="1">
+    <w:name w:val="ข้อความบอลลูน อักขระ"/>
     <w:uiPriority w:val="99"/>
     <w:qFormat/>
     <w:semiHidden/>
-    <w:link w:val="BalloonText"/>
+    <w:link w:val="a4"/>
     <w:rsid w:val="00d25403"/>
     <w:basedOn w:val="DefaultParagraphFont"/>
     <w:rPr>
@@ -1897,7 +2044,7 @@
       <w:szCs w:val="43"/>
     </w:rPr>
   </w:style>
-  <w:style w:type="character" w:styleId="InternetLink">
+  <w:style w:type="character" w:styleId="InternetLink" w:customStyle="1">
     <w:name w:val="Internet Link"/>
     <w:rPr>
       <w:color w:val="000080"/>
@@ -1905,29 +2052,36 @@
       <w:lang w:val="zxx" w:eastAsia="zxx" w:bidi="zxx"/>
     </w:rPr>
   </w:style>
-  <w:style w:type="character" w:styleId="ListLabel4">
+  <w:style w:type="character" w:styleId="ListLabel4" w:customStyle="1">
     <w:name w:val="ListLabel 4"/>
     <w:rPr>
       <w:sz w:val="4"/>
       <w:szCs w:val="5"/>
     </w:rPr>
   </w:style>
-  <w:style w:type="character" w:styleId="ListLabel5">
+  <w:style w:type="character" w:styleId="ListLabel5" w:customStyle="1">
     <w:name w:val="ListLabel 5"/>
     <w:rPr>
       <w:sz w:val="4"/>
       <w:szCs w:val="5"/>
     </w:rPr>
   </w:style>
-  <w:style w:type="character" w:styleId="ListLabel6">
+  <w:style w:type="character" w:styleId="ListLabel6" w:customStyle="1">
     <w:name w:val="ListLabel 6"/>
     <w:rPr>
       <w:sz w:val="4"/>
       <w:szCs w:val="5"/>
     </w:rPr>
   </w:style>
-  <w:style w:type="character" w:styleId="ListLabel7">
+  <w:style w:type="character" w:styleId="ListLabel7" w:customStyle="1">
     <w:name w:val="ListLabel 7"/>
+    <w:rPr>
+      <w:sz w:val="4"/>
+      <w:szCs w:val="5"/>
+    </w:rPr>
+  </w:style>
+  <w:style w:type="character" w:styleId="ListLabel8">
+    <w:name w:val="ListLabel 8"/>
     <w:rPr>
       <w:sz w:val="4"/>
       <w:szCs w:val="5"/>
@@ -2025,7 +2179,7 @@
     <w:qFormat/>
     <w:semiHidden/>
     <w:unhideWhenUsed/>
-    <w:link w:val="BalloonTextChar"/>
+    <w:link w:val="a3"/>
     <w:rsid w:val="00d25403"/>
     <w:basedOn w:val="Normal"/>
     <w:pPr>
@@ -2037,7 +2191,7 @@
       <w:szCs w:val="20"/>
     </w:rPr>
   </w:style>
-  <w:style w:type="paragraph" w:styleId="PreformattedText">
+  <w:style w:type="paragraph" w:styleId="PreformattedText" w:customStyle="1">
     <w:name w:val="Preformatted Text"/>
     <w:basedOn w:val="Normal"/>
     <w:pPr/>
@@ -2049,7 +2203,7 @@
     <w:semiHidden/>
     <w:unhideWhenUsed/>
   </w:style>
-  <w:style w:type="table" w:default="1" w:styleId="TableNormal">
+  <w:style w:type="table" w:default="1" w:styleId="a1">
     <w:name w:val="Normal Table"/>
     <w:uiPriority w:val="99"/>
     <w:semiHidden/>

</xml_diff>

<commit_message>
*Change to FCF new location
</commit_message>
<xml_diff>
--- a/docx templates/activities template.docx
+++ b/docx templates/activities template.docx
@@ -380,11 +380,9 @@
         <w:spacing w:lineRule="auto" w:line="240"/>
         <w:ind w:left="540" w:right="0" w:hanging="0"/>
         <w:rPr>
-          <w:rFonts w:ascii="Angsana New" w:hAnsi="Angsana New" w:cs="Angsana New"/>
-          <w:b/>
-          <w:b/>
-          <w:bCs/>
-          <w:sz w:val="32"/>
+          <w:rFonts w:cs="Angsana New" w:ascii="Angsana New" w:hAnsi="Angsana New"/>
+          <w:b/>
+          <w:bCs/>
           <w:sz w:val="32"/>
           <w:szCs w:val="32"/>
         </w:rPr>
@@ -418,29 +416,7 @@
           <w:sz w:val="32"/>
           <w:szCs w:val="32"/>
         </w:rPr>
-        <w:t xml:space="preserve">178/453 </w:t>
-      </w:r>
-      <w:r>
-        <w:rPr>
-          <w:rFonts w:ascii="Angsana New" w:hAnsi="Angsana New" w:cs="Angsana New"/>
-          <w:b/>
-          <w:b/>
-          <w:bCs/>
-          <w:sz w:val="32"/>
-          <w:sz w:val="32"/>
-          <w:szCs w:val="32"/>
-        </w:rPr>
-        <w:t xml:space="preserve">หมู่บ้านเวิล์ดคลับแลนด์ ซอย </w:t>
-      </w:r>
-      <w:r>
-        <w:rPr>
-          <w:rFonts w:cs="Angsana New" w:ascii="Angsana New" w:hAnsi="Angsana New"/>
-          <w:b/>
-          <w:bCs/>
-          <w:sz w:val="32"/>
-          <w:szCs w:val="32"/>
-        </w:rPr>
-        <w:t xml:space="preserve">11 </w:t>
+        <w:t xml:space="preserve">397/2 </w:t>
       </w:r>
       <w:r>
         <w:rPr>
@@ -496,36 +472,7 @@
           <w:sz w:val="32"/>
           <w:szCs w:val="32"/>
         </w:rPr>
-        <w:t>หนองควาย</w:t>
-      </w:r>
-    </w:p>
-    <w:p>
-      <w:pPr>
-        <w:pStyle w:val="ListParagraph"/>
-        <w:tabs>
-          <w:tab w:val="left" w:pos="540" w:leader="none"/>
-        </w:tabs>
-        <w:spacing w:lineRule="auto" w:line="240"/>
-        <w:ind w:left="540" w:right="0" w:hanging="0"/>
-        <w:rPr>
-          <w:rFonts w:cs="Angsana New" w:ascii="Angsana New" w:hAnsi="Angsana New"/>
-          <w:b/>
-          <w:bCs/>
-          <w:sz w:val="32"/>
-          <w:szCs w:val="32"/>
-        </w:rPr>
-      </w:pPr>
-      <w:r>
-        <w:rPr>
-          <w:rFonts w:ascii="Angsana New" w:hAnsi="Angsana New" w:cs="Angsana New"/>
-          <w:b/>
-          <w:b/>
-          <w:bCs/>
-          <w:sz w:val="32"/>
-          <w:sz w:val="32"/>
-          <w:szCs w:val="32"/>
-        </w:rPr>
-        <w:t>อ</w:t>
+        <w:t>แม่เหียะ อ</w:t>
       </w:r>
       <w:r>
         <w:rPr>
@@ -547,7 +494,7 @@
           <w:sz w:val="32"/>
           <w:szCs w:val="32"/>
         </w:rPr>
-        <w:t>หางดง จ</w:t>
+        <w:t>เมือง จ</w:t>
       </w:r>
       <w:r>
         <w:rPr>
@@ -579,7 +526,7 @@
           <w:sz w:val="32"/>
           <w:szCs w:val="32"/>
         </w:rPr>
-        <w:t>50300</w:t>
+        <w:t>50100</w:t>
       </w:r>
     </w:p>
     <w:p>
@@ -1597,160 +1544,160 @@
   <w:latentStyles w:count="371" w:defQFormat="0" w:defUnhideWhenUsed="0" w:defSemiHidden="0" w:defUIPriority="99" w:defLockedState="0">
     <w:lsdException w:qFormat="1" w:uiPriority="0" w:name="Normal"/>
     <w:lsdException w:qFormat="1" w:uiPriority="9" w:name="heading 1"/>
-    <w:lsdException w:qFormat="1" w:semiHidden="1" w:uiPriority="9" w:unhideWhenUsed="1" w:name="heading 2"/>
-    <w:lsdException w:qFormat="1" w:semiHidden="1" w:uiPriority="9" w:unhideWhenUsed="1" w:name="heading 3"/>
-    <w:lsdException w:qFormat="1" w:semiHidden="1" w:uiPriority="9" w:unhideWhenUsed="1" w:name="heading 4"/>
-    <w:lsdException w:qFormat="1" w:semiHidden="1" w:uiPriority="9" w:unhideWhenUsed="1" w:name="heading 5"/>
-    <w:lsdException w:qFormat="1" w:semiHidden="1" w:uiPriority="9" w:unhideWhenUsed="1" w:name="heading 6"/>
-    <w:lsdException w:qFormat="1" w:semiHidden="1" w:uiPriority="9" w:unhideWhenUsed="1" w:name="heading 7"/>
-    <w:lsdException w:qFormat="1" w:semiHidden="1" w:uiPriority="9" w:unhideWhenUsed="1" w:name="heading 8"/>
-    <w:lsdException w:qFormat="1" w:semiHidden="1" w:uiPriority="9" w:unhideWhenUsed="1" w:name="heading 9"/>
-    <w:lsdException w:semiHidden="1" w:unhideWhenUsed="1" w:name="index 1"/>
-    <w:lsdException w:semiHidden="1" w:unhideWhenUsed="1" w:name="index 2"/>
-    <w:lsdException w:semiHidden="1" w:unhideWhenUsed="1" w:name="index 3"/>
-    <w:lsdException w:semiHidden="1" w:unhideWhenUsed="1" w:name="index 4"/>
-    <w:lsdException w:semiHidden="1" w:unhideWhenUsed="1" w:name="index 5"/>
-    <w:lsdException w:semiHidden="1" w:unhideWhenUsed="1" w:name="index 6"/>
-    <w:lsdException w:semiHidden="1" w:unhideWhenUsed="1" w:name="index 7"/>
-    <w:lsdException w:semiHidden="1" w:unhideWhenUsed="1" w:name="index 8"/>
-    <w:lsdException w:semiHidden="1" w:unhideWhenUsed="1" w:name="index 9"/>
-    <w:lsdException w:semiHidden="1" w:uiPriority="39" w:unhideWhenUsed="1" w:name="toc 1"/>
-    <w:lsdException w:semiHidden="1" w:uiPriority="39" w:unhideWhenUsed="1" w:name="toc 2"/>
-    <w:lsdException w:semiHidden="1" w:uiPriority="39" w:unhideWhenUsed="1" w:name="toc 3"/>
-    <w:lsdException w:semiHidden="1" w:uiPriority="39" w:unhideWhenUsed="1" w:name="toc 4"/>
-    <w:lsdException w:semiHidden="1" w:uiPriority="39" w:unhideWhenUsed="1" w:name="toc 5"/>
-    <w:lsdException w:semiHidden="1" w:uiPriority="39" w:unhideWhenUsed="1" w:name="toc 6"/>
-    <w:lsdException w:semiHidden="1" w:uiPriority="39" w:unhideWhenUsed="1" w:name="toc 7"/>
-    <w:lsdException w:semiHidden="1" w:uiPriority="39" w:unhideWhenUsed="1" w:name="toc 8"/>
-    <w:lsdException w:semiHidden="1" w:uiPriority="39" w:unhideWhenUsed="1" w:name="toc 9"/>
-    <w:lsdException w:semiHidden="1" w:unhideWhenUsed="1" w:name="Normal Indent"/>
-    <w:lsdException w:semiHidden="1" w:unhideWhenUsed="1" w:name="footnote text"/>
-    <w:lsdException w:semiHidden="1" w:unhideWhenUsed="1" w:name="annotation text"/>
-    <w:lsdException w:semiHidden="1" w:unhideWhenUsed="1" w:name="header"/>
-    <w:lsdException w:semiHidden="1" w:unhideWhenUsed="1" w:name="footer"/>
-    <w:lsdException w:semiHidden="1" w:unhideWhenUsed="1" w:name="index heading"/>
-    <w:lsdException w:qFormat="1" w:semiHidden="1" w:uiPriority="35" w:unhideWhenUsed="1" w:name="caption"/>
-    <w:lsdException w:semiHidden="1" w:unhideWhenUsed="1" w:name="table of figures"/>
-    <w:lsdException w:semiHidden="1" w:unhideWhenUsed="1" w:name="envelope address"/>
-    <w:lsdException w:semiHidden="1" w:unhideWhenUsed="1" w:name="envelope return"/>
-    <w:lsdException w:semiHidden="1" w:unhideWhenUsed="1" w:name="footnote reference"/>
-    <w:lsdException w:semiHidden="1" w:unhideWhenUsed="1" w:name="annotation reference"/>
-    <w:lsdException w:semiHidden="1" w:unhideWhenUsed="1" w:name="line number"/>
-    <w:lsdException w:semiHidden="1" w:unhideWhenUsed="1" w:name="page number"/>
-    <w:lsdException w:semiHidden="1" w:unhideWhenUsed="1" w:name="endnote reference"/>
-    <w:lsdException w:semiHidden="1" w:unhideWhenUsed="1" w:name="endnote text"/>
-    <w:lsdException w:semiHidden="1" w:unhideWhenUsed="1" w:name="table of authorities"/>
-    <w:lsdException w:semiHidden="1" w:unhideWhenUsed="1" w:name="macro"/>
-    <w:lsdException w:semiHidden="1" w:unhideWhenUsed="1" w:name="toa heading"/>
-    <w:lsdException w:semiHidden="1" w:unhideWhenUsed="1" w:name="List"/>
-    <w:lsdException w:semiHidden="1" w:unhideWhenUsed="1" w:name="List Bullet"/>
-    <w:lsdException w:semiHidden="1" w:unhideWhenUsed="1" w:name="List Number"/>
-    <w:lsdException w:semiHidden="1" w:unhideWhenUsed="1" w:name="List 2"/>
-    <w:lsdException w:semiHidden="1" w:unhideWhenUsed="1" w:name="List 3"/>
-    <w:lsdException w:semiHidden="1" w:unhideWhenUsed="1" w:name="List 4"/>
-    <w:lsdException w:semiHidden="1" w:unhideWhenUsed="1" w:name="List 5"/>
-    <w:lsdException w:semiHidden="1" w:unhideWhenUsed="1" w:name="List Bullet 2"/>
-    <w:lsdException w:semiHidden="1" w:unhideWhenUsed="1" w:name="List Bullet 3"/>
-    <w:lsdException w:semiHidden="1" w:unhideWhenUsed="1" w:name="List Bullet 4"/>
-    <w:lsdException w:semiHidden="1" w:unhideWhenUsed="1" w:name="List Bullet 5"/>
-    <w:lsdException w:semiHidden="1" w:unhideWhenUsed="1" w:name="List Number 2"/>
-    <w:lsdException w:semiHidden="1" w:unhideWhenUsed="1" w:name="List Number 3"/>
-    <w:lsdException w:semiHidden="1" w:unhideWhenUsed="1" w:name="List Number 4"/>
-    <w:lsdException w:semiHidden="1" w:unhideWhenUsed="1" w:name="List Number 5"/>
+    <w:lsdException w:unhideWhenUsed="1" w:semiHidden="1" w:qFormat="1" w:uiPriority="9" w:name="heading 2"/>
+    <w:lsdException w:unhideWhenUsed="1" w:semiHidden="1" w:qFormat="1" w:uiPriority="9" w:name="heading 3"/>
+    <w:lsdException w:unhideWhenUsed="1" w:semiHidden="1" w:qFormat="1" w:uiPriority="9" w:name="heading 4"/>
+    <w:lsdException w:unhideWhenUsed="1" w:semiHidden="1" w:qFormat="1" w:uiPriority="9" w:name="heading 5"/>
+    <w:lsdException w:unhideWhenUsed="1" w:semiHidden="1" w:qFormat="1" w:uiPriority="9" w:name="heading 6"/>
+    <w:lsdException w:unhideWhenUsed="1" w:semiHidden="1" w:qFormat="1" w:uiPriority="9" w:name="heading 7"/>
+    <w:lsdException w:unhideWhenUsed="1" w:semiHidden="1" w:qFormat="1" w:uiPriority="9" w:name="heading 8"/>
+    <w:lsdException w:unhideWhenUsed="1" w:semiHidden="1" w:qFormat="1" w:uiPriority="9" w:name="heading 9"/>
+    <w:lsdException w:unhideWhenUsed="1" w:semiHidden="1" w:name="index 1"/>
+    <w:lsdException w:unhideWhenUsed="1" w:semiHidden="1" w:name="index 2"/>
+    <w:lsdException w:unhideWhenUsed="1" w:semiHidden="1" w:name="index 3"/>
+    <w:lsdException w:unhideWhenUsed="1" w:semiHidden="1" w:name="index 4"/>
+    <w:lsdException w:unhideWhenUsed="1" w:semiHidden="1" w:name="index 5"/>
+    <w:lsdException w:unhideWhenUsed="1" w:semiHidden="1" w:name="index 6"/>
+    <w:lsdException w:unhideWhenUsed="1" w:semiHidden="1" w:name="index 7"/>
+    <w:lsdException w:unhideWhenUsed="1" w:semiHidden="1" w:name="index 8"/>
+    <w:lsdException w:unhideWhenUsed="1" w:semiHidden="1" w:name="index 9"/>
+    <w:lsdException w:unhideWhenUsed="1" w:semiHidden="1" w:uiPriority="39" w:name="toc 1"/>
+    <w:lsdException w:unhideWhenUsed="1" w:semiHidden="1" w:uiPriority="39" w:name="toc 2"/>
+    <w:lsdException w:unhideWhenUsed="1" w:semiHidden="1" w:uiPriority="39" w:name="toc 3"/>
+    <w:lsdException w:unhideWhenUsed="1" w:semiHidden="1" w:uiPriority="39" w:name="toc 4"/>
+    <w:lsdException w:unhideWhenUsed="1" w:semiHidden="1" w:uiPriority="39" w:name="toc 5"/>
+    <w:lsdException w:unhideWhenUsed="1" w:semiHidden="1" w:uiPriority="39" w:name="toc 6"/>
+    <w:lsdException w:unhideWhenUsed="1" w:semiHidden="1" w:uiPriority="39" w:name="toc 7"/>
+    <w:lsdException w:unhideWhenUsed="1" w:semiHidden="1" w:uiPriority="39" w:name="toc 8"/>
+    <w:lsdException w:unhideWhenUsed="1" w:semiHidden="1" w:uiPriority="39" w:name="toc 9"/>
+    <w:lsdException w:unhideWhenUsed="1" w:semiHidden="1" w:name="Normal Indent"/>
+    <w:lsdException w:unhideWhenUsed="1" w:semiHidden="1" w:name="footnote text"/>
+    <w:lsdException w:unhideWhenUsed="1" w:semiHidden="1" w:name="annotation text"/>
+    <w:lsdException w:unhideWhenUsed="1" w:semiHidden="1" w:name="header"/>
+    <w:lsdException w:unhideWhenUsed="1" w:semiHidden="1" w:name="footer"/>
+    <w:lsdException w:unhideWhenUsed="1" w:semiHidden="1" w:name="index heading"/>
+    <w:lsdException w:unhideWhenUsed="1" w:semiHidden="1" w:qFormat="1" w:uiPriority="35" w:name="caption"/>
+    <w:lsdException w:unhideWhenUsed="1" w:semiHidden="1" w:name="table of figures"/>
+    <w:lsdException w:unhideWhenUsed="1" w:semiHidden="1" w:name="envelope address"/>
+    <w:lsdException w:unhideWhenUsed="1" w:semiHidden="1" w:name="envelope return"/>
+    <w:lsdException w:unhideWhenUsed="1" w:semiHidden="1" w:name="footnote reference"/>
+    <w:lsdException w:unhideWhenUsed="1" w:semiHidden="1" w:name="annotation reference"/>
+    <w:lsdException w:unhideWhenUsed="1" w:semiHidden="1" w:name="line number"/>
+    <w:lsdException w:unhideWhenUsed="1" w:semiHidden="1" w:name="page number"/>
+    <w:lsdException w:unhideWhenUsed="1" w:semiHidden="1" w:name="endnote reference"/>
+    <w:lsdException w:unhideWhenUsed="1" w:semiHidden="1" w:name="endnote text"/>
+    <w:lsdException w:unhideWhenUsed="1" w:semiHidden="1" w:name="table of authorities"/>
+    <w:lsdException w:unhideWhenUsed="1" w:semiHidden="1" w:name="macro"/>
+    <w:lsdException w:unhideWhenUsed="1" w:semiHidden="1" w:name="toa heading"/>
+    <w:lsdException w:unhideWhenUsed="1" w:semiHidden="1" w:name="List"/>
+    <w:lsdException w:unhideWhenUsed="1" w:semiHidden="1" w:name="List Bullet"/>
+    <w:lsdException w:unhideWhenUsed="1" w:semiHidden="1" w:name="List Number"/>
+    <w:lsdException w:unhideWhenUsed="1" w:semiHidden="1" w:name="List 2"/>
+    <w:lsdException w:unhideWhenUsed="1" w:semiHidden="1" w:name="List 3"/>
+    <w:lsdException w:unhideWhenUsed="1" w:semiHidden="1" w:name="List 4"/>
+    <w:lsdException w:unhideWhenUsed="1" w:semiHidden="1" w:name="List 5"/>
+    <w:lsdException w:unhideWhenUsed="1" w:semiHidden="1" w:name="List Bullet 2"/>
+    <w:lsdException w:unhideWhenUsed="1" w:semiHidden="1" w:name="List Bullet 3"/>
+    <w:lsdException w:unhideWhenUsed="1" w:semiHidden="1" w:name="List Bullet 4"/>
+    <w:lsdException w:unhideWhenUsed="1" w:semiHidden="1" w:name="List Bullet 5"/>
+    <w:lsdException w:unhideWhenUsed="1" w:semiHidden="1" w:name="List Number 2"/>
+    <w:lsdException w:unhideWhenUsed="1" w:semiHidden="1" w:name="List Number 3"/>
+    <w:lsdException w:unhideWhenUsed="1" w:semiHidden="1" w:name="List Number 4"/>
+    <w:lsdException w:unhideWhenUsed="1" w:semiHidden="1" w:name="List Number 5"/>
     <w:lsdException w:qFormat="1" w:uiPriority="10" w:name="Title"/>
-    <w:lsdException w:semiHidden="1" w:unhideWhenUsed="1" w:name="Closing"/>
-    <w:lsdException w:semiHidden="1" w:unhideWhenUsed="1" w:name="Signature"/>
-    <w:lsdException w:semiHidden="1" w:uiPriority="1" w:unhideWhenUsed="1" w:name="Default Paragraph Font"/>
-    <w:lsdException w:semiHidden="1" w:unhideWhenUsed="1" w:name="Body Text"/>
-    <w:lsdException w:semiHidden="1" w:unhideWhenUsed="1" w:name="Body Text Indent"/>
-    <w:lsdException w:semiHidden="1" w:unhideWhenUsed="1" w:name="List Continue"/>
-    <w:lsdException w:semiHidden="1" w:unhideWhenUsed="1" w:name="List Continue 2"/>
-    <w:lsdException w:semiHidden="1" w:unhideWhenUsed="1" w:name="List Continue 3"/>
-    <w:lsdException w:semiHidden="1" w:unhideWhenUsed="1" w:name="List Continue 4"/>
-    <w:lsdException w:semiHidden="1" w:unhideWhenUsed="1" w:name="List Continue 5"/>
-    <w:lsdException w:semiHidden="1" w:unhideWhenUsed="1" w:name="Message Header"/>
+    <w:lsdException w:unhideWhenUsed="1" w:semiHidden="1" w:name="Closing"/>
+    <w:lsdException w:unhideWhenUsed="1" w:semiHidden="1" w:name="Signature"/>
+    <w:lsdException w:unhideWhenUsed="1" w:semiHidden="1" w:uiPriority="1" w:name="Default Paragraph Font"/>
+    <w:lsdException w:unhideWhenUsed="1" w:semiHidden="1" w:name="Body Text"/>
+    <w:lsdException w:unhideWhenUsed="1" w:semiHidden="1" w:name="Body Text Indent"/>
+    <w:lsdException w:unhideWhenUsed="1" w:semiHidden="1" w:name="List Continue"/>
+    <w:lsdException w:unhideWhenUsed="1" w:semiHidden="1" w:name="List Continue 2"/>
+    <w:lsdException w:unhideWhenUsed="1" w:semiHidden="1" w:name="List Continue 3"/>
+    <w:lsdException w:unhideWhenUsed="1" w:semiHidden="1" w:name="List Continue 4"/>
+    <w:lsdException w:unhideWhenUsed="1" w:semiHidden="1" w:name="List Continue 5"/>
+    <w:lsdException w:unhideWhenUsed="1" w:semiHidden="1" w:name="Message Header"/>
     <w:lsdException w:qFormat="1" w:uiPriority="11" w:name="Subtitle"/>
-    <w:lsdException w:semiHidden="1" w:unhideWhenUsed="1" w:name="Salutation"/>
-    <w:lsdException w:semiHidden="1" w:unhideWhenUsed="1" w:name="Date"/>
-    <w:lsdException w:semiHidden="1" w:unhideWhenUsed="1" w:name="Body Text First Indent"/>
-    <w:lsdException w:semiHidden="1" w:unhideWhenUsed="1" w:name="Body Text First Indent 2"/>
-    <w:lsdException w:semiHidden="1" w:unhideWhenUsed="1" w:name="Note Heading"/>
-    <w:lsdException w:semiHidden="1" w:unhideWhenUsed="1" w:name="Body Text 2"/>
-    <w:lsdException w:semiHidden="1" w:unhideWhenUsed="1" w:name="Body Text 3"/>
-    <w:lsdException w:semiHidden="1" w:unhideWhenUsed="1" w:name="Body Text Indent 2"/>
-    <w:lsdException w:semiHidden="1" w:unhideWhenUsed="1" w:name="Body Text Indent 3"/>
-    <w:lsdException w:semiHidden="1" w:unhideWhenUsed="1" w:name="Block Text"/>
-    <w:lsdException w:semiHidden="1" w:unhideWhenUsed="1" w:name="Hyperlink"/>
-    <w:lsdException w:semiHidden="1" w:unhideWhenUsed="1" w:name="FollowedHyperlink"/>
+    <w:lsdException w:unhideWhenUsed="1" w:semiHidden="1" w:name="Salutation"/>
+    <w:lsdException w:unhideWhenUsed="1" w:semiHidden="1" w:name="Date"/>
+    <w:lsdException w:unhideWhenUsed="1" w:semiHidden="1" w:name="Body Text First Indent"/>
+    <w:lsdException w:unhideWhenUsed="1" w:semiHidden="1" w:name="Body Text First Indent 2"/>
+    <w:lsdException w:unhideWhenUsed="1" w:semiHidden="1" w:name="Note Heading"/>
+    <w:lsdException w:unhideWhenUsed="1" w:semiHidden="1" w:name="Body Text 2"/>
+    <w:lsdException w:unhideWhenUsed="1" w:semiHidden="1" w:name="Body Text 3"/>
+    <w:lsdException w:unhideWhenUsed="1" w:semiHidden="1" w:name="Body Text Indent 2"/>
+    <w:lsdException w:unhideWhenUsed="1" w:semiHidden="1" w:name="Body Text Indent 3"/>
+    <w:lsdException w:unhideWhenUsed="1" w:semiHidden="1" w:name="Block Text"/>
+    <w:lsdException w:unhideWhenUsed="1" w:semiHidden="1" w:name="Hyperlink"/>
+    <w:lsdException w:unhideWhenUsed="1" w:semiHidden="1" w:name="FollowedHyperlink"/>
     <w:lsdException w:qFormat="1" w:uiPriority="22" w:name="Strong"/>
     <w:lsdException w:qFormat="1" w:uiPriority="20" w:name="Emphasis"/>
-    <w:lsdException w:semiHidden="1" w:unhideWhenUsed="1" w:name="Document Map"/>
-    <w:lsdException w:semiHidden="1" w:unhideWhenUsed="1" w:name="Plain Text"/>
-    <w:lsdException w:semiHidden="1" w:unhideWhenUsed="1" w:name="E-mail Signature"/>
-    <w:lsdException w:semiHidden="1" w:unhideWhenUsed="1" w:name="HTML Top of Form"/>
-    <w:lsdException w:semiHidden="1" w:unhideWhenUsed="1" w:name="HTML Bottom of Form"/>
-    <w:lsdException w:semiHidden="1" w:unhideWhenUsed="1" w:name="Normal (Web)"/>
-    <w:lsdException w:semiHidden="1" w:unhideWhenUsed="1" w:name="HTML Acronym"/>
-    <w:lsdException w:semiHidden="1" w:unhideWhenUsed="1" w:name="HTML Address"/>
-    <w:lsdException w:semiHidden="1" w:unhideWhenUsed="1" w:name="HTML Cite"/>
-    <w:lsdException w:semiHidden="1" w:unhideWhenUsed="1" w:name="HTML Code"/>
-    <w:lsdException w:semiHidden="1" w:unhideWhenUsed="1" w:name="HTML Definition"/>
-    <w:lsdException w:semiHidden="1" w:unhideWhenUsed="1" w:name="HTML Keyboard"/>
-    <w:lsdException w:semiHidden="1" w:unhideWhenUsed="1" w:name="HTML Preformatted"/>
-    <w:lsdException w:semiHidden="1" w:unhideWhenUsed="1" w:name="HTML Sample"/>
-    <w:lsdException w:semiHidden="1" w:unhideWhenUsed="1" w:name="HTML Typewriter"/>
-    <w:lsdException w:semiHidden="1" w:unhideWhenUsed="1" w:name="HTML Variable"/>
-    <w:lsdException w:semiHidden="1" w:unhideWhenUsed="1" w:name="Normal Table"/>
-    <w:lsdException w:semiHidden="1" w:unhideWhenUsed="1" w:name="annotation subject"/>
-    <w:lsdException w:semiHidden="1" w:unhideWhenUsed="1" w:name="No List"/>
-    <w:lsdException w:semiHidden="1" w:unhideWhenUsed="1" w:name="Outline List 1"/>
-    <w:lsdException w:semiHidden="1" w:unhideWhenUsed="1" w:name="Outline List 2"/>
-    <w:lsdException w:semiHidden="1" w:unhideWhenUsed="1" w:name="Outline List 3"/>
-    <w:lsdException w:semiHidden="1" w:unhideWhenUsed="1" w:name="Table Simple 1"/>
-    <w:lsdException w:semiHidden="1" w:unhideWhenUsed="1" w:name="Table Simple 2"/>
-    <w:lsdException w:semiHidden="1" w:unhideWhenUsed="1" w:name="Table Simple 3"/>
-    <w:lsdException w:semiHidden="1" w:unhideWhenUsed="1" w:name="Table Classic 1"/>
-    <w:lsdException w:semiHidden="1" w:unhideWhenUsed="1" w:name="Table Classic 2"/>
-    <w:lsdException w:semiHidden="1" w:unhideWhenUsed="1" w:name="Table Classic 3"/>
-    <w:lsdException w:semiHidden="1" w:unhideWhenUsed="1" w:name="Table Classic 4"/>
-    <w:lsdException w:semiHidden="1" w:unhideWhenUsed="1" w:name="Table Colorful 1"/>
-    <w:lsdException w:semiHidden="1" w:unhideWhenUsed="1" w:name="Table Colorful 2"/>
-    <w:lsdException w:semiHidden="1" w:unhideWhenUsed="1" w:name="Table Colorful 3"/>
-    <w:lsdException w:semiHidden="1" w:unhideWhenUsed="1" w:name="Table Columns 1"/>
-    <w:lsdException w:semiHidden="1" w:unhideWhenUsed="1" w:name="Table Columns 2"/>
-    <w:lsdException w:semiHidden="1" w:unhideWhenUsed="1" w:name="Table Columns 3"/>
-    <w:lsdException w:semiHidden="1" w:unhideWhenUsed="1" w:name="Table Columns 4"/>
-    <w:lsdException w:semiHidden="1" w:unhideWhenUsed="1" w:name="Table Columns 5"/>
-    <w:lsdException w:semiHidden="1" w:unhideWhenUsed="1" w:name="Table Grid 1"/>
-    <w:lsdException w:semiHidden="1" w:unhideWhenUsed="1" w:name="Table Grid 2"/>
-    <w:lsdException w:semiHidden="1" w:unhideWhenUsed="1" w:name="Table Grid 3"/>
-    <w:lsdException w:semiHidden="1" w:unhideWhenUsed="1" w:name="Table Grid 4"/>
-    <w:lsdException w:semiHidden="1" w:unhideWhenUsed="1" w:name="Table Grid 5"/>
-    <w:lsdException w:semiHidden="1" w:unhideWhenUsed="1" w:name="Table Grid 6"/>
-    <w:lsdException w:semiHidden="1" w:unhideWhenUsed="1" w:name="Table Grid 7"/>
-    <w:lsdException w:semiHidden="1" w:unhideWhenUsed="1" w:name="Table Grid 8"/>
-    <w:lsdException w:semiHidden="1" w:unhideWhenUsed="1" w:name="Table List 1"/>
-    <w:lsdException w:semiHidden="1" w:unhideWhenUsed="1" w:name="Table List 2"/>
-    <w:lsdException w:semiHidden="1" w:unhideWhenUsed="1" w:name="Table List 3"/>
-    <w:lsdException w:semiHidden="1" w:unhideWhenUsed="1" w:name="Table List 4"/>
-    <w:lsdException w:semiHidden="1" w:unhideWhenUsed="1" w:name="Table List 5"/>
-    <w:lsdException w:semiHidden="1" w:unhideWhenUsed="1" w:name="Table List 6"/>
-    <w:lsdException w:semiHidden="1" w:unhideWhenUsed="1" w:name="Table List 7"/>
-    <w:lsdException w:semiHidden="1" w:unhideWhenUsed="1" w:name="Table List 8"/>
-    <w:lsdException w:semiHidden="1" w:unhideWhenUsed="1" w:name="Table 3D effects 1"/>
-    <w:lsdException w:semiHidden="1" w:unhideWhenUsed="1" w:name="Table 3D effects 2"/>
-    <w:lsdException w:semiHidden="1" w:unhideWhenUsed="1" w:name="Table 3D effects 3"/>
-    <w:lsdException w:semiHidden="1" w:unhideWhenUsed="1" w:name="Table Contemporary"/>
-    <w:lsdException w:semiHidden="1" w:unhideWhenUsed="1" w:name="Table Elegant"/>
-    <w:lsdException w:semiHidden="1" w:unhideWhenUsed="1" w:name="Table Professional"/>
-    <w:lsdException w:semiHidden="1" w:unhideWhenUsed="1" w:name="Table Subtle 1"/>
-    <w:lsdException w:semiHidden="1" w:unhideWhenUsed="1" w:name="Table Subtle 2"/>
-    <w:lsdException w:semiHidden="1" w:unhideWhenUsed="1" w:name="Table Web 1"/>
-    <w:lsdException w:semiHidden="1" w:unhideWhenUsed="1" w:name="Table Web 2"/>
-    <w:lsdException w:semiHidden="1" w:unhideWhenUsed="1" w:name="Table Web 3"/>
-    <w:lsdException w:semiHidden="1" w:unhideWhenUsed="1" w:name="Balloon Text"/>
+    <w:lsdException w:unhideWhenUsed="1" w:semiHidden="1" w:name="Document Map"/>
+    <w:lsdException w:unhideWhenUsed="1" w:semiHidden="1" w:name="Plain Text"/>
+    <w:lsdException w:unhideWhenUsed="1" w:semiHidden="1" w:name="E-mail Signature"/>
+    <w:lsdException w:unhideWhenUsed="1" w:semiHidden="1" w:name="HTML Top of Form"/>
+    <w:lsdException w:unhideWhenUsed="1" w:semiHidden="1" w:name="HTML Bottom of Form"/>
+    <w:lsdException w:unhideWhenUsed="1" w:semiHidden="1" w:name="Normal (Web)"/>
+    <w:lsdException w:unhideWhenUsed="1" w:semiHidden="1" w:name="HTML Acronym"/>
+    <w:lsdException w:unhideWhenUsed="1" w:semiHidden="1" w:name="HTML Address"/>
+    <w:lsdException w:unhideWhenUsed="1" w:semiHidden="1" w:name="HTML Cite"/>
+    <w:lsdException w:unhideWhenUsed="1" w:semiHidden="1" w:name="HTML Code"/>
+    <w:lsdException w:unhideWhenUsed="1" w:semiHidden="1" w:name="HTML Definition"/>
+    <w:lsdException w:unhideWhenUsed="1" w:semiHidden="1" w:name="HTML Keyboard"/>
+    <w:lsdException w:unhideWhenUsed="1" w:semiHidden="1" w:name="HTML Preformatted"/>
+    <w:lsdException w:unhideWhenUsed="1" w:semiHidden="1" w:name="HTML Sample"/>
+    <w:lsdException w:unhideWhenUsed="1" w:semiHidden="1" w:name="HTML Typewriter"/>
+    <w:lsdException w:unhideWhenUsed="1" w:semiHidden="1" w:name="HTML Variable"/>
+    <w:lsdException w:unhideWhenUsed="1" w:semiHidden="1" w:name="Normal Table"/>
+    <w:lsdException w:unhideWhenUsed="1" w:semiHidden="1" w:name="annotation subject"/>
+    <w:lsdException w:unhideWhenUsed="1" w:semiHidden="1" w:name="No List"/>
+    <w:lsdException w:unhideWhenUsed="1" w:semiHidden="1" w:name="Outline List 1"/>
+    <w:lsdException w:unhideWhenUsed="1" w:semiHidden="1" w:name="Outline List 2"/>
+    <w:lsdException w:unhideWhenUsed="1" w:semiHidden="1" w:name="Outline List 3"/>
+    <w:lsdException w:unhideWhenUsed="1" w:semiHidden="1" w:name="Table Simple 1"/>
+    <w:lsdException w:unhideWhenUsed="1" w:semiHidden="1" w:name="Table Simple 2"/>
+    <w:lsdException w:unhideWhenUsed="1" w:semiHidden="1" w:name="Table Simple 3"/>
+    <w:lsdException w:unhideWhenUsed="1" w:semiHidden="1" w:name="Table Classic 1"/>
+    <w:lsdException w:unhideWhenUsed="1" w:semiHidden="1" w:name="Table Classic 2"/>
+    <w:lsdException w:unhideWhenUsed="1" w:semiHidden="1" w:name="Table Classic 3"/>
+    <w:lsdException w:unhideWhenUsed="1" w:semiHidden="1" w:name="Table Classic 4"/>
+    <w:lsdException w:unhideWhenUsed="1" w:semiHidden="1" w:name="Table Colorful 1"/>
+    <w:lsdException w:unhideWhenUsed="1" w:semiHidden="1" w:name="Table Colorful 2"/>
+    <w:lsdException w:unhideWhenUsed="1" w:semiHidden="1" w:name="Table Colorful 3"/>
+    <w:lsdException w:unhideWhenUsed="1" w:semiHidden="1" w:name="Table Columns 1"/>
+    <w:lsdException w:unhideWhenUsed="1" w:semiHidden="1" w:name="Table Columns 2"/>
+    <w:lsdException w:unhideWhenUsed="1" w:semiHidden="1" w:name="Table Columns 3"/>
+    <w:lsdException w:unhideWhenUsed="1" w:semiHidden="1" w:name="Table Columns 4"/>
+    <w:lsdException w:unhideWhenUsed="1" w:semiHidden="1" w:name="Table Columns 5"/>
+    <w:lsdException w:unhideWhenUsed="1" w:semiHidden="1" w:name="Table Grid 1"/>
+    <w:lsdException w:unhideWhenUsed="1" w:semiHidden="1" w:name="Table Grid 2"/>
+    <w:lsdException w:unhideWhenUsed="1" w:semiHidden="1" w:name="Table Grid 3"/>
+    <w:lsdException w:unhideWhenUsed="1" w:semiHidden="1" w:name="Table Grid 4"/>
+    <w:lsdException w:unhideWhenUsed="1" w:semiHidden="1" w:name="Table Grid 5"/>
+    <w:lsdException w:unhideWhenUsed="1" w:semiHidden="1" w:name="Table Grid 6"/>
+    <w:lsdException w:unhideWhenUsed="1" w:semiHidden="1" w:name="Table Grid 7"/>
+    <w:lsdException w:unhideWhenUsed="1" w:semiHidden="1" w:name="Table Grid 8"/>
+    <w:lsdException w:unhideWhenUsed="1" w:semiHidden="1" w:name="Table List 1"/>
+    <w:lsdException w:unhideWhenUsed="1" w:semiHidden="1" w:name="Table List 2"/>
+    <w:lsdException w:unhideWhenUsed="1" w:semiHidden="1" w:name="Table List 3"/>
+    <w:lsdException w:unhideWhenUsed="1" w:semiHidden="1" w:name="Table List 4"/>
+    <w:lsdException w:unhideWhenUsed="1" w:semiHidden="1" w:name="Table List 5"/>
+    <w:lsdException w:unhideWhenUsed="1" w:semiHidden="1" w:name="Table List 6"/>
+    <w:lsdException w:unhideWhenUsed="1" w:semiHidden="1" w:name="Table List 7"/>
+    <w:lsdException w:unhideWhenUsed="1" w:semiHidden="1" w:name="Table List 8"/>
+    <w:lsdException w:unhideWhenUsed="1" w:semiHidden="1" w:name="Table 3D effects 1"/>
+    <w:lsdException w:unhideWhenUsed="1" w:semiHidden="1" w:name="Table 3D effects 2"/>
+    <w:lsdException w:unhideWhenUsed="1" w:semiHidden="1" w:name="Table 3D effects 3"/>
+    <w:lsdException w:unhideWhenUsed="1" w:semiHidden="1" w:name="Table Contemporary"/>
+    <w:lsdException w:unhideWhenUsed="1" w:semiHidden="1" w:name="Table Elegant"/>
+    <w:lsdException w:unhideWhenUsed="1" w:semiHidden="1" w:name="Table Professional"/>
+    <w:lsdException w:unhideWhenUsed="1" w:semiHidden="1" w:name="Table Subtle 1"/>
+    <w:lsdException w:unhideWhenUsed="1" w:semiHidden="1" w:name="Table Subtle 2"/>
+    <w:lsdException w:unhideWhenUsed="1" w:semiHidden="1" w:name="Table Web 1"/>
+    <w:lsdException w:unhideWhenUsed="1" w:semiHidden="1" w:name="Table Web 2"/>
+    <w:lsdException w:unhideWhenUsed="1" w:semiHidden="1" w:name="Table Web 3"/>
+    <w:lsdException w:unhideWhenUsed="1" w:semiHidden="1" w:name="Balloon Text"/>
     <w:lsdException w:uiPriority="59" w:name="Table Grid"/>
-    <w:lsdException w:semiHidden="1" w:unhideWhenUsed="1" w:name="Table Theme"/>
+    <w:lsdException w:unhideWhenUsed="1" w:semiHidden="1" w:name="Table Theme"/>
     <w:lsdException w:semiHidden="1" w:name="Placeholder Text"/>
     <w:lsdException w:qFormat="1" w:uiPriority="1" w:name="No Spacing"/>
     <w:lsdException w:uiPriority="60" w:name="Light Shading"/>
@@ -1860,8 +1807,8 @@
     <w:lsdException w:qFormat="1" w:uiPriority="31" w:name="Subtle Reference"/>
     <w:lsdException w:qFormat="1" w:uiPriority="32" w:name="Intense Reference"/>
     <w:lsdException w:qFormat="1" w:uiPriority="33" w:name="Book Title"/>
-    <w:lsdException w:semiHidden="1" w:uiPriority="37" w:unhideWhenUsed="1" w:name="Bibliography"/>
-    <w:lsdException w:qFormat="1" w:semiHidden="1" w:uiPriority="39" w:unhideWhenUsed="1" w:name="TOC Heading"/>
+    <w:lsdException w:unhideWhenUsed="1" w:semiHidden="1" w:uiPriority="37" w:name="Bibliography"/>
+    <w:lsdException w:unhideWhenUsed="1" w:semiHidden="1" w:qFormat="1" w:uiPriority="39" w:name="TOC Heading"/>
     <w:lsdException w:uiPriority="41" w:name="Plain Table 1"/>
     <w:lsdException w:uiPriority="42" w:name="Plain Table 2"/>
     <w:lsdException w:uiPriority="43" w:name="Plain Table 3"/>
@@ -1974,7 +1921,7 @@
       <w:widowControl/>
       <w:suppressAutoHyphens w:val="true"/>
       <w:bidi w:val="0"/>
-      <w:spacing w:before="0" w:after="14" w:lineRule="auto" w:line="276"/>
+      <w:spacing w:lineRule="auto" w:line="276" w:before="0" w:after="14"/>
       <w:jc w:val="left"/>
     </w:pPr>
     <w:rPr>
@@ -2082,6 +2029,13 @@
   </w:style>
   <w:style w:type="character" w:styleId="ListLabel8">
     <w:name w:val="ListLabel 8"/>
+    <w:rPr>
+      <w:sz w:val="4"/>
+      <w:szCs w:val="5"/>
+    </w:rPr>
+  </w:style>
+  <w:style w:type="character" w:styleId="ListLabel9">
+    <w:name w:val="ListLabel 9"/>
     <w:rPr>
       <w:sz w:val="4"/>
       <w:szCs w:val="5"/>

</xml_diff>